<commit_message>
Volumetric Flow Rate Description Info Added
equation and quick summary
</commit_message>
<xml_diff>
--- a/Hot End and Extruder Analysis VER 2.20.docx
+++ b/Hot End and Extruder Analysis VER 2.20.docx
@@ -1,6 +1,6 @@
 
 <file path=word/document.xml><?xml version="1.0" encoding="utf-8"?>
-<w:document xmlns:wpc="http://schemas.microsoft.com/office/word/2010/wordprocessingCanvas" xmlns:mc="http://schemas.openxmlformats.org/markup-compatibility/2006" xmlns:o="urn:schemas-microsoft-com:office:office" xmlns:r="http://schemas.openxmlformats.org/officeDocument/2006/relationships" xmlns:m="http://schemas.openxmlformats.org/officeDocument/2006/math" xmlns:v="urn:schemas-microsoft-com:vml" xmlns:wp14="http://schemas.microsoft.com/office/word/2010/wordprocessingDrawing" xmlns:wp="http://schemas.openxmlformats.org/drawingml/2006/wordprocessingDrawing" xmlns:w10="urn:schemas-microsoft-com:office:word" xmlns:w="http://schemas.openxmlformats.org/wordprocessingml/2006/main" xmlns:w14="http://schemas.microsoft.com/office/word/2010/wordml" xmlns:w15="http://schemas.microsoft.com/office/word/2012/wordml" xmlns:wpg="http://schemas.microsoft.com/office/word/2010/wordprocessingGroup" xmlns:wpi="http://schemas.microsoft.com/office/word/2010/wordprocessingInk" xmlns:wne="http://schemas.microsoft.com/office/word/2006/wordml" xmlns:wps="http://schemas.microsoft.com/office/word/2010/wordprocessingShape" mc:Ignorable="w14 w15 wp14">
+<w:document xmlns:wpc="http://schemas.microsoft.com/office/word/2010/wordprocessingCanvas" xmlns:mo="http://schemas.microsoft.com/office/mac/office/2008/main" xmlns:mc="http://schemas.openxmlformats.org/markup-compatibility/2006" xmlns:mv="urn:schemas-microsoft-com:mac:vml" xmlns:o="urn:schemas-microsoft-com:office:office" xmlns:r="http://schemas.openxmlformats.org/officeDocument/2006/relationships" xmlns:m="http://schemas.openxmlformats.org/officeDocument/2006/math" xmlns:v="urn:schemas-microsoft-com:vml" xmlns:wp14="http://schemas.microsoft.com/office/word/2010/wordprocessingDrawing" xmlns:wp="http://schemas.openxmlformats.org/drawingml/2006/wordprocessingDrawing" xmlns:w10="urn:schemas-microsoft-com:office:word" xmlns:w="http://schemas.openxmlformats.org/wordprocessingml/2006/main" xmlns:w14="http://schemas.microsoft.com/office/word/2010/wordml" xmlns:wpg="http://schemas.microsoft.com/office/word/2010/wordprocessingGroup" xmlns:wpi="http://schemas.microsoft.com/office/word/2010/wordprocessingInk" xmlns:wne="http://schemas.microsoft.com/office/word/2006/wordml" xmlns:wps="http://schemas.microsoft.com/office/word/2010/wordprocessingShape" mc:Ignorable="w14 wp14">
   <w:body>
     <w:p>
       <w:pPr>
@@ -2400,7 +2400,13 @@
               <w:t>A necessary step before every trial</w:t>
             </w:r>
             <w:r>
-              <w:t xml:space="preserve"> where we test that correct length is being extruded(more detail in prep section)</w:t>
+              <w:t xml:space="preserve"> where we test that correct length is being extruded</w:t>
+            </w:r>
+            <w:r>
+              <w:t xml:space="preserve"> </w:t>
+            </w:r>
+            <w:r>
+              <w:t>(more detail in prep section)</w:t>
             </w:r>
           </w:p>
           <w:p>
@@ -2935,9 +2941,9 @@
         <w:tblLook w:val="04A0" w:firstRow="1" w:lastRow="0" w:firstColumn="1" w:lastColumn="0" w:noHBand="0" w:noVBand="1"/>
       </w:tblPr>
       <w:tblGrid>
-        <w:gridCol w:w="3949"/>
-        <w:gridCol w:w="2304"/>
-        <w:gridCol w:w="2304"/>
+        <w:gridCol w:w="4046"/>
+        <w:gridCol w:w="2359"/>
+        <w:gridCol w:w="2359"/>
       </w:tblGrid>
       <w:tr>
         <w:trPr>
@@ -3229,167 +3235,341 @@
         <w:ind w:firstLine="720"/>
       </w:pPr>
       <w:r>
-        <w:t>Surface area c</w:t>
+        <w:t>Surface area calculated is based only on the outer portion of the cylindrical filament that will be in contact with the walls inside the hot end.</w:t>
+      </w:r>
+    </w:p>
+    <w:p>
+      <w:pPr>
+        <w:pStyle w:val="Body1"/>
+        <w:ind w:firstLine="720"/>
+      </w:pPr>
+      <w:r>
+        <w:t xml:space="preserve">The tradeoff becomes 1.71 times more SA:V and therefore quicker melting, for a minimum 2.94 times faster feed rate. If optimizing for volumetric flow rate, 1.75 mm has a decisive advantage given its ability to melt significantly faster. The problem is the extruder motor will need to run at least 3 times quicker. </w:t>
+      </w:r>
+    </w:p>
+    <w:p>
+      <w:pPr>
+        <w:pStyle w:val="Body1"/>
+        <w:ind w:firstLine="720"/>
+      </w:pPr>
+      <w:r>
+        <w:t>If truly optimizing for absolute maximum print speed, a motor capable of high rotational speed as well as enough torque for constant extrusion and retraction and a proper cooling setup is needed to print with 1.75 mm.</w:t>
+      </w:r>
+    </w:p>
+    <w:p>
+      <w:pPr>
+        <w:pStyle w:val="Body1"/>
+        <w:ind w:firstLine="720"/>
+      </w:pPr>
+    </w:p>
+    <w:p>
+      <w:pPr>
+        <w:pStyle w:val="Header3"/>
+      </w:pPr>
+      <w:r>
+        <w:t>Nozzle Orifice</w:t>
+      </w:r>
+    </w:p>
+    <w:p>
+      <w:pPr>
+        <w:pStyle w:val="Body1"/>
+      </w:pPr>
+      <w:r>
+        <w:tab/>
+        <w:t>An obvious solution to increasing the outgoing volumetric flow rate is to increase the orifice of the nozzle, allowing greater amounts of material to be extruded. This also leads to thicker maximum layer heights, but more importantly wider layer tracks. Wider tracks means greater layer adhesion as well as the ability to retain more heat and can help reduce layer warping through uneven layer temperatures.  Larger nozzles orifices will lead to lower resolution. The tradeoff between resolution and speed is subjective.</w:t>
+      </w:r>
+    </w:p>
+    <w:p>
+      <w:pPr>
+        <w:pStyle w:val="Body1"/>
+      </w:pPr>
+    </w:p>
+    <w:p>
+      <w:pPr>
+        <w:pStyle w:val="Header3"/>
+      </w:pPr>
+      <w:r>
+        <w:t>Melt-Zone Length</w:t>
+      </w:r>
+    </w:p>
+    <w:p>
+      <w:pPr>
+        <w:pStyle w:val="Body1"/>
+        <w:ind w:firstLine="720"/>
+      </w:pPr>
+      <w:r>
+        <w:t>When talking about hot ends thermally, there are 3 major regions across the hot end: melt, transition, and cold zones.</w:t>
+      </w:r>
+    </w:p>
+    <w:p>
+      <w:pPr>
+        <w:pStyle w:val="Body1"/>
+        <w:ind w:firstLine="720"/>
+      </w:pPr>
+      <w:r>
+        <w:t>The melt-zone is the hottest part of the hot end and consists of the heater block with the heater cartridge attached and the nozzle. As the name implies, this is where the filament melts and is pushed out the orifice. This region is absolutely vital to the print and can be modified to suit the goal of greater volumetric flow.</w:t>
+      </w:r>
+    </w:p>
+    <w:p>
+      <w:pPr>
+        <w:pStyle w:val="Body1"/>
+        <w:ind w:firstLine="720"/>
+      </w:pPr>
+      <w:r>
+        <w:t xml:space="preserve">The length of the melt-zone controls the amount of molten plastic within the hot end at any given time. It also increases the residency time of filament within the melt-zone, ensuring that the heat transfer from the heater block and nozzle to filament has enough time to melt it fully. </w:t>
+      </w:r>
+    </w:p>
+    <w:p>
+      <w:pPr>
+        <w:pStyle w:val="Body1"/>
+        <w:ind w:firstLine="720"/>
+      </w:pPr>
+    </w:p>
+    <w:p>
+      <w:pPr>
+        <w:pStyle w:val="Header3"/>
+      </w:pPr>
+      <w:r>
+        <w:t>Drive System</w:t>
+      </w:r>
+    </w:p>
+    <w:p>
+      <w:pPr>
+        <w:pStyle w:val="Body1"/>
+        <w:ind w:firstLine="720"/>
+      </w:pPr>
+      <w:r>
+        <w:t xml:space="preserve">Newton’s second law states that the acceleration of an object is inversely proportional to its mass. Reducing the mass on any moving part will reduce its inertia, thus reducing its resistance to change in velocity. </w:t>
+      </w:r>
+    </w:p>
+    <w:p>
+      <w:pPr>
+        <w:pStyle w:val="Body1"/>
+        <w:ind w:firstLine="720"/>
+      </w:pPr>
+      <w:r>
+        <w:t>Depending on the gantry system, in order to increase acceleration of the hot end carriage mass must be removed from the unit.</w:t>
+      </w:r>
+    </w:p>
+    <w:p>
+      <w:pPr>
+        <w:pStyle w:val="Body1"/>
+        <w:ind w:firstLine="720"/>
+      </w:pPr>
+      <w:r>
+        <w:t>One solution is to implement a Bowden drive system. The remotely mounted extruder and respective motor will greatly reduce the moving mass on the hot end, considering that a NEMA 17 stepper motor is 300-400 g.</w:t>
+      </w:r>
+    </w:p>
+    <w:p>
+      <w:pPr>
+        <w:pStyle w:val="Body1"/>
+        <w:ind w:firstLine="720"/>
+      </w:pPr>
+    </w:p>
+    <w:p>
+      <w:pPr>
+        <w:pStyle w:val="Header3"/>
+      </w:pPr>
+      <w:r>
+        <w:t>Filament Material</w:t>
+      </w:r>
+      <w:r>
+        <w:t xml:space="preserve"> and Quality</w:t>
+      </w:r>
+    </w:p>
+    <w:p>
+      <w:pPr>
+        <w:pStyle w:val="Header3"/>
+      </w:pPr>
+    </w:p>
+    <w:p>
+      <w:pPr>
+        <w:pStyle w:val="Header3"/>
+      </w:pPr>
+      <w:r>
+        <w:t>Volumetric Flow Rate</w:t>
+      </w:r>
+    </w:p>
+    <w:p>
+      <w:pPr>
+        <w:pStyle w:val="Body1"/>
+        <w:ind w:firstLine="720"/>
+      </w:pPr>
+      <w:r>
+        <w:t>Initially the first couple failure mode tests were performed by increasing the filament pulled rate in mm/s. However, after finalizing the various variables that were to be tested such as nozzle diameter, filament diameter etc. it was decided that such a procedure would yield puzzling data. For example, 3mm filament could failing at a lower rate than 1.75mm filament would lead to incorrect conclusions since this method of incrementing simply takes into account length and not volume. Thus, it was decided to measure by volumetric flow rate per trial in increments of 200 millimeters cubed per second. Here is the equation to find the volumetric flow rate from a filament of a certain diameter, where the speed of extrusion is multiplied by the cross sectional area of the filament.</w:t>
       </w:r>
       <w:bookmarkStart w:id="0" w:name="_GoBack"/>
       <w:bookmarkEnd w:id="0"/>
-      <w:r>
-        <w:t>alculated is based only on the outer portion of the cylindrical filament that will be in contact with the walls inside the hot end.</w:t>
-      </w:r>
     </w:p>
     <w:p>
       <w:pPr>
         <w:pStyle w:val="Body1"/>
         <w:ind w:firstLine="720"/>
       </w:pPr>
-      <w:r>
-        <w:t xml:space="preserve">The tradeoff becomes 1.71 times more SA:V and therefore quicker melting, for a minimum 2.94 times faster feed rate. If optimizing for volumetric flow rate, 1.75 mm has a decisive advantage given its ability to melt significantly faster. The problem is the extruder motor will need to run at least 3 times quicker. </w:t>
-      </w:r>
-    </w:p>
-    <w:p>
-      <w:pPr>
-        <w:pStyle w:val="Body1"/>
-        <w:ind w:firstLine="720"/>
-      </w:pPr>
-      <w:r>
-        <w:t>If truly optimizing for absolute maximum print speed, a motor capable of high rotational speed as well as enough torque for constant extrusion and retraction and a proper cooling setup is needed to print with 1.75 mm.</w:t>
-      </w:r>
-    </w:p>
-    <w:p>
-      <w:pPr>
-        <w:pStyle w:val="Body1"/>
-        <w:ind w:firstLine="720"/>
-      </w:pPr>
+      <m:oMathPara>
+        <m:oMath>
+          <m:sSub>
+            <m:sSubPr>
+              <m:ctrlPr>
+                <w:rPr>
+                  <w:rFonts w:ascii="Cambria Math" w:hAnsi="Cambria Math"/>
+                  <w:i/>
+                </w:rPr>
+              </m:ctrlPr>
+            </m:sSubPr>
+            <m:e>
+              <m:r>
+                <w:rPr>
+                  <w:rFonts w:ascii="Cambria Math" w:hAnsi="Cambria Math"/>
+                </w:rPr>
+                <m:t>V</m:t>
+              </m:r>
+            </m:e>
+            <m:sub>
+              <m:r>
+                <w:rPr>
+                  <w:rFonts w:ascii="Cambria Math" w:hAnsi="Cambria Math"/>
+                </w:rPr>
+                <m:t>flow</m:t>
+              </m:r>
+            </m:sub>
+          </m:sSub>
+          <m:r>
+            <w:rPr>
+              <w:rFonts w:ascii="Cambria Math" w:hAnsi="Cambria Math"/>
+            </w:rPr>
+            <m:t>=</m:t>
+          </m:r>
+          <m:sSub>
+            <m:sSubPr>
+              <m:ctrlPr>
+                <w:rPr>
+                  <w:rFonts w:ascii="Cambria Math" w:hAnsi="Cambria Math"/>
+                  <w:i/>
+                </w:rPr>
+              </m:ctrlPr>
+            </m:sSubPr>
+            <m:e>
+              <m:r>
+                <w:rPr>
+                  <w:rFonts w:ascii="Cambria Math" w:hAnsi="Cambria Math"/>
+                </w:rPr>
+                <m:t>S</m:t>
+              </m:r>
+            </m:e>
+            <m:sub>
+              <m:r>
+                <w:rPr>
+                  <w:rFonts w:ascii="Cambria Math" w:hAnsi="Cambria Math"/>
+                </w:rPr>
+                <m:t>mm/s</m:t>
+              </m:r>
+            </m:sub>
+          </m:sSub>
+          <m:r>
+            <w:rPr>
+              <w:rFonts w:ascii="Cambria Math" w:hAnsi="Cambria Math"/>
+            </w:rPr>
+            <m:t xml:space="preserve"> × π</m:t>
+          </m:r>
+          <m:sSup>
+            <m:sSupPr>
+              <m:ctrlPr>
+                <w:rPr>
+                  <w:rFonts w:ascii="Cambria Math" w:hAnsi="Cambria Math"/>
+                  <w:i/>
+                </w:rPr>
+              </m:ctrlPr>
+            </m:sSupPr>
+            <m:e>
+              <m:d>
+                <m:dPr>
+                  <m:ctrlPr>
+                    <w:rPr>
+                      <w:rFonts w:ascii="Cambria Math" w:hAnsi="Cambria Math"/>
+                      <w:i/>
+                    </w:rPr>
+                  </m:ctrlPr>
+                </m:dPr>
+                <m:e>
+                  <m:f>
+                    <m:fPr>
+                      <m:ctrlPr>
+                        <w:rPr>
+                          <w:rFonts w:ascii="Cambria Math" w:hAnsi="Cambria Math"/>
+                          <w:i/>
+                        </w:rPr>
+                      </m:ctrlPr>
+                    </m:fPr>
+                    <m:num>
+                      <m:sSub>
+                        <m:sSubPr>
+                          <m:ctrlPr>
+                            <w:rPr>
+                              <w:rFonts w:ascii="Cambria Math" w:hAnsi="Cambria Math"/>
+                              <w:i/>
+                            </w:rPr>
+                          </m:ctrlPr>
+                        </m:sSubPr>
+                        <m:e>
+                          <m:r>
+                            <w:rPr>
+                              <w:rFonts w:ascii="Cambria Math" w:hAnsi="Cambria Math"/>
+                            </w:rPr>
+                            <m:t>d</m:t>
+                          </m:r>
+                        </m:e>
+                        <m:sub>
+                          <m:r>
+                            <w:rPr>
+                              <w:rFonts w:ascii="Cambria Math" w:hAnsi="Cambria Math"/>
+                            </w:rPr>
+                            <m:t>filament</m:t>
+                          </m:r>
+                        </m:sub>
+                      </m:sSub>
+                    </m:num>
+                    <m:den>
+                      <m:r>
+                        <w:rPr>
+                          <w:rFonts w:ascii="Cambria Math" w:hAnsi="Cambria Math"/>
+                        </w:rPr>
+                        <m:t>2</m:t>
+                      </m:r>
+                    </m:den>
+                  </m:f>
+                </m:e>
+              </m:d>
+            </m:e>
+            <m:sup>
+              <m:r>
+                <w:rPr>
+                  <w:rFonts w:ascii="Cambria Math" w:hAnsi="Cambria Math"/>
+                </w:rPr>
+                <m:t>2</m:t>
+              </m:r>
+            </m:sup>
+          </m:sSup>
+        </m:oMath>
+      </m:oMathPara>
     </w:p>
     <w:p>
       <w:pPr>
         <w:pStyle w:val="Header3"/>
       </w:pPr>
-      <w:r>
-        <w:t>Nozzle Orifice</w:t>
-      </w:r>
-    </w:p>
-    <w:p>
-      <w:pPr>
-        <w:pStyle w:val="Body1"/>
-      </w:pPr>
+    </w:p>
+    <w:p>
+      <w:pPr>
+        <w:pStyle w:val="Header2"/>
+      </w:pPr>
+      <w:r>
+        <w:t>Hypothesis</w:t>
+      </w:r>
+    </w:p>
+    <w:p>
       <w:r>
         <w:tab/>
-        <w:t>An obvious solution to increasing the outgoing volumetric flow rate is to increase the orifice of the nozzle, allowing greater amounts of material to be extruded. This also leads to thicker maximum layer heights, but more importantly wider layer tracks. Wider tracks means greater layer adhesion as well as the ability to retain more heat and can help reduce layer warping through uneven layer temperatures.  Larger nozzles orifices will lead to lower resolution. The tradeoff between resolution and speed is subjective.</w:t>
-      </w:r>
-    </w:p>
-    <w:p>
-      <w:pPr>
-        <w:pStyle w:val="Body1"/>
-      </w:pPr>
-    </w:p>
-    <w:p>
-      <w:pPr>
-        <w:pStyle w:val="Header3"/>
-      </w:pPr>
-      <w:r>
-        <w:t>Melt-Zone Length</w:t>
-      </w:r>
-    </w:p>
-    <w:p>
-      <w:pPr>
-        <w:pStyle w:val="Body1"/>
-        <w:ind w:firstLine="720"/>
-      </w:pPr>
-      <w:r>
-        <w:t>When talking about hot ends thermally, there are 3 major regions across the hot end: melt, transition, and cold zones.</w:t>
-      </w:r>
-    </w:p>
-    <w:p>
-      <w:pPr>
-        <w:pStyle w:val="Body1"/>
-        <w:ind w:firstLine="720"/>
-      </w:pPr>
-      <w:r>
-        <w:t>The melt-zone is the hottest part of the hot end and consists of the heater block with the heater cartridge attached and the nozzle. As the name implies, this is where the filament melts and is pushed out the orifice. This region is absolutely vital to the print and can be modified to suit the goal of greater volumetric flow.</w:t>
-      </w:r>
-    </w:p>
-    <w:p>
-      <w:pPr>
-        <w:pStyle w:val="Body1"/>
-        <w:ind w:firstLine="720"/>
-      </w:pPr>
-      <w:r>
-        <w:t xml:space="preserve">The length of the melt-zone controls the amount of molten plastic within the hot end at any given time. It also increases the residency time of filament within the melt-zone, ensuring that the heat transfer from the heater block and nozzle to filament has enough time to melt it fully. </w:t>
-      </w:r>
-    </w:p>
-    <w:p>
-      <w:pPr>
-        <w:pStyle w:val="Body1"/>
-        <w:ind w:firstLine="720"/>
-      </w:pPr>
-    </w:p>
-    <w:p>
-      <w:pPr>
-        <w:pStyle w:val="Header3"/>
-      </w:pPr>
-      <w:r>
-        <w:t>Drive System</w:t>
-      </w:r>
-    </w:p>
-    <w:p>
-      <w:pPr>
-        <w:pStyle w:val="Body1"/>
-        <w:ind w:firstLine="720"/>
-      </w:pPr>
-      <w:r>
-        <w:t xml:space="preserve">Newton’s second law states that the acceleration of an object is inversely proportional to its mass. Reducing the mass on any moving part will reduce its inertia, thus reducing its resistance to change in velocity. </w:t>
-      </w:r>
-    </w:p>
-    <w:p>
-      <w:pPr>
-        <w:pStyle w:val="Body1"/>
-        <w:ind w:firstLine="720"/>
-      </w:pPr>
-      <w:r>
-        <w:t>Depending on the gantry system, in order to increase acceleration of the hot end carriage mass must be removed from the unit.</w:t>
-      </w:r>
-    </w:p>
-    <w:p>
-      <w:pPr>
-        <w:pStyle w:val="Body1"/>
-        <w:ind w:firstLine="720"/>
-      </w:pPr>
-      <w:r>
-        <w:t>One solution is to implement a Bowden drive system. The remotely mounted extruder and respective motor will greatly reduce the moving mass on the hot end, considering that a NEMA 17 stepper motor is 300-400 g.</w:t>
-      </w:r>
-    </w:p>
-    <w:p>
-      <w:pPr>
-        <w:pStyle w:val="Body1"/>
-        <w:ind w:firstLine="720"/>
-      </w:pPr>
-    </w:p>
-    <w:p>
-      <w:pPr>
-        <w:pStyle w:val="Header3"/>
-      </w:pPr>
-      <w:r>
-        <w:t>Filament Material</w:t>
-      </w:r>
-      <w:r>
-        <w:t xml:space="preserve"> and Quality</w:t>
-      </w:r>
-    </w:p>
-    <w:p>
-      <w:pPr>
-        <w:pStyle w:val="Header3"/>
-      </w:pPr>
-      <w:r>
-        <w:tab/>
-      </w:r>
-    </w:p>
-    <w:p>
-      <w:pPr>
-        <w:pStyle w:val="Header2"/>
-      </w:pPr>
-      <w:r>
-        <w:t>Hypothesis</w:t>
+        <w:t>1.75mm performing superior to 3.00 mm</w:t>
       </w:r>
     </w:p>
     <w:p>
@@ -3402,7 +3582,7 @@
         </w:rPr>
       </w:pPr>
       <w:r>
-        <w:br w:type="page"/>
+        <w:tab/>
       </w:r>
     </w:p>
     <w:p>
@@ -4555,7 +4735,7 @@
       </w:r>
     </w:p>
     <w:sectPr>
-      <w:footerReference w:type="default" r:id="rId8"/>
+      <w:footerReference w:type="default" r:id="rId9"/>
       <w:pgSz w:w="12240" w:h="15840"/>
       <w:pgMar w:top="1440" w:right="1440" w:bottom="1440" w:left="1440" w:header="720" w:footer="720" w:gutter="0"/>
       <w:pgNumType w:fmt="lowerRoman"/>
@@ -4568,7 +4748,7 @@
 </file>
 
 <file path=word/endnotes.xml><?xml version="1.0" encoding="utf-8"?>
-<w:endnotes xmlns:wpc="http://schemas.microsoft.com/office/word/2010/wordprocessingCanvas" xmlns:mc="http://schemas.openxmlformats.org/markup-compatibility/2006" xmlns:o="urn:schemas-microsoft-com:office:office" xmlns:r="http://schemas.openxmlformats.org/officeDocument/2006/relationships" xmlns:m="http://schemas.openxmlformats.org/officeDocument/2006/math" xmlns:v="urn:schemas-microsoft-com:vml" xmlns:wp14="http://schemas.microsoft.com/office/word/2010/wordprocessingDrawing" xmlns:wp="http://schemas.openxmlformats.org/drawingml/2006/wordprocessingDrawing" xmlns:w10="urn:schemas-microsoft-com:office:word" xmlns:w="http://schemas.openxmlformats.org/wordprocessingml/2006/main" xmlns:w14="http://schemas.microsoft.com/office/word/2010/wordml" xmlns:w15="http://schemas.microsoft.com/office/word/2012/wordml" xmlns:wpg="http://schemas.microsoft.com/office/word/2010/wordprocessingGroup" xmlns:wpi="http://schemas.microsoft.com/office/word/2010/wordprocessingInk" xmlns:wne="http://schemas.microsoft.com/office/word/2006/wordml" xmlns:wps="http://schemas.microsoft.com/office/word/2010/wordprocessingShape" mc:Ignorable="w14 w15 wp14">
+<w:endnotes xmlns:wpc="http://schemas.microsoft.com/office/word/2010/wordprocessingCanvas" xmlns:mo="http://schemas.microsoft.com/office/mac/office/2008/main" xmlns:mc="http://schemas.openxmlformats.org/markup-compatibility/2006" xmlns:mv="urn:schemas-microsoft-com:mac:vml" xmlns:o="urn:schemas-microsoft-com:office:office" xmlns:r="http://schemas.openxmlformats.org/officeDocument/2006/relationships" xmlns:m="http://schemas.openxmlformats.org/officeDocument/2006/math" xmlns:v="urn:schemas-microsoft-com:vml" xmlns:wp14="http://schemas.microsoft.com/office/word/2010/wordprocessingDrawing" xmlns:wp="http://schemas.openxmlformats.org/drawingml/2006/wordprocessingDrawing" xmlns:w10="urn:schemas-microsoft-com:office:word" xmlns:w="http://schemas.openxmlformats.org/wordprocessingml/2006/main" xmlns:w14="http://schemas.microsoft.com/office/word/2010/wordml" xmlns:wpg="http://schemas.microsoft.com/office/word/2010/wordprocessingGroup" xmlns:wpi="http://schemas.microsoft.com/office/word/2010/wordprocessingInk" xmlns:wne="http://schemas.microsoft.com/office/word/2006/wordml" xmlns:wps="http://schemas.microsoft.com/office/word/2010/wordprocessingShape" mc:Ignorable="w14 wp14">
   <w:endnote w:type="separator" w:id="-1">
     <w:p>
       <w:pPr>
@@ -4593,7 +4773,7 @@
 </file>
 
 <file path=word/footer1.xml><?xml version="1.0" encoding="utf-8"?>
-<w:ftr xmlns:wpc="http://schemas.microsoft.com/office/word/2010/wordprocessingCanvas" xmlns:mc="http://schemas.openxmlformats.org/markup-compatibility/2006" xmlns:o="urn:schemas-microsoft-com:office:office" xmlns:r="http://schemas.openxmlformats.org/officeDocument/2006/relationships" xmlns:m="http://schemas.openxmlformats.org/officeDocument/2006/math" xmlns:v="urn:schemas-microsoft-com:vml" xmlns:wp14="http://schemas.microsoft.com/office/word/2010/wordprocessingDrawing" xmlns:wp="http://schemas.openxmlformats.org/drawingml/2006/wordprocessingDrawing" xmlns:w10="urn:schemas-microsoft-com:office:word" xmlns:w="http://schemas.openxmlformats.org/wordprocessingml/2006/main" xmlns:w14="http://schemas.microsoft.com/office/word/2010/wordml" xmlns:w15="http://schemas.microsoft.com/office/word/2012/wordml" xmlns:wpg="http://schemas.microsoft.com/office/word/2010/wordprocessingGroup" xmlns:wpi="http://schemas.microsoft.com/office/word/2010/wordprocessingInk" xmlns:wne="http://schemas.microsoft.com/office/word/2006/wordml" xmlns:wps="http://schemas.microsoft.com/office/word/2010/wordprocessingShape" mc:Ignorable="w14 w15 wp14">
+<w:ftr xmlns:wpc="http://schemas.microsoft.com/office/word/2010/wordprocessingCanvas" xmlns:mo="http://schemas.microsoft.com/office/mac/office/2008/main" xmlns:mc="http://schemas.openxmlformats.org/markup-compatibility/2006" xmlns:mv="urn:schemas-microsoft-com:mac:vml" xmlns:o="urn:schemas-microsoft-com:office:office" xmlns:r="http://schemas.openxmlformats.org/officeDocument/2006/relationships" xmlns:m="http://schemas.openxmlformats.org/officeDocument/2006/math" xmlns:v="urn:schemas-microsoft-com:vml" xmlns:wp14="http://schemas.microsoft.com/office/word/2010/wordprocessingDrawing" xmlns:wp="http://schemas.openxmlformats.org/drawingml/2006/wordprocessingDrawing" xmlns:w10="urn:schemas-microsoft-com:office:word" xmlns:w="http://schemas.openxmlformats.org/wordprocessingml/2006/main" xmlns:w14="http://schemas.microsoft.com/office/word/2010/wordml" xmlns:wpg="http://schemas.microsoft.com/office/word/2010/wordprocessingGroup" xmlns:wpi="http://schemas.microsoft.com/office/word/2010/wordprocessingInk" xmlns:wne="http://schemas.microsoft.com/office/word/2006/wordml" xmlns:wps="http://schemas.microsoft.com/office/word/2010/wordprocessingShape" mc:Ignorable="w14 wp14">
   <w:sdt>
     <w:sdtPr>
       <w:id w:val="-86614113"/>
@@ -4626,7 +4806,7 @@
           <w:rPr>
             <w:noProof/>
           </w:rPr>
-          <w:t>iii</w:t>
+          <w:t>xiii</w:t>
         </w:r>
         <w:r>
           <w:rPr>
@@ -4646,7 +4826,7 @@
 </file>
 
 <file path=word/footnotes.xml><?xml version="1.0" encoding="utf-8"?>
-<w:footnotes xmlns:wpc="http://schemas.microsoft.com/office/word/2010/wordprocessingCanvas" xmlns:mc="http://schemas.openxmlformats.org/markup-compatibility/2006" xmlns:o="urn:schemas-microsoft-com:office:office" xmlns:r="http://schemas.openxmlformats.org/officeDocument/2006/relationships" xmlns:m="http://schemas.openxmlformats.org/officeDocument/2006/math" xmlns:v="urn:schemas-microsoft-com:vml" xmlns:wp14="http://schemas.microsoft.com/office/word/2010/wordprocessingDrawing" xmlns:wp="http://schemas.openxmlformats.org/drawingml/2006/wordprocessingDrawing" xmlns:w10="urn:schemas-microsoft-com:office:word" xmlns:w="http://schemas.openxmlformats.org/wordprocessingml/2006/main" xmlns:w14="http://schemas.microsoft.com/office/word/2010/wordml" xmlns:w15="http://schemas.microsoft.com/office/word/2012/wordml" xmlns:wpg="http://schemas.microsoft.com/office/word/2010/wordprocessingGroup" xmlns:wpi="http://schemas.microsoft.com/office/word/2010/wordprocessingInk" xmlns:wne="http://schemas.microsoft.com/office/word/2006/wordml" xmlns:wps="http://schemas.microsoft.com/office/word/2010/wordprocessingShape" mc:Ignorable="w14 w15 wp14">
+<w:footnotes xmlns:wpc="http://schemas.microsoft.com/office/word/2010/wordprocessingCanvas" xmlns:mo="http://schemas.microsoft.com/office/mac/office/2008/main" xmlns:mc="http://schemas.openxmlformats.org/markup-compatibility/2006" xmlns:mv="urn:schemas-microsoft-com:mac:vml" xmlns:o="urn:schemas-microsoft-com:office:office" xmlns:r="http://schemas.openxmlformats.org/officeDocument/2006/relationships" xmlns:m="http://schemas.openxmlformats.org/officeDocument/2006/math" xmlns:v="urn:schemas-microsoft-com:vml" xmlns:wp14="http://schemas.microsoft.com/office/word/2010/wordprocessingDrawing" xmlns:wp="http://schemas.openxmlformats.org/drawingml/2006/wordprocessingDrawing" xmlns:w10="urn:schemas-microsoft-com:office:word" xmlns:w="http://schemas.openxmlformats.org/wordprocessingml/2006/main" xmlns:w14="http://schemas.microsoft.com/office/word/2010/wordml" xmlns:wpg="http://schemas.microsoft.com/office/word/2010/wordprocessingGroup" xmlns:wpi="http://schemas.microsoft.com/office/word/2010/wordprocessingInk" xmlns:wne="http://schemas.microsoft.com/office/word/2006/wordml" xmlns:wps="http://schemas.microsoft.com/office/word/2010/wordprocessingShape" mc:Ignorable="w14 wp14">
   <w:footnote w:type="separator" w:id="-1">
     <w:p>
       <w:pPr>
@@ -4671,7 +4851,7 @@
 </file>
 
 <file path=word/numbering.xml><?xml version="1.0" encoding="utf-8"?>
-<w:numbering xmlns:wpc="http://schemas.microsoft.com/office/word/2010/wordprocessingCanvas" xmlns:mc="http://schemas.openxmlformats.org/markup-compatibility/2006" xmlns:o="urn:schemas-microsoft-com:office:office" xmlns:r="http://schemas.openxmlformats.org/officeDocument/2006/relationships" xmlns:m="http://schemas.openxmlformats.org/officeDocument/2006/math" xmlns:v="urn:schemas-microsoft-com:vml" xmlns:wp14="http://schemas.microsoft.com/office/word/2010/wordprocessingDrawing" xmlns:wp="http://schemas.openxmlformats.org/drawingml/2006/wordprocessingDrawing" xmlns:w10="urn:schemas-microsoft-com:office:word" xmlns:w="http://schemas.openxmlformats.org/wordprocessingml/2006/main" xmlns:w14="http://schemas.microsoft.com/office/word/2010/wordml" xmlns:w15="http://schemas.microsoft.com/office/word/2012/wordml" xmlns:wpg="http://schemas.microsoft.com/office/word/2010/wordprocessingGroup" xmlns:wpi="http://schemas.microsoft.com/office/word/2010/wordprocessingInk" xmlns:wne="http://schemas.microsoft.com/office/word/2006/wordml" xmlns:wps="http://schemas.microsoft.com/office/word/2010/wordprocessingShape" mc:Ignorable="w14 w15 wp14">
+<w:numbering xmlns:wpc="http://schemas.microsoft.com/office/word/2010/wordprocessingCanvas" xmlns:mo="http://schemas.microsoft.com/office/mac/office/2008/main" xmlns:mc="http://schemas.openxmlformats.org/markup-compatibility/2006" xmlns:mv="urn:schemas-microsoft-com:mac:vml" xmlns:o="urn:schemas-microsoft-com:office:office" xmlns:r="http://schemas.openxmlformats.org/officeDocument/2006/relationships" xmlns:m="http://schemas.openxmlformats.org/officeDocument/2006/math" xmlns:v="urn:schemas-microsoft-com:vml" xmlns:wp14="http://schemas.microsoft.com/office/word/2010/wordprocessingDrawing" xmlns:wp="http://schemas.openxmlformats.org/drawingml/2006/wordprocessingDrawing" xmlns:w10="urn:schemas-microsoft-com:office:word" xmlns:w="http://schemas.openxmlformats.org/wordprocessingml/2006/main" xmlns:w14="http://schemas.microsoft.com/office/word/2010/wordml" xmlns:wpg="http://schemas.microsoft.com/office/word/2010/wordprocessingGroup" xmlns:wpi="http://schemas.microsoft.com/office/word/2010/wordprocessingInk" xmlns:wne="http://schemas.microsoft.com/office/word/2006/wordml" xmlns:wps="http://schemas.microsoft.com/office/word/2010/wordprocessingShape" mc:Ignorable="w14 wp14">
   <w:abstractNum w:abstractNumId="0">
     <w:nsid w:val="562A44CF"/>
     <w:multiLevelType w:val="hybridMultilevel"/>
@@ -4908,7 +5088,7 @@
 </file>
 
 <file path=word/styles.xml><?xml version="1.0" encoding="utf-8"?>
-<w:styles xmlns:mc="http://schemas.openxmlformats.org/markup-compatibility/2006" xmlns:r="http://schemas.openxmlformats.org/officeDocument/2006/relationships" xmlns:w="http://schemas.openxmlformats.org/wordprocessingml/2006/main" xmlns:w14="http://schemas.microsoft.com/office/word/2010/wordml" xmlns:w15="http://schemas.microsoft.com/office/word/2012/wordml" mc:Ignorable="w14 w15">
+<w:styles xmlns:mc="http://schemas.openxmlformats.org/markup-compatibility/2006" xmlns:r="http://schemas.openxmlformats.org/officeDocument/2006/relationships" xmlns:w="http://schemas.openxmlformats.org/wordprocessingml/2006/main" xmlns:w14="http://schemas.microsoft.com/office/word/2010/wordml" mc:Ignorable="w14">
   <w:docDefaults>
     <w:rPrDefault>
       <w:rPr>
@@ -4924,369 +5104,153 @@
       </w:pPr>
     </w:pPrDefault>
   </w:docDefaults>
-  <w:latentStyles w:defLockedState="0" w:defUIPriority="99" w:defSemiHidden="0" w:defUnhideWhenUsed="0" w:defQFormat="0" w:count="371">
-    <w:lsdException w:name="Normal" w:uiPriority="0" w:qFormat="1"/>
-    <w:lsdException w:name="heading 1" w:uiPriority="9" w:qFormat="1"/>
-    <w:lsdException w:name="heading 2" w:semiHidden="1" w:uiPriority="9" w:unhideWhenUsed="1" w:qFormat="1"/>
-    <w:lsdException w:name="heading 3" w:semiHidden="1" w:uiPriority="9" w:unhideWhenUsed="1" w:qFormat="1"/>
-    <w:lsdException w:name="heading 4" w:semiHidden="1" w:uiPriority="9" w:unhideWhenUsed="1" w:qFormat="1"/>
-    <w:lsdException w:name="heading 5" w:semiHidden="1" w:uiPriority="9" w:unhideWhenUsed="1" w:qFormat="1"/>
-    <w:lsdException w:name="heading 6" w:semiHidden="1" w:uiPriority="9" w:unhideWhenUsed="1" w:qFormat="1"/>
-    <w:lsdException w:name="heading 7" w:semiHidden="1" w:uiPriority="9" w:unhideWhenUsed="1" w:qFormat="1"/>
-    <w:lsdException w:name="heading 8" w:semiHidden="1" w:uiPriority="9" w:unhideWhenUsed="1" w:qFormat="1"/>
-    <w:lsdException w:name="heading 9" w:semiHidden="1" w:uiPriority="9" w:unhideWhenUsed="1" w:qFormat="1"/>
-    <w:lsdException w:name="index 1" w:semiHidden="1" w:unhideWhenUsed="1"/>
-    <w:lsdException w:name="index 2" w:semiHidden="1" w:unhideWhenUsed="1"/>
-    <w:lsdException w:name="index 3" w:semiHidden="1" w:unhideWhenUsed="1"/>
-    <w:lsdException w:name="index 4" w:semiHidden="1" w:unhideWhenUsed="1"/>
-    <w:lsdException w:name="index 5" w:semiHidden="1" w:unhideWhenUsed="1"/>
-    <w:lsdException w:name="index 6" w:semiHidden="1" w:unhideWhenUsed="1"/>
-    <w:lsdException w:name="index 7" w:semiHidden="1" w:unhideWhenUsed="1"/>
-    <w:lsdException w:name="index 8" w:semiHidden="1" w:unhideWhenUsed="1"/>
-    <w:lsdException w:name="index 9" w:semiHidden="1" w:unhideWhenUsed="1"/>
-    <w:lsdException w:name="toc 1" w:semiHidden="1" w:uiPriority="39" w:unhideWhenUsed="1"/>
-    <w:lsdException w:name="toc 2" w:semiHidden="1" w:uiPriority="39" w:unhideWhenUsed="1"/>
-    <w:lsdException w:name="toc 3" w:semiHidden="1" w:uiPriority="39" w:unhideWhenUsed="1"/>
-    <w:lsdException w:name="toc 4" w:semiHidden="1" w:uiPriority="39" w:unhideWhenUsed="1"/>
-    <w:lsdException w:name="toc 5" w:semiHidden="1" w:uiPriority="39" w:unhideWhenUsed="1"/>
-    <w:lsdException w:name="toc 6" w:semiHidden="1" w:uiPriority="39" w:unhideWhenUsed="1"/>
-    <w:lsdException w:name="toc 7" w:semiHidden="1" w:uiPriority="39" w:unhideWhenUsed="1"/>
-    <w:lsdException w:name="toc 8" w:semiHidden="1" w:uiPriority="39" w:unhideWhenUsed="1"/>
-    <w:lsdException w:name="toc 9" w:semiHidden="1" w:uiPriority="39" w:unhideWhenUsed="1"/>
-    <w:lsdException w:name="Normal Indent" w:semiHidden="1" w:unhideWhenUsed="1"/>
-    <w:lsdException w:name="footnote text" w:semiHidden="1" w:unhideWhenUsed="1"/>
-    <w:lsdException w:name="annotation text" w:semiHidden="1" w:unhideWhenUsed="1"/>
-    <w:lsdException w:name="header" w:semiHidden="1" w:unhideWhenUsed="1"/>
-    <w:lsdException w:name="footer" w:semiHidden="1" w:unhideWhenUsed="1"/>
-    <w:lsdException w:name="index heading" w:semiHidden="1" w:unhideWhenUsed="1"/>
-    <w:lsdException w:name="caption" w:semiHidden="1" w:uiPriority="35" w:unhideWhenUsed="1" w:qFormat="1"/>
-    <w:lsdException w:name="table of figures" w:semiHidden="1" w:unhideWhenUsed="1"/>
-    <w:lsdException w:name="envelope address" w:semiHidden="1" w:unhideWhenUsed="1"/>
-    <w:lsdException w:name="envelope return" w:semiHidden="1" w:unhideWhenUsed="1"/>
-    <w:lsdException w:name="footnote reference" w:semiHidden="1" w:unhideWhenUsed="1"/>
-    <w:lsdException w:name="annotation reference" w:semiHidden="1" w:unhideWhenUsed="1"/>
-    <w:lsdException w:name="line number" w:semiHidden="1" w:unhideWhenUsed="1"/>
-    <w:lsdException w:name="page number" w:semiHidden="1" w:unhideWhenUsed="1"/>
-    <w:lsdException w:name="endnote reference" w:semiHidden="1" w:unhideWhenUsed="1"/>
-    <w:lsdException w:name="endnote text" w:semiHidden="1" w:unhideWhenUsed="1"/>
-    <w:lsdException w:name="table of authorities" w:semiHidden="1" w:unhideWhenUsed="1"/>
-    <w:lsdException w:name="macro" w:semiHidden="1" w:unhideWhenUsed="1"/>
-    <w:lsdException w:name="toa heading" w:semiHidden="1" w:unhideWhenUsed="1"/>
-    <w:lsdException w:name="List" w:semiHidden="1" w:unhideWhenUsed="1"/>
-    <w:lsdException w:name="List Bullet" w:semiHidden="1" w:unhideWhenUsed="1"/>
-    <w:lsdException w:name="List Number" w:semiHidden="1" w:unhideWhenUsed="1"/>
-    <w:lsdException w:name="List 2" w:semiHidden="1" w:unhideWhenUsed="1"/>
-    <w:lsdException w:name="List 3" w:semiHidden="1" w:unhideWhenUsed="1"/>
-    <w:lsdException w:name="List 4" w:semiHidden="1" w:unhideWhenUsed="1"/>
-    <w:lsdException w:name="List 5" w:semiHidden="1" w:unhideWhenUsed="1"/>
-    <w:lsdException w:name="List Bullet 2" w:semiHidden="1" w:unhideWhenUsed="1"/>
-    <w:lsdException w:name="List Bullet 3" w:semiHidden="1" w:unhideWhenUsed="1"/>
-    <w:lsdException w:name="List Bullet 4" w:semiHidden="1" w:unhideWhenUsed="1"/>
-    <w:lsdException w:name="List Bullet 5" w:semiHidden="1" w:unhideWhenUsed="1"/>
-    <w:lsdException w:name="List Number 2" w:semiHidden="1" w:unhideWhenUsed="1"/>
-    <w:lsdException w:name="List Number 3" w:semiHidden="1" w:unhideWhenUsed="1"/>
-    <w:lsdException w:name="List Number 4" w:semiHidden="1" w:unhideWhenUsed="1"/>
-    <w:lsdException w:name="List Number 5" w:semiHidden="1" w:unhideWhenUsed="1"/>
-    <w:lsdException w:name="Title" w:uiPriority="10" w:qFormat="1"/>
-    <w:lsdException w:name="Closing" w:semiHidden="1" w:unhideWhenUsed="1"/>
-    <w:lsdException w:name="Signature" w:semiHidden="1" w:unhideWhenUsed="1"/>
-    <w:lsdException w:name="Default Paragraph Font" w:semiHidden="1" w:uiPriority="1" w:unhideWhenUsed="1"/>
-    <w:lsdException w:name="Body Text" w:semiHidden="1" w:unhideWhenUsed="1"/>
-    <w:lsdException w:name="Body Text Indent" w:semiHidden="1" w:unhideWhenUsed="1"/>
-    <w:lsdException w:name="List Continue" w:semiHidden="1" w:unhideWhenUsed="1"/>
-    <w:lsdException w:name="List Continue 2" w:semiHidden="1" w:unhideWhenUsed="1"/>
-    <w:lsdException w:name="List Continue 3" w:semiHidden="1" w:unhideWhenUsed="1"/>
-    <w:lsdException w:name="List Continue 4" w:semiHidden="1" w:unhideWhenUsed="1"/>
-    <w:lsdException w:name="List Continue 5" w:semiHidden="1" w:unhideWhenUsed="1"/>
-    <w:lsdException w:name="Message Header" w:semiHidden="1" w:unhideWhenUsed="1"/>
-    <w:lsdException w:name="Subtitle" w:uiPriority="11" w:qFormat="1"/>
-    <w:lsdException w:name="Salutation" w:semiHidden="1" w:unhideWhenUsed="1"/>
-    <w:lsdException w:name="Date" w:semiHidden="1" w:unhideWhenUsed="1"/>
-    <w:lsdException w:name="Body Text First Indent" w:semiHidden="1" w:unhideWhenUsed="1"/>
-    <w:lsdException w:name="Body Text First Indent 2" w:semiHidden="1" w:unhideWhenUsed="1"/>
-    <w:lsdException w:name="Note Heading" w:semiHidden="1" w:unhideWhenUsed="1"/>
-    <w:lsdException w:name="Body Text 2" w:semiHidden="1" w:unhideWhenUsed="1"/>
-    <w:lsdException w:name="Body Text 3" w:semiHidden="1" w:unhideWhenUsed="1"/>
-    <w:lsdException w:name="Body Text Indent 2" w:semiHidden="1" w:unhideWhenUsed="1"/>
-    <w:lsdException w:name="Body Text Indent 3" w:semiHidden="1" w:unhideWhenUsed="1"/>
-    <w:lsdException w:name="Block Text" w:semiHidden="1" w:unhideWhenUsed="1"/>
-    <w:lsdException w:name="Hyperlink" w:semiHidden="1" w:unhideWhenUsed="1"/>
-    <w:lsdException w:name="FollowedHyperlink" w:semiHidden="1" w:unhideWhenUsed="1"/>
-    <w:lsdException w:name="Strong" w:uiPriority="22" w:qFormat="1"/>
-    <w:lsdException w:name="Emphasis" w:uiPriority="20" w:qFormat="1"/>
-    <w:lsdException w:name="Document Map" w:semiHidden="1" w:unhideWhenUsed="1"/>
-    <w:lsdException w:name="Plain Text" w:semiHidden="1" w:unhideWhenUsed="1"/>
-    <w:lsdException w:name="E-mail Signature" w:semiHidden="1" w:unhideWhenUsed="1"/>
-    <w:lsdException w:name="HTML Top of Form" w:semiHidden="1" w:unhideWhenUsed="1"/>
-    <w:lsdException w:name="HTML Bottom of Form" w:semiHidden="1" w:unhideWhenUsed="1"/>
-    <w:lsdException w:name="Normal (Web)" w:semiHidden="1" w:unhideWhenUsed="1"/>
-    <w:lsdException w:name="HTML Acronym" w:semiHidden="1" w:unhideWhenUsed="1"/>
-    <w:lsdException w:name="HTML Address" w:semiHidden="1" w:unhideWhenUsed="1"/>
-    <w:lsdException w:name="HTML Cite" w:semiHidden="1" w:unhideWhenUsed="1"/>
-    <w:lsdException w:name="HTML Code" w:semiHidden="1" w:unhideWhenUsed="1"/>
-    <w:lsdException w:name="HTML Definition" w:semiHidden="1" w:unhideWhenUsed="1"/>
-    <w:lsdException w:name="HTML Keyboard" w:semiHidden="1" w:unhideWhenUsed="1"/>
-    <w:lsdException w:name="HTML Preformatted" w:semiHidden="1" w:unhideWhenUsed="1"/>
-    <w:lsdException w:name="HTML Sample" w:semiHidden="1" w:unhideWhenUsed="1"/>
-    <w:lsdException w:name="HTML Typewriter" w:semiHidden="1" w:unhideWhenUsed="1"/>
-    <w:lsdException w:name="HTML Variable" w:semiHidden="1" w:unhideWhenUsed="1"/>
-    <w:lsdException w:name="Normal Table" w:semiHidden="1" w:unhideWhenUsed="1"/>
-    <w:lsdException w:name="annotation subject" w:semiHidden="1" w:unhideWhenUsed="1"/>
-    <w:lsdException w:name="No List" w:semiHidden="1" w:unhideWhenUsed="1"/>
-    <w:lsdException w:name="Outline List 1" w:semiHidden="1" w:unhideWhenUsed="1"/>
-    <w:lsdException w:name="Outline List 2" w:semiHidden="1" w:unhideWhenUsed="1"/>
-    <w:lsdException w:name="Outline List 3" w:semiHidden="1" w:unhideWhenUsed="1"/>
-    <w:lsdException w:name="Table Simple 1" w:semiHidden="1" w:unhideWhenUsed="1"/>
-    <w:lsdException w:name="Table Simple 2" w:semiHidden="1" w:unhideWhenUsed="1"/>
-    <w:lsdException w:name="Table Simple 3" w:semiHidden="1" w:unhideWhenUsed="1"/>
-    <w:lsdException w:name="Table Classic 1" w:semiHidden="1" w:unhideWhenUsed="1"/>
-    <w:lsdException w:name="Table Classic 2" w:semiHidden="1" w:unhideWhenUsed="1"/>
-    <w:lsdException w:name="Table Classic 3" w:semiHidden="1" w:unhideWhenUsed="1"/>
-    <w:lsdException w:name="Table Classic 4" w:semiHidden="1" w:unhideWhenUsed="1"/>
-    <w:lsdException w:name="Table Colorful 1" w:semiHidden="1" w:unhideWhenUsed="1"/>
-    <w:lsdException w:name="Table Colorful 2" w:semiHidden="1" w:unhideWhenUsed="1"/>
-    <w:lsdException w:name="Table Colorful 3" w:semiHidden="1" w:unhideWhenUsed="1"/>
-    <w:lsdException w:name="Table Columns 1" w:semiHidden="1" w:unhideWhenUsed="1"/>
-    <w:lsdException w:name="Table Columns 2" w:semiHidden="1" w:unhideWhenUsed="1"/>
-    <w:lsdException w:name="Table Columns 3" w:semiHidden="1" w:unhideWhenUsed="1"/>
-    <w:lsdException w:name="Table Columns 4" w:semiHidden="1" w:unhideWhenUsed="1"/>
-    <w:lsdException w:name="Table Columns 5" w:semiHidden="1" w:unhideWhenUsed="1"/>
-    <w:lsdException w:name="Table Grid 1" w:semiHidden="1" w:unhideWhenUsed="1"/>
-    <w:lsdException w:name="Table Grid 2" w:semiHidden="1" w:unhideWhenUsed="1"/>
-    <w:lsdException w:name="Table Grid 3" w:semiHidden="1" w:unhideWhenUsed="1"/>
-    <w:lsdException w:name="Table Grid 4" w:semiHidden="1" w:unhideWhenUsed="1"/>
-    <w:lsdException w:name="Table Grid 5" w:semiHidden="1" w:unhideWhenUsed="1"/>
-    <w:lsdException w:name="Table Grid 6" w:semiHidden="1" w:unhideWhenUsed="1"/>
-    <w:lsdException w:name="Table Grid 7" w:semiHidden="1" w:unhideWhenUsed="1"/>
-    <w:lsdException w:name="Table Grid 8" w:semiHidden="1" w:unhideWhenUsed="1"/>
-    <w:lsdException w:name="Table List 1" w:semiHidden="1" w:unhideWhenUsed="1"/>
-    <w:lsdException w:name="Table List 2" w:semiHidden="1" w:unhideWhenUsed="1"/>
-    <w:lsdException w:name="Table List 3" w:semiHidden="1" w:unhideWhenUsed="1"/>
-    <w:lsdException w:name="Table List 4" w:semiHidden="1" w:unhideWhenUsed="1"/>
-    <w:lsdException w:name="Table List 5" w:semiHidden="1" w:unhideWhenUsed="1"/>
-    <w:lsdException w:name="Table List 6" w:semiHidden="1" w:unhideWhenUsed="1"/>
-    <w:lsdException w:name="Table List 7" w:semiHidden="1" w:unhideWhenUsed="1"/>
-    <w:lsdException w:name="Table List 8" w:semiHidden="1" w:unhideWhenUsed="1"/>
-    <w:lsdException w:name="Table 3D effects 1" w:semiHidden="1" w:unhideWhenUsed="1"/>
-    <w:lsdException w:name="Table 3D effects 2" w:semiHidden="1" w:unhideWhenUsed="1"/>
-    <w:lsdException w:name="Table 3D effects 3" w:semiHidden="1" w:unhideWhenUsed="1"/>
-    <w:lsdException w:name="Table Contemporary" w:semiHidden="1" w:unhideWhenUsed="1"/>
-    <w:lsdException w:name="Table Elegant" w:semiHidden="1" w:unhideWhenUsed="1"/>
-    <w:lsdException w:name="Table Professional" w:semiHidden="1" w:unhideWhenUsed="1"/>
-    <w:lsdException w:name="Table Subtle 1" w:semiHidden="1" w:unhideWhenUsed="1"/>
-    <w:lsdException w:name="Table Subtle 2" w:semiHidden="1" w:unhideWhenUsed="1"/>
-    <w:lsdException w:name="Table Web 1" w:semiHidden="1" w:unhideWhenUsed="1"/>
-    <w:lsdException w:name="Table Web 2" w:semiHidden="1" w:unhideWhenUsed="1"/>
-    <w:lsdException w:name="Table Web 3" w:semiHidden="1" w:unhideWhenUsed="1"/>
-    <w:lsdException w:name="Balloon Text" w:semiHidden="1" w:unhideWhenUsed="1"/>
-    <w:lsdException w:name="Table Grid" w:uiPriority="39"/>
-    <w:lsdException w:name="Table Theme" w:semiHidden="1" w:unhideWhenUsed="1"/>
-    <w:lsdException w:name="Placeholder Text" w:semiHidden="1"/>
-    <w:lsdException w:name="No Spacing" w:uiPriority="1" w:qFormat="1"/>
-    <w:lsdException w:name="Light Shading" w:uiPriority="60"/>
-    <w:lsdException w:name="Light List" w:uiPriority="61"/>
-    <w:lsdException w:name="Light Grid" w:uiPriority="62"/>
-    <w:lsdException w:name="Medium Shading 1" w:uiPriority="63"/>
-    <w:lsdException w:name="Medium Shading 2" w:uiPriority="64"/>
-    <w:lsdException w:name="Medium List 1" w:uiPriority="65"/>
-    <w:lsdException w:name="Medium List 2" w:uiPriority="66"/>
-    <w:lsdException w:name="Medium Grid 1" w:uiPriority="67"/>
-    <w:lsdException w:name="Medium Grid 2" w:uiPriority="68"/>
-    <w:lsdException w:name="Medium Grid 3" w:uiPriority="69"/>
-    <w:lsdException w:name="Dark List" w:uiPriority="70"/>
-    <w:lsdException w:name="Colorful Shading" w:uiPriority="71"/>
-    <w:lsdException w:name="Colorful List" w:uiPriority="72"/>
-    <w:lsdException w:name="Colorful Grid" w:uiPriority="73"/>
-    <w:lsdException w:name="Light Shading Accent 1" w:uiPriority="60"/>
-    <w:lsdException w:name="Light List Accent 1" w:uiPriority="61"/>
-    <w:lsdException w:name="Light Grid Accent 1" w:uiPriority="62"/>
-    <w:lsdException w:name="Medium Shading 1 Accent 1" w:uiPriority="63"/>
-    <w:lsdException w:name="Medium Shading 2 Accent 1" w:uiPriority="64"/>
-    <w:lsdException w:name="Medium List 1 Accent 1" w:uiPriority="65"/>
-    <w:lsdException w:name="Revision" w:semiHidden="1"/>
-    <w:lsdException w:name="List Paragraph" w:uiPriority="34" w:qFormat="1"/>
-    <w:lsdException w:name="Quote" w:uiPriority="29" w:qFormat="1"/>
-    <w:lsdException w:name="Intense Quote" w:uiPriority="30" w:qFormat="1"/>
-    <w:lsdException w:name="Medium List 2 Accent 1" w:uiPriority="66"/>
-    <w:lsdException w:name="Medium Grid 1 Accent 1" w:uiPriority="67"/>
-    <w:lsdException w:name="Medium Grid 2 Accent 1" w:uiPriority="68"/>
-    <w:lsdException w:name="Medium Grid 3 Accent 1" w:uiPriority="69"/>
-    <w:lsdException w:name="Dark List Accent 1" w:uiPriority="70"/>
-    <w:lsdException w:name="Colorful Shading Accent 1" w:uiPriority="71"/>
-    <w:lsdException w:name="Colorful List Accent 1" w:uiPriority="72"/>
-    <w:lsdException w:name="Colorful Grid Accent 1" w:uiPriority="73"/>
-    <w:lsdException w:name="Light Shading Accent 2" w:uiPriority="60"/>
-    <w:lsdException w:name="Light List Accent 2" w:uiPriority="61"/>
-    <w:lsdException w:name="Light Grid Accent 2" w:uiPriority="62"/>
-    <w:lsdException w:name="Medium Shading 1 Accent 2" w:uiPriority="63"/>
-    <w:lsdException w:name="Medium Shading 2 Accent 2" w:uiPriority="64"/>
-    <w:lsdException w:name="Medium List 1 Accent 2" w:uiPriority="65"/>
-    <w:lsdException w:name="Medium List 2 Accent 2" w:uiPriority="66"/>
-    <w:lsdException w:name="Medium Grid 1 Accent 2" w:uiPriority="67"/>
-    <w:lsdException w:name="Medium Grid 2 Accent 2" w:uiPriority="68"/>
-    <w:lsdException w:name="Medium Grid 3 Accent 2" w:uiPriority="69"/>
-    <w:lsdException w:name="Dark List Accent 2" w:uiPriority="70"/>
-    <w:lsdException w:name="Colorful Shading Accent 2" w:uiPriority="71"/>
-    <w:lsdException w:name="Colorful List Accent 2" w:uiPriority="72"/>
-    <w:lsdException w:name="Colorful Grid Accent 2" w:uiPriority="73"/>
-    <w:lsdException w:name="Light Shading Accent 3" w:uiPriority="60"/>
-    <w:lsdException w:name="Light List Accent 3" w:uiPriority="61"/>
-    <w:lsdException w:name="Light Grid Accent 3" w:uiPriority="62"/>
-    <w:lsdException w:name="Medium Shading 1 Accent 3" w:uiPriority="63"/>
-    <w:lsdException w:name="Medium Shading 2 Accent 3" w:uiPriority="64"/>
-    <w:lsdException w:name="Medium List 1 Accent 3" w:uiPriority="65"/>
-    <w:lsdException w:name="Medium List 2 Accent 3" w:uiPriority="66"/>
-    <w:lsdException w:name="Medium Grid 1 Accent 3" w:uiPriority="67"/>
-    <w:lsdException w:name="Medium Grid 2 Accent 3" w:uiPriority="68"/>
-    <w:lsdException w:name="Medium Grid 3 Accent 3" w:uiPriority="69"/>
-    <w:lsdException w:name="Dark List Accent 3" w:uiPriority="70"/>
-    <w:lsdException w:name="Colorful Shading Accent 3" w:uiPriority="71"/>
-    <w:lsdException w:name="Colorful List Accent 3" w:uiPriority="72"/>
-    <w:lsdException w:name="Colorful Grid Accent 3" w:uiPriority="73"/>
-    <w:lsdException w:name="Light Shading Accent 4" w:uiPriority="60"/>
-    <w:lsdException w:name="Light List Accent 4" w:uiPriority="61"/>
-    <w:lsdException w:name="Light Grid Accent 4" w:uiPriority="62"/>
-    <w:lsdException w:name="Medium Shading 1 Accent 4" w:uiPriority="63"/>
-    <w:lsdException w:name="Medium Shading 2 Accent 4" w:uiPriority="64"/>
-    <w:lsdException w:name="Medium List 1 Accent 4" w:uiPriority="65"/>
-    <w:lsdException w:name="Medium List 2 Accent 4" w:uiPriority="66"/>
-    <w:lsdException w:name="Medium Grid 1 Accent 4" w:uiPriority="67"/>
-    <w:lsdException w:name="Medium Grid 2 Accent 4" w:uiPriority="68"/>
-    <w:lsdException w:name="Medium Grid 3 Accent 4" w:uiPriority="69"/>
-    <w:lsdException w:name="Dark List Accent 4" w:uiPriority="70"/>
-    <w:lsdException w:name="Colorful Shading Accent 4" w:uiPriority="71"/>
-    <w:lsdException w:name="Colorful List Accent 4" w:uiPriority="72"/>
-    <w:lsdException w:name="Colorful Grid Accent 4" w:uiPriority="73"/>
-    <w:lsdException w:name="Light Shading Accent 5" w:uiPriority="60"/>
-    <w:lsdException w:name="Light List Accent 5" w:uiPriority="61"/>
-    <w:lsdException w:name="Light Grid Accent 5" w:uiPriority="62"/>
-    <w:lsdException w:name="Medium Shading 1 Accent 5" w:uiPriority="63"/>
-    <w:lsdException w:name="Medium Shading 2 Accent 5" w:uiPriority="64"/>
-    <w:lsdException w:name="Medium List 1 Accent 5" w:uiPriority="65"/>
-    <w:lsdException w:name="Medium List 2 Accent 5" w:uiPriority="66"/>
-    <w:lsdException w:name="Medium Grid 1 Accent 5" w:uiPriority="67"/>
-    <w:lsdException w:name="Medium Grid 2 Accent 5" w:uiPriority="68"/>
-    <w:lsdException w:name="Medium Grid 3 Accent 5" w:uiPriority="69"/>
-    <w:lsdException w:name="Dark List Accent 5" w:uiPriority="70"/>
-    <w:lsdException w:name="Colorful Shading Accent 5" w:uiPriority="71"/>
-    <w:lsdException w:name="Colorful List Accent 5" w:uiPriority="72"/>
-    <w:lsdException w:name="Colorful Grid Accent 5" w:uiPriority="73"/>
-    <w:lsdException w:name="Light Shading Accent 6" w:uiPriority="60"/>
-    <w:lsdException w:name="Light List Accent 6" w:uiPriority="61"/>
-    <w:lsdException w:name="Light Grid Accent 6" w:uiPriority="62"/>
-    <w:lsdException w:name="Medium Shading 1 Accent 6" w:uiPriority="63"/>
-    <w:lsdException w:name="Medium Shading 2 Accent 6" w:uiPriority="64"/>
-    <w:lsdException w:name="Medium List 1 Accent 6" w:uiPriority="65"/>
-    <w:lsdException w:name="Medium List 2 Accent 6" w:uiPriority="66"/>
-    <w:lsdException w:name="Medium Grid 1 Accent 6" w:uiPriority="67"/>
-    <w:lsdException w:name="Medium Grid 2 Accent 6" w:uiPriority="68"/>
-    <w:lsdException w:name="Medium Grid 3 Accent 6" w:uiPriority="69"/>
-    <w:lsdException w:name="Dark List Accent 6" w:uiPriority="70"/>
-    <w:lsdException w:name="Colorful Shading Accent 6" w:uiPriority="71"/>
-    <w:lsdException w:name="Colorful List Accent 6" w:uiPriority="72"/>
-    <w:lsdException w:name="Colorful Grid Accent 6" w:uiPriority="73"/>
-    <w:lsdException w:name="Subtle Emphasis" w:uiPriority="19" w:qFormat="1"/>
-    <w:lsdException w:name="Intense Emphasis" w:uiPriority="21" w:qFormat="1"/>
-    <w:lsdException w:name="Subtle Reference" w:uiPriority="31" w:qFormat="1"/>
-    <w:lsdException w:name="Intense Reference" w:uiPriority="32" w:qFormat="1"/>
-    <w:lsdException w:name="Book Title" w:uiPriority="33" w:qFormat="1"/>
-    <w:lsdException w:name="Bibliography" w:semiHidden="1" w:uiPriority="37" w:unhideWhenUsed="1"/>
-    <w:lsdException w:name="TOC Heading" w:semiHidden="1" w:uiPriority="39" w:unhideWhenUsed="1" w:qFormat="1"/>
-    <w:lsdException w:name="Grid Table 4" w:uiPriority="49"/>
-    <w:lsdException w:name="Grid Table 5 Dark" w:uiPriority="50"/>
-    <w:lsdException w:name="Grid Table 6 Colorful" w:uiPriority="51"/>
-    <w:lsdException w:name="Grid Table 7 Colorful" w:uiPriority="52"/>
-    <w:lsdException w:name="Grid Table 1 Light Accent 1" w:uiPriority="46"/>
-    <w:lsdException w:name="Grid Table 2 Accent 1" w:uiPriority="47"/>
-    <w:lsdException w:name="Grid Table 3 Accent 1" w:uiPriority="48"/>
-    <w:lsdException w:name="Grid Table 4 Accent 1" w:uiPriority="49"/>
-    <w:lsdException w:name="Grid Table 5 Dark Accent 1" w:uiPriority="50"/>
-    <w:lsdException w:name="Grid Table 6 Colorful Accent 1" w:uiPriority="51"/>
-    <w:lsdException w:name="Grid Table 7 Colorful Accent 1" w:uiPriority="52"/>
-    <w:lsdException w:name="Grid Table 1 Light Accent 2" w:uiPriority="46"/>
-    <w:lsdException w:name="Grid Table 2 Accent 2" w:uiPriority="47"/>
-    <w:lsdException w:name="Grid Table 3 Accent 2" w:uiPriority="48"/>
-    <w:lsdException w:name="Grid Table 4 Accent 2" w:uiPriority="49"/>
-    <w:lsdException w:name="Grid Table 5 Dark Accent 2" w:uiPriority="50"/>
-    <w:lsdException w:name="Grid Table 6 Colorful Accent 2" w:uiPriority="51"/>
-    <w:lsdException w:name="Grid Table 7 Colorful Accent 2" w:uiPriority="52"/>
-    <w:lsdException w:name="Grid Table 1 Light Accent 3" w:uiPriority="46"/>
-    <w:lsdException w:name="Grid Table 2 Accent 3" w:uiPriority="47"/>
-    <w:lsdException w:name="Grid Table 3 Accent 3" w:uiPriority="48"/>
-    <w:lsdException w:name="Grid Table 4 Accent 3" w:uiPriority="49"/>
-    <w:lsdException w:name="Grid Table 5 Dark Accent 3" w:uiPriority="50"/>
-    <w:lsdException w:name="Grid Table 6 Colorful Accent 3" w:uiPriority="51"/>
-    <w:lsdException w:name="Grid Table 7 Colorful Accent 3" w:uiPriority="52"/>
-    <w:lsdException w:name="Grid Table 1 Light Accent 4" w:uiPriority="46"/>
-    <w:lsdException w:name="Grid Table 2 Accent 4" w:uiPriority="47"/>
-    <w:lsdException w:name="Grid Table 3 Accent 4" w:uiPriority="48"/>
-    <w:lsdException w:name="Grid Table 4 Accent 4" w:uiPriority="49"/>
-    <w:lsdException w:name="Grid Table 5 Dark Accent 4" w:uiPriority="50"/>
-    <w:lsdException w:name="Grid Table 6 Colorful Accent 4" w:uiPriority="51"/>
-    <w:lsdException w:name="Grid Table 7 Colorful Accent 4" w:uiPriority="52"/>
-    <w:lsdException w:name="Grid Table 1 Light Accent 5" w:uiPriority="46"/>
-    <w:lsdException w:name="Grid Table 2 Accent 5" w:uiPriority="47"/>
-    <w:lsdException w:name="Grid Table 3 Accent 5" w:uiPriority="48"/>
-    <w:lsdException w:name="Grid Table 4 Accent 5" w:uiPriority="49"/>
-    <w:lsdException w:name="Grid Table 5 Dark Accent 5" w:uiPriority="50"/>
-    <w:lsdException w:name="Grid Table 6 Colorful Accent 5" w:uiPriority="51"/>
-    <w:lsdException w:name="Grid Table 7 Colorful Accent 5" w:uiPriority="52"/>
-    <w:lsdException w:name="Grid Table 1 Light Accent 6" w:uiPriority="46"/>
-    <w:lsdException w:name="Grid Table 2 Accent 6" w:uiPriority="47"/>
-    <w:lsdException w:name="Grid Table 3 Accent 6" w:uiPriority="48"/>
-    <w:lsdException w:name="Grid Table 4 Accent 6" w:uiPriority="49"/>
-    <w:lsdException w:name="Grid Table 5 Dark Accent 6" w:uiPriority="50"/>
-    <w:lsdException w:name="Grid Table 6 Colorful Accent 6" w:uiPriority="51"/>
-    <w:lsdException w:name="Grid Table 7 Colorful Accent 6" w:uiPriority="52"/>
-    <w:lsdException w:name="List Table 1 Light" w:uiPriority="46"/>
-    <w:lsdException w:name="List Table 2" w:uiPriority="47"/>
-    <w:lsdException w:name="List Table 3" w:uiPriority="48"/>
-    <w:lsdException w:name="List Table 4" w:uiPriority="49"/>
-    <w:lsdException w:name="List Table 5 Dark" w:uiPriority="50"/>
-    <w:lsdException w:name="List Table 6 Colorful" w:uiPriority="51"/>
-    <w:lsdException w:name="List Table 7 Colorful" w:uiPriority="52"/>
-    <w:lsdException w:name="List Table 1 Light Accent 1" w:uiPriority="46"/>
-    <w:lsdException w:name="List Table 2 Accent 1" w:uiPriority="47"/>
-    <w:lsdException w:name="List Table 3 Accent 1" w:uiPriority="48"/>
-    <w:lsdException w:name="List Table 4 Accent 1" w:uiPriority="49"/>
-    <w:lsdException w:name="List Table 5 Dark Accent 1" w:uiPriority="50"/>
-    <w:lsdException w:name="List Table 6 Colorful Accent 1" w:uiPriority="51"/>
-    <w:lsdException w:name="List Table 7 Colorful Accent 1" w:uiPriority="52"/>
-    <w:lsdException w:name="List Table 1 Light Accent 2" w:uiPriority="46"/>
-    <w:lsdException w:name="List Table 2 Accent 2" w:uiPriority="47"/>
-    <w:lsdException w:name="List Table 3 Accent 2" w:uiPriority="48"/>
-    <w:lsdException w:name="List Table 4 Accent 2" w:uiPriority="49"/>
-    <w:lsdException w:name="List Table 5 Dark Accent 2" w:uiPriority="50"/>
-    <w:lsdException w:name="List Table 6 Colorful Accent 2" w:uiPriority="51"/>
-    <w:lsdException w:name="List Table 7 Colorful Accent 2" w:uiPriority="52"/>
-    <w:lsdException w:name="List Table 1 Light Accent 3" w:uiPriority="46"/>
-    <w:lsdException w:name="List Table 2 Accent 3" w:uiPriority="47"/>
-    <w:lsdException w:name="List Table 3 Accent 3" w:uiPriority="48"/>
-    <w:lsdException w:name="List Table 4 Accent 3" w:uiPriority="49"/>
-    <w:lsdException w:name="List Table 5 Dark Accent 3" w:uiPriority="50"/>
-    <w:lsdException w:name="List Table 6 Colorful Accent 3" w:uiPriority="51"/>
-    <w:lsdException w:name="List Table 7 Colorful Accent 3" w:uiPriority="52"/>
-    <w:lsdException w:name="List Table 1 Light Accent 4" w:uiPriority="46"/>
-    <w:lsdException w:name="List Table 2 Accent 4" w:uiPriority="47"/>
-    <w:lsdException w:name="List Table 3 Accent 4" w:uiPriority="48"/>
-    <w:lsdException w:name="List Table 4 Accent 4" w:uiPriority="49"/>
-    <w:lsdException w:name="List Table 5 Dark Accent 4" w:uiPriority="50"/>
-    <w:lsdException w:name="List Table 6 Colorful Accent 4" w:uiPriority="51"/>
-    <w:lsdException w:name="List Table 7 Colorful Accent 4" w:uiPriority="52"/>
-    <w:lsdException w:name="List Table 1 Light Accent 5" w:uiPriority="46"/>
-    <w:lsdException w:name="List Table 2 Accent 5" w:uiPriority="47"/>
-    <w:lsdException w:name="List Table 3 Accent 5" w:uiPriority="48"/>
-    <w:lsdException w:name="List Table 4 Accent 5" w:uiPriority="49"/>
-    <w:lsdException w:name="List Table 5 Dark Accent 5" w:uiPriority="50"/>
-    <w:lsdException w:name="List Table 6 Colorful Accent 5" w:uiPriority="51"/>
-    <w:lsdException w:name="List Table 7 Colorful Accent 5" w:uiPriority="52"/>
-    <w:lsdException w:name="List Table 1 Light Accent 6" w:uiPriority="46"/>
-    <w:lsdException w:name="List Table 2 Accent 6" w:uiPriority="47"/>
-    <w:lsdException w:name="List Table 3 Accent 6" w:uiPriority="48"/>
-    <w:lsdException w:name="List Table 4 Accent 6" w:uiPriority="49"/>
-    <w:lsdException w:name="List Table 5 Dark Accent 6" w:uiPriority="50"/>
-    <w:lsdException w:name="List Table 6 Colorful Accent 6" w:uiPriority="51"/>
-    <w:lsdException w:name="List Table 7 Colorful Accent 6" w:uiPriority="52"/>
+  <w:latentStyles w:defLockedState="0" w:defUIPriority="99" w:defSemiHidden="1" w:defUnhideWhenUsed="1" w:defQFormat="0" w:count="276">
+    <w:lsdException w:name="Normal" w:semiHidden="0" w:uiPriority="0" w:unhideWhenUsed="0" w:qFormat="1"/>
+    <w:lsdException w:name="heading 1" w:semiHidden="0" w:uiPriority="9" w:unhideWhenUsed="0" w:qFormat="1"/>
+    <w:lsdException w:name="heading 2" w:uiPriority="9" w:qFormat="1"/>
+    <w:lsdException w:name="heading 3" w:uiPriority="9" w:qFormat="1"/>
+    <w:lsdException w:name="heading 4" w:uiPriority="9" w:qFormat="1"/>
+    <w:lsdException w:name="heading 5" w:uiPriority="9" w:qFormat="1"/>
+    <w:lsdException w:name="heading 6" w:uiPriority="9" w:qFormat="1"/>
+    <w:lsdException w:name="heading 7" w:uiPriority="9" w:qFormat="1"/>
+    <w:lsdException w:name="heading 8" w:uiPriority="9" w:qFormat="1"/>
+    <w:lsdException w:name="heading 9" w:uiPriority="9" w:qFormat="1"/>
+    <w:lsdException w:name="toc 1" w:uiPriority="39"/>
+    <w:lsdException w:name="toc 2" w:uiPriority="39"/>
+    <w:lsdException w:name="toc 3" w:uiPriority="39"/>
+    <w:lsdException w:name="toc 4" w:uiPriority="39"/>
+    <w:lsdException w:name="toc 5" w:uiPriority="39"/>
+    <w:lsdException w:name="toc 6" w:uiPriority="39"/>
+    <w:lsdException w:name="toc 7" w:uiPriority="39"/>
+    <w:lsdException w:name="toc 8" w:uiPriority="39"/>
+    <w:lsdException w:name="toc 9" w:uiPriority="39"/>
+    <w:lsdException w:name="caption" w:uiPriority="35" w:qFormat="1"/>
+    <w:lsdException w:name="Title" w:semiHidden="0" w:uiPriority="10" w:unhideWhenUsed="0" w:qFormat="1"/>
+    <w:lsdException w:name="Default Paragraph Font" w:uiPriority="1"/>
+    <w:lsdException w:name="Subtitle" w:semiHidden="0" w:uiPriority="11" w:unhideWhenUsed="0" w:qFormat="1"/>
+    <w:lsdException w:name="Strong" w:semiHidden="0" w:uiPriority="22" w:unhideWhenUsed="0" w:qFormat="1"/>
+    <w:lsdException w:name="Emphasis" w:semiHidden="0" w:uiPriority="20" w:unhideWhenUsed="0" w:qFormat="1"/>
+    <w:lsdException w:name="Table Grid" w:semiHidden="0" w:uiPriority="39" w:unhideWhenUsed="0"/>
+    <w:lsdException w:name="Note Level 1" w:semiHidden="0" w:unhideWhenUsed="0"/>
+    <w:lsdException w:name="Note Level 2" w:semiHidden="0" w:unhideWhenUsed="0"/>
+    <w:lsdException w:name="Note Level 3" w:semiHidden="0" w:unhideWhenUsed="0"/>
+    <w:lsdException w:name="Note Level 4" w:semiHidden="0" w:unhideWhenUsed="0"/>
+    <w:lsdException w:name="Note Level 5" w:semiHidden="0" w:unhideWhenUsed="0"/>
+    <w:lsdException w:name="Note Level 6" w:semiHidden="0" w:unhideWhenUsed="0"/>
+    <w:lsdException w:name="Note Level 7" w:semiHidden="0" w:unhideWhenUsed="0"/>
+    <w:lsdException w:name="Note Level 8" w:semiHidden="0" w:unhideWhenUsed="0"/>
+    <w:lsdException w:name="Note Level 9" w:semiHidden="0" w:unhideWhenUsed="0"/>
+    <w:lsdException w:name="Placeholder Text" w:unhideWhenUsed="0"/>
+    <w:lsdException w:name="No Spacing" w:semiHidden="0" w:uiPriority="1" w:unhideWhenUsed="0" w:qFormat="1"/>
+    <w:lsdException w:name="Light Shading" w:semiHidden="0" w:uiPriority="60" w:unhideWhenUsed="0"/>
+    <w:lsdException w:name="Light List" w:semiHidden="0" w:uiPriority="61" w:unhideWhenUsed="0"/>
+    <w:lsdException w:name="Light Grid" w:semiHidden="0" w:uiPriority="62" w:unhideWhenUsed="0"/>
+    <w:lsdException w:name="Medium Shading 1" w:semiHidden="0" w:uiPriority="63" w:unhideWhenUsed="0"/>
+    <w:lsdException w:name="Medium Shading 2" w:semiHidden="0" w:uiPriority="64" w:unhideWhenUsed="0"/>
+    <w:lsdException w:name="Medium List 1" w:semiHidden="0" w:uiPriority="65" w:unhideWhenUsed="0"/>
+    <w:lsdException w:name="Medium List 2" w:semiHidden="0" w:uiPriority="66" w:unhideWhenUsed="0"/>
+    <w:lsdException w:name="Medium Grid 1" w:semiHidden="0" w:uiPriority="67" w:unhideWhenUsed="0"/>
+    <w:lsdException w:name="Medium Grid 2" w:semiHidden="0" w:uiPriority="68" w:unhideWhenUsed="0"/>
+    <w:lsdException w:name="Medium Grid 3" w:semiHidden="0" w:uiPriority="69" w:unhideWhenUsed="0"/>
+    <w:lsdException w:name="Dark List" w:semiHidden="0" w:uiPriority="70" w:unhideWhenUsed="0"/>
+    <w:lsdException w:name="Colorful Shading" w:semiHidden="0" w:uiPriority="71" w:unhideWhenUsed="0"/>
+    <w:lsdException w:name="Colorful List" w:semiHidden="0" w:uiPriority="72" w:unhideWhenUsed="0"/>
+    <w:lsdException w:name="Colorful Grid" w:semiHidden="0" w:uiPriority="73" w:unhideWhenUsed="0"/>
+    <w:lsdException w:name="Light Shading Accent 1" w:semiHidden="0" w:uiPriority="60" w:unhideWhenUsed="0"/>
+    <w:lsdException w:name="Light List Accent 1" w:semiHidden="0" w:uiPriority="61" w:unhideWhenUsed="0"/>
+    <w:lsdException w:name="Light Grid Accent 1" w:semiHidden="0" w:uiPriority="62" w:unhideWhenUsed="0"/>
+    <w:lsdException w:name="Medium Shading 1 Accent 1" w:semiHidden="0" w:uiPriority="63" w:unhideWhenUsed="0"/>
+    <w:lsdException w:name="Medium Shading 2 Accent 1" w:semiHidden="0" w:uiPriority="64" w:unhideWhenUsed="0"/>
+    <w:lsdException w:name="Medium List 1 Accent 1" w:semiHidden="0" w:uiPriority="65" w:unhideWhenUsed="0"/>
+    <w:lsdException w:name="Revision" w:unhideWhenUsed="0"/>
+    <w:lsdException w:name="List Paragraph" w:semiHidden="0" w:uiPriority="34" w:unhideWhenUsed="0" w:qFormat="1"/>
+    <w:lsdException w:name="Quote" w:semiHidden="0" w:uiPriority="29" w:unhideWhenUsed="0" w:qFormat="1"/>
+    <w:lsdException w:name="Intense Quote" w:semiHidden="0" w:uiPriority="30" w:unhideWhenUsed="0" w:qFormat="1"/>
+    <w:lsdException w:name="Medium List 2 Accent 1" w:semiHidden="0" w:uiPriority="66" w:unhideWhenUsed="0"/>
+    <w:lsdException w:name="Medium Grid 1 Accent 1" w:semiHidden="0" w:uiPriority="67" w:unhideWhenUsed="0"/>
+    <w:lsdException w:name="Medium Grid 2 Accent 1" w:semiHidden="0" w:uiPriority="68" w:unhideWhenUsed="0"/>
+    <w:lsdException w:name="Medium Grid 3 Accent 1" w:semiHidden="0" w:uiPriority="69" w:unhideWhenUsed="0"/>
+    <w:lsdException w:name="Dark List Accent 1" w:semiHidden="0" w:uiPriority="70" w:unhideWhenUsed="0"/>
+    <w:lsdException w:name="Colorful Shading Accent 1" w:semiHidden="0" w:uiPriority="71" w:unhideWhenUsed="0"/>
+    <w:lsdException w:name="Colorful List Accent 1" w:semiHidden="0" w:uiPriority="72" w:unhideWhenUsed="0"/>
+    <w:lsdException w:name="Colorful Grid Accent 1" w:semiHidden="0" w:uiPriority="73" w:unhideWhenUsed="0"/>
+    <w:lsdException w:name="Light Shading Accent 2" w:semiHidden="0" w:uiPriority="60" w:unhideWhenUsed="0"/>
+    <w:lsdException w:name="Light List Accent 2" w:semiHidden="0" w:uiPriority="61" w:unhideWhenUsed="0"/>
+    <w:lsdException w:name="Light Grid Accent 2" w:semiHidden="0" w:uiPriority="62" w:unhideWhenUsed="0"/>
+    <w:lsdException w:name="Medium Shading 1 Accent 2" w:semiHidden="0" w:uiPriority="63" w:unhideWhenUsed="0"/>
+    <w:lsdException w:name="Medium Shading 2 Accent 2" w:semiHidden="0" w:uiPriority="64" w:unhideWhenUsed="0"/>
+    <w:lsdException w:name="Medium List 1 Accent 2" w:semiHidden="0" w:uiPriority="65" w:unhideWhenUsed="0"/>
+    <w:lsdException w:name="Medium List 2 Accent 2" w:semiHidden="0" w:uiPriority="66" w:unhideWhenUsed="0"/>
+    <w:lsdException w:name="Medium Grid 1 Accent 2" w:semiHidden="0" w:uiPriority="67" w:unhideWhenUsed="0"/>
+    <w:lsdException w:name="Medium Grid 2 Accent 2" w:semiHidden="0" w:uiPriority="68" w:unhideWhenUsed="0"/>
+    <w:lsdException w:name="Medium Grid 3 Accent 2" w:semiHidden="0" w:uiPriority="69" w:unhideWhenUsed="0"/>
+    <w:lsdException w:name="Dark List Accent 2" w:semiHidden="0" w:uiPriority="70" w:unhideWhenUsed="0"/>
+    <w:lsdException w:name="Colorful Shading Accent 2" w:semiHidden="0" w:uiPriority="71" w:unhideWhenUsed="0"/>
+    <w:lsdException w:name="Colorful List Accent 2" w:semiHidden="0" w:uiPriority="72" w:unhideWhenUsed="0"/>
+    <w:lsdException w:name="Colorful Grid Accent 2" w:semiHidden="0" w:uiPriority="73" w:unhideWhenUsed="0"/>
+    <w:lsdException w:name="Light Shading Accent 3" w:semiHidden="0" w:uiPriority="60" w:unhideWhenUsed="0"/>
+    <w:lsdException w:name="Light List Accent 3" w:semiHidden="0" w:uiPriority="61" w:unhideWhenUsed="0"/>
+    <w:lsdException w:name="Light Grid Accent 3" w:semiHidden="0" w:uiPriority="62" w:unhideWhenUsed="0"/>
+    <w:lsdException w:name="Medium Shading 1 Accent 3" w:semiHidden="0" w:uiPriority="63" w:unhideWhenUsed="0"/>
+    <w:lsdException w:name="Medium Shading 2 Accent 3" w:semiHidden="0" w:uiPriority="64" w:unhideWhenUsed="0"/>
+    <w:lsdException w:name="Medium List 1 Accent 3" w:semiHidden="0" w:uiPriority="65" w:unhideWhenUsed="0"/>
+    <w:lsdException w:name="Medium List 2 Accent 3" w:semiHidden="0" w:uiPriority="66" w:unhideWhenUsed="0"/>
+    <w:lsdException w:name="Medium Grid 1 Accent 3" w:semiHidden="0" w:uiPriority="67" w:unhideWhenUsed="0"/>
+    <w:lsdException w:name="Medium Grid 2 Accent 3" w:semiHidden="0" w:uiPriority="68" w:unhideWhenUsed="0"/>
+    <w:lsdException w:name="Medium Grid 3 Accent 3" w:semiHidden="0" w:uiPriority="69" w:unhideWhenUsed="0"/>
+    <w:lsdException w:name="Dark List Accent 3" w:semiHidden="0" w:uiPriority="70" w:unhideWhenUsed="0"/>
+    <w:lsdException w:name="Colorful Shading Accent 3" w:semiHidden="0" w:uiPriority="71" w:unhideWhenUsed="0"/>
+    <w:lsdException w:name="Colorful List Accent 3" w:semiHidden="0" w:uiPriority="72" w:unhideWhenUsed="0"/>
+    <w:lsdException w:name="Colorful Grid Accent 3" w:semiHidden="0" w:uiPriority="73" w:unhideWhenUsed="0"/>
+    <w:lsdException w:name="Light Shading Accent 4" w:semiHidden="0" w:uiPriority="60" w:unhideWhenUsed="0"/>
+    <w:lsdException w:name="Light List Accent 4" w:semiHidden="0" w:uiPriority="61" w:unhideWhenUsed="0"/>
+    <w:lsdException w:name="Light Grid Accent 4" w:semiHidden="0" w:uiPriority="62" w:unhideWhenUsed="0"/>
+    <w:lsdException w:name="Medium Shading 1 Accent 4" w:semiHidden="0" w:uiPriority="63" w:unhideWhenUsed="0"/>
+    <w:lsdException w:name="Medium Shading 2 Accent 4" w:semiHidden="0" w:uiPriority="64" w:unhideWhenUsed="0"/>
+    <w:lsdException w:name="Medium List 1 Accent 4" w:semiHidden="0" w:uiPriority="65" w:unhideWhenUsed="0"/>
+    <w:lsdException w:name="Medium List 2 Accent 4" w:semiHidden="0" w:uiPriority="66" w:unhideWhenUsed="0"/>
+    <w:lsdException w:name="Medium Grid 1 Accent 4" w:semiHidden="0" w:uiPriority="67" w:unhideWhenUsed="0"/>
+    <w:lsdException w:name="Medium Grid 2 Accent 4" w:semiHidden="0" w:uiPriority="68" w:unhideWhenUsed="0"/>
+    <w:lsdException w:name="Medium Grid 3 Accent 4" w:semiHidden="0" w:uiPriority="69" w:unhideWhenUsed="0"/>
+    <w:lsdException w:name="Dark List Accent 4" w:semiHidden="0" w:uiPriority="70" w:unhideWhenUsed="0"/>
+    <w:lsdException w:name="Colorful Shading Accent 4" w:semiHidden="0" w:uiPriority="71" w:unhideWhenUsed="0"/>
+    <w:lsdException w:name="Colorful List Accent 4" w:semiHidden="0" w:uiPriority="72" w:unhideWhenUsed="0"/>
+    <w:lsdException w:name="Colorful Grid Accent 4" w:semiHidden="0" w:uiPriority="73" w:unhideWhenUsed="0"/>
+    <w:lsdException w:name="Light Shading Accent 5" w:semiHidden="0" w:uiPriority="60" w:unhideWhenUsed="0"/>
+    <w:lsdException w:name="Light List Accent 5" w:semiHidden="0" w:uiPriority="61" w:unhideWhenUsed="0"/>
+    <w:lsdException w:name="Light Grid Accent 5" w:semiHidden="0" w:uiPriority="62" w:unhideWhenUsed="0"/>
+    <w:lsdException w:name="Medium Shading 1 Accent 5" w:semiHidden="0" w:uiPriority="63" w:unhideWhenUsed="0"/>
+    <w:lsdException w:name="Medium Shading 2 Accent 5" w:semiHidden="0" w:uiPriority="64" w:unhideWhenUsed="0"/>
+    <w:lsdException w:name="Medium List 1 Accent 5" w:semiHidden="0" w:uiPriority="65" w:unhideWhenUsed="0"/>
+    <w:lsdException w:name="Medium List 2 Accent 5" w:semiHidden="0" w:uiPriority="66" w:unhideWhenUsed="0"/>
+    <w:lsdException w:name="Medium Grid 1 Accent 5" w:semiHidden="0" w:uiPriority="67" w:unhideWhenUsed="0"/>
+    <w:lsdException w:name="Medium Grid 2 Accent 5" w:semiHidden="0" w:uiPriority="68" w:unhideWhenUsed="0"/>
+    <w:lsdException w:name="Medium Grid 3 Accent 5" w:semiHidden="0" w:uiPriority="69" w:unhideWhenUsed="0"/>
+    <w:lsdException w:name="Dark List Accent 5" w:semiHidden="0" w:uiPriority="70" w:unhideWhenUsed="0"/>
+    <w:lsdException w:name="Colorful Shading Accent 5" w:semiHidden="0" w:uiPriority="71" w:unhideWhenUsed="0"/>
+    <w:lsdException w:name="Colorful List Accent 5" w:semiHidden="0" w:uiPriority="72" w:unhideWhenUsed="0"/>
+    <w:lsdException w:name="Colorful Grid Accent 5" w:semiHidden="0" w:uiPriority="73" w:unhideWhenUsed="0"/>
+    <w:lsdException w:name="Light Shading Accent 6" w:semiHidden="0" w:uiPriority="60" w:unhideWhenUsed="0"/>
+    <w:lsdException w:name="Light List Accent 6" w:semiHidden="0" w:uiPriority="61" w:unhideWhenUsed="0"/>
+    <w:lsdException w:name="Light Grid Accent 6" w:semiHidden="0" w:uiPriority="62" w:unhideWhenUsed="0"/>
+    <w:lsdException w:name="Medium Shading 1 Accent 6" w:semiHidden="0" w:uiPriority="63" w:unhideWhenUsed="0"/>
+    <w:lsdException w:name="Medium Shading 2 Accent 6" w:semiHidden="0" w:uiPriority="64" w:unhideWhenUsed="0"/>
+    <w:lsdException w:name="Medium List 1 Accent 6" w:semiHidden="0" w:uiPriority="65" w:unhideWhenUsed="0"/>
+    <w:lsdException w:name="Medium List 2 Accent 6" w:semiHidden="0" w:uiPriority="66" w:unhideWhenUsed="0"/>
+    <w:lsdException w:name="Medium Grid 1 Accent 6" w:semiHidden="0" w:uiPriority="67" w:unhideWhenUsed="0"/>
+    <w:lsdException w:name="Medium Grid 2 Accent 6" w:semiHidden="0" w:uiPriority="68" w:unhideWhenUsed="0"/>
+    <w:lsdException w:name="Medium Grid 3 Accent 6" w:semiHidden="0" w:uiPriority="69" w:unhideWhenUsed="0"/>
+    <w:lsdException w:name="Dark List Accent 6" w:semiHidden="0" w:uiPriority="70" w:unhideWhenUsed="0"/>
+    <w:lsdException w:name="Colorful Shading Accent 6" w:semiHidden="0" w:uiPriority="71" w:unhideWhenUsed="0"/>
+    <w:lsdException w:name="Colorful List Accent 6" w:semiHidden="0" w:uiPriority="72" w:unhideWhenUsed="0"/>
+    <w:lsdException w:name="Colorful Grid Accent 6" w:semiHidden="0" w:uiPriority="73" w:unhideWhenUsed="0"/>
+    <w:lsdException w:name="Subtle Emphasis" w:semiHidden="0" w:uiPriority="19" w:unhideWhenUsed="0" w:qFormat="1"/>
+    <w:lsdException w:name="Intense Emphasis" w:semiHidden="0" w:uiPriority="21" w:unhideWhenUsed="0" w:qFormat="1"/>
+    <w:lsdException w:name="Subtle Reference" w:semiHidden="0" w:uiPriority="31" w:unhideWhenUsed="0" w:qFormat="1"/>
+    <w:lsdException w:name="Intense Reference" w:semiHidden="0" w:uiPriority="32" w:unhideWhenUsed="0" w:qFormat="1"/>
+    <w:lsdException w:name="Book Title" w:semiHidden="0" w:uiPriority="33" w:unhideWhenUsed="0" w:qFormat="1"/>
+    <w:lsdException w:name="Bibliography" w:uiPriority="37"/>
+    <w:lsdException w:name="TOC Heading" w:uiPriority="39" w:qFormat="1"/>
   </w:latentStyles>
   <w:style w:type="paragraph" w:default="1" w:styleId="Normal">
     <w:name w:val="Normal"/>
@@ -5316,6 +5280,7 @@
   <w:style w:type="character" w:default="1" w:styleId="DefaultParagraphFont">
     <w:name w:val="Default Paragraph Font"/>
     <w:uiPriority w:val="1"/>
+    <w:semiHidden/>
     <w:unhideWhenUsed/>
   </w:style>
   <w:style w:type="table" w:default="1" w:styleId="TableNormal">
@@ -5348,6 +5313,7 @@
       <w:spacing w:after="0" w:line="240" w:lineRule="auto"/>
     </w:pPr>
     <w:tblPr>
+      <w:tblInd w:w="0" w:type="dxa"/>
       <w:tblBorders>
         <w:top w:val="single" w:sz="4" w:space="0" w:color="auto"/>
         <w:left w:val="single" w:sz="4" w:space="0" w:color="auto"/>
@@ -5356,6 +5322,12 @@
         <w:insideH w:val="single" w:sz="4" w:space="0" w:color="auto"/>
         <w:insideV w:val="single" w:sz="4" w:space="0" w:color="auto"/>
       </w:tblBorders>
+      <w:tblCellMar>
+        <w:top w:w="0" w:type="dxa"/>
+        <w:left w:w="108" w:type="dxa"/>
+        <w:bottom w:w="0" w:type="dxa"/>
+        <w:right w:w="108" w:type="dxa"/>
+      </w:tblCellMar>
     </w:tblPr>
   </w:style>
   <w:style w:type="character" w:customStyle="1" w:styleId="Heading1Char">
@@ -5598,6 +5570,7 @@
     <w:tblPr>
       <w:tblStyleRowBandSize w:val="1"/>
       <w:tblStyleColBandSize w:val="1"/>
+      <w:tblInd w:w="0" w:type="dxa"/>
       <w:tblBorders>
         <w:top w:val="single" w:sz="4" w:space="0" w:color="999999" w:themeColor="text1" w:themeTint="66"/>
         <w:left w:val="single" w:sz="4" w:space="0" w:color="999999" w:themeColor="text1" w:themeTint="66"/>
@@ -5606,6 +5579,605 @@
         <w:insideH w:val="single" w:sz="4" w:space="0" w:color="999999" w:themeColor="text1" w:themeTint="66"/>
         <w:insideV w:val="single" w:sz="4" w:space="0" w:color="999999" w:themeColor="text1" w:themeTint="66"/>
       </w:tblBorders>
+      <w:tblCellMar>
+        <w:top w:w="0" w:type="dxa"/>
+        <w:left w:w="108" w:type="dxa"/>
+        <w:bottom w:w="0" w:type="dxa"/>
+        <w:right w:w="108" w:type="dxa"/>
+      </w:tblCellMar>
+    </w:tblPr>
+    <w:tblStylePr w:type="firstRow">
+      <w:rPr>
+        <w:b/>
+        <w:bCs/>
+      </w:rPr>
+      <w:tblPr/>
+      <w:tcPr>
+        <w:tcBorders>
+          <w:bottom w:val="single" w:sz="12" w:space="0" w:color="666666" w:themeColor="text1" w:themeTint="99"/>
+        </w:tcBorders>
+      </w:tcPr>
+    </w:tblStylePr>
+    <w:tblStylePr w:type="lastRow">
+      <w:rPr>
+        <w:b/>
+        <w:bCs/>
+      </w:rPr>
+      <w:tblPr/>
+      <w:tcPr>
+        <w:tcBorders>
+          <w:top w:val="double" w:sz="2" w:space="0" w:color="666666" w:themeColor="text1" w:themeTint="99"/>
+        </w:tcBorders>
+      </w:tcPr>
+    </w:tblStylePr>
+    <w:tblStylePr w:type="firstCol">
+      <w:rPr>
+        <w:b/>
+        <w:bCs/>
+      </w:rPr>
+    </w:tblStylePr>
+    <w:tblStylePr w:type="lastCol">
+      <w:rPr>
+        <w:b/>
+        <w:bCs/>
+      </w:rPr>
+    </w:tblStylePr>
+  </w:style>
+  <w:style w:type="paragraph" w:styleId="Header">
+    <w:name w:val="header"/>
+    <w:basedOn w:val="Normal"/>
+    <w:link w:val="HeaderChar"/>
+    <w:uiPriority w:val="99"/>
+    <w:unhideWhenUsed/>
+    <w:rsid w:val="00A8646B"/>
+    <w:pPr>
+      <w:tabs>
+        <w:tab w:val="center" w:pos="4680"/>
+        <w:tab w:val="right" w:pos="9360"/>
+      </w:tabs>
+      <w:spacing w:after="0" w:line="240" w:lineRule="auto"/>
+    </w:pPr>
+  </w:style>
+  <w:style w:type="character" w:customStyle="1" w:styleId="HeaderChar">
+    <w:name w:val="Header Char"/>
+    <w:basedOn w:val="DefaultParagraphFont"/>
+    <w:link w:val="Header"/>
+    <w:uiPriority w:val="99"/>
+    <w:rsid w:val="00A8646B"/>
+  </w:style>
+  <w:style w:type="paragraph" w:styleId="Footer">
+    <w:name w:val="footer"/>
+    <w:basedOn w:val="Normal"/>
+    <w:link w:val="FooterChar"/>
+    <w:uiPriority w:val="99"/>
+    <w:unhideWhenUsed/>
+    <w:rsid w:val="00A8646B"/>
+    <w:pPr>
+      <w:tabs>
+        <w:tab w:val="center" w:pos="4680"/>
+        <w:tab w:val="right" w:pos="9360"/>
+      </w:tabs>
+      <w:spacing w:after="0" w:line="240" w:lineRule="auto"/>
+    </w:pPr>
+  </w:style>
+  <w:style w:type="character" w:customStyle="1" w:styleId="FooterChar">
+    <w:name w:val="Footer Char"/>
+    <w:basedOn w:val="DefaultParagraphFont"/>
+    <w:link w:val="Footer"/>
+    <w:uiPriority w:val="99"/>
+    <w:rsid w:val="00A8646B"/>
+  </w:style>
+  <w:style w:type="character" w:styleId="PlaceholderText">
+    <w:name w:val="Placeholder Text"/>
+    <w:basedOn w:val="DefaultParagraphFont"/>
+    <w:uiPriority w:val="99"/>
+    <w:semiHidden/>
+    <w:rsid w:val="005C7565"/>
+    <w:rPr>
+      <w:color w:val="808080"/>
+    </w:rPr>
+  </w:style>
+</w:styles>
+</file>
+
+<file path=word/stylesWithEffects.xml><?xml version="1.0" encoding="utf-8"?>
+<w:styles xmlns:wpc="http://schemas.microsoft.com/office/word/2010/wordprocessingCanvas" xmlns:mo="http://schemas.microsoft.com/office/mac/office/2008/main" xmlns:mc="http://schemas.openxmlformats.org/markup-compatibility/2006" xmlns:mv="urn:schemas-microsoft-com:mac:vml" xmlns:o="urn:schemas-microsoft-com:office:office" xmlns:r="http://schemas.openxmlformats.org/officeDocument/2006/relationships" xmlns:m="http://schemas.openxmlformats.org/officeDocument/2006/math" xmlns:v="urn:schemas-microsoft-com:vml" xmlns:wp14="http://schemas.microsoft.com/office/word/2010/wordprocessingDrawing" xmlns:wp="http://schemas.openxmlformats.org/drawingml/2006/wordprocessingDrawing" xmlns:w10="urn:schemas-microsoft-com:office:word" xmlns:w="http://schemas.openxmlformats.org/wordprocessingml/2006/main" xmlns:w14="http://schemas.microsoft.com/office/word/2010/wordml" xmlns:wpg="http://schemas.microsoft.com/office/word/2010/wordprocessingGroup" xmlns:wpi="http://schemas.microsoft.com/office/word/2010/wordprocessingInk" xmlns:wne="http://schemas.microsoft.com/office/word/2006/wordml" xmlns:wps="http://schemas.microsoft.com/office/word/2010/wordprocessingShape" mc:Ignorable="w14 wp14">
+  <w:docDefaults>
+    <w:rPrDefault>
+      <w:rPr>
+        <w:rFonts w:asciiTheme="minorHAnsi" w:eastAsiaTheme="minorHAnsi" w:hAnsiTheme="minorHAnsi" w:cstheme="minorBidi"/>
+        <w:sz w:val="22"/>
+        <w:szCs w:val="22"/>
+        <w:lang w:val="en-US" w:eastAsia="en-US" w:bidi="ar-SA"/>
+      </w:rPr>
+    </w:rPrDefault>
+    <w:pPrDefault>
+      <w:pPr>
+        <w:spacing w:after="160" w:line="259" w:lineRule="auto"/>
+      </w:pPr>
+    </w:pPrDefault>
+  </w:docDefaults>
+  <w:latentStyles w:defLockedState="0" w:defUIPriority="99" w:defSemiHidden="1" w:defUnhideWhenUsed="1" w:defQFormat="0" w:count="276">
+    <w:lsdException w:name="Normal" w:semiHidden="0" w:uiPriority="0" w:unhideWhenUsed="0" w:qFormat="1"/>
+    <w:lsdException w:name="heading 1" w:semiHidden="0" w:uiPriority="9" w:unhideWhenUsed="0" w:qFormat="1"/>
+    <w:lsdException w:name="heading 2" w:uiPriority="9" w:qFormat="1"/>
+    <w:lsdException w:name="heading 3" w:uiPriority="9" w:qFormat="1"/>
+    <w:lsdException w:name="heading 4" w:uiPriority="9" w:qFormat="1"/>
+    <w:lsdException w:name="heading 5" w:uiPriority="9" w:qFormat="1"/>
+    <w:lsdException w:name="heading 6" w:uiPriority="9" w:qFormat="1"/>
+    <w:lsdException w:name="heading 7" w:uiPriority="9" w:qFormat="1"/>
+    <w:lsdException w:name="heading 8" w:uiPriority="9" w:qFormat="1"/>
+    <w:lsdException w:name="heading 9" w:uiPriority="9" w:qFormat="1"/>
+    <w:lsdException w:name="toc 1" w:uiPriority="39"/>
+    <w:lsdException w:name="toc 2" w:uiPriority="39"/>
+    <w:lsdException w:name="toc 3" w:uiPriority="39"/>
+    <w:lsdException w:name="toc 4" w:uiPriority="39"/>
+    <w:lsdException w:name="toc 5" w:uiPriority="39"/>
+    <w:lsdException w:name="toc 6" w:uiPriority="39"/>
+    <w:lsdException w:name="toc 7" w:uiPriority="39"/>
+    <w:lsdException w:name="toc 8" w:uiPriority="39"/>
+    <w:lsdException w:name="toc 9" w:uiPriority="39"/>
+    <w:lsdException w:name="caption" w:uiPriority="35" w:qFormat="1"/>
+    <w:lsdException w:name="Title" w:semiHidden="0" w:uiPriority="10" w:unhideWhenUsed="0" w:qFormat="1"/>
+    <w:lsdException w:name="Default Paragraph Font" w:uiPriority="1"/>
+    <w:lsdException w:name="Subtitle" w:semiHidden="0" w:uiPriority="11" w:unhideWhenUsed="0" w:qFormat="1"/>
+    <w:lsdException w:name="Strong" w:semiHidden="0" w:uiPriority="22" w:unhideWhenUsed="0" w:qFormat="1"/>
+    <w:lsdException w:name="Emphasis" w:semiHidden="0" w:uiPriority="20" w:unhideWhenUsed="0" w:qFormat="1"/>
+    <w:lsdException w:name="Table Grid" w:semiHidden="0" w:uiPriority="39" w:unhideWhenUsed="0"/>
+    <w:lsdException w:name="Note Level 1" w:semiHidden="0" w:unhideWhenUsed="0"/>
+    <w:lsdException w:name="Note Level 2" w:semiHidden="0" w:unhideWhenUsed="0"/>
+    <w:lsdException w:name="Note Level 3" w:semiHidden="0" w:unhideWhenUsed="0"/>
+    <w:lsdException w:name="Note Level 4" w:semiHidden="0" w:unhideWhenUsed="0"/>
+    <w:lsdException w:name="Note Level 5" w:semiHidden="0" w:unhideWhenUsed="0"/>
+    <w:lsdException w:name="Note Level 6" w:semiHidden="0" w:unhideWhenUsed="0"/>
+    <w:lsdException w:name="Note Level 7" w:semiHidden="0" w:unhideWhenUsed="0"/>
+    <w:lsdException w:name="Note Level 8" w:semiHidden="0" w:unhideWhenUsed="0"/>
+    <w:lsdException w:name="Note Level 9" w:semiHidden="0" w:unhideWhenUsed="0"/>
+    <w:lsdException w:name="Placeholder Text" w:unhideWhenUsed="0"/>
+    <w:lsdException w:name="No Spacing" w:semiHidden="0" w:uiPriority="1" w:unhideWhenUsed="0" w:qFormat="1"/>
+    <w:lsdException w:name="Light Shading" w:semiHidden="0" w:uiPriority="60" w:unhideWhenUsed="0"/>
+    <w:lsdException w:name="Light List" w:semiHidden="0" w:uiPriority="61" w:unhideWhenUsed="0"/>
+    <w:lsdException w:name="Light Grid" w:semiHidden="0" w:uiPriority="62" w:unhideWhenUsed="0"/>
+    <w:lsdException w:name="Medium Shading 1" w:semiHidden="0" w:uiPriority="63" w:unhideWhenUsed="0"/>
+    <w:lsdException w:name="Medium Shading 2" w:semiHidden="0" w:uiPriority="64" w:unhideWhenUsed="0"/>
+    <w:lsdException w:name="Medium List 1" w:semiHidden="0" w:uiPriority="65" w:unhideWhenUsed="0"/>
+    <w:lsdException w:name="Medium List 2" w:semiHidden="0" w:uiPriority="66" w:unhideWhenUsed="0"/>
+    <w:lsdException w:name="Medium Grid 1" w:semiHidden="0" w:uiPriority="67" w:unhideWhenUsed="0"/>
+    <w:lsdException w:name="Medium Grid 2" w:semiHidden="0" w:uiPriority="68" w:unhideWhenUsed="0"/>
+    <w:lsdException w:name="Medium Grid 3" w:semiHidden="0" w:uiPriority="69" w:unhideWhenUsed="0"/>
+    <w:lsdException w:name="Dark List" w:semiHidden="0" w:uiPriority="70" w:unhideWhenUsed="0"/>
+    <w:lsdException w:name="Colorful Shading" w:semiHidden="0" w:uiPriority="71" w:unhideWhenUsed="0"/>
+    <w:lsdException w:name="Colorful List" w:semiHidden="0" w:uiPriority="72" w:unhideWhenUsed="0"/>
+    <w:lsdException w:name="Colorful Grid" w:semiHidden="0" w:uiPriority="73" w:unhideWhenUsed="0"/>
+    <w:lsdException w:name="Light Shading Accent 1" w:semiHidden="0" w:uiPriority="60" w:unhideWhenUsed="0"/>
+    <w:lsdException w:name="Light List Accent 1" w:semiHidden="0" w:uiPriority="61" w:unhideWhenUsed="0"/>
+    <w:lsdException w:name="Light Grid Accent 1" w:semiHidden="0" w:uiPriority="62" w:unhideWhenUsed="0"/>
+    <w:lsdException w:name="Medium Shading 1 Accent 1" w:semiHidden="0" w:uiPriority="63" w:unhideWhenUsed="0"/>
+    <w:lsdException w:name="Medium Shading 2 Accent 1" w:semiHidden="0" w:uiPriority="64" w:unhideWhenUsed="0"/>
+    <w:lsdException w:name="Medium List 1 Accent 1" w:semiHidden="0" w:uiPriority="65" w:unhideWhenUsed="0"/>
+    <w:lsdException w:name="Revision" w:unhideWhenUsed="0"/>
+    <w:lsdException w:name="List Paragraph" w:semiHidden="0" w:uiPriority="34" w:unhideWhenUsed="0" w:qFormat="1"/>
+    <w:lsdException w:name="Quote" w:semiHidden="0" w:uiPriority="29" w:unhideWhenUsed="0" w:qFormat="1"/>
+    <w:lsdException w:name="Intense Quote" w:semiHidden="0" w:uiPriority="30" w:unhideWhenUsed="0" w:qFormat="1"/>
+    <w:lsdException w:name="Medium List 2 Accent 1" w:semiHidden="0" w:uiPriority="66" w:unhideWhenUsed="0"/>
+    <w:lsdException w:name="Medium Grid 1 Accent 1" w:semiHidden="0" w:uiPriority="67" w:unhideWhenUsed="0"/>
+    <w:lsdException w:name="Medium Grid 2 Accent 1" w:semiHidden="0" w:uiPriority="68" w:unhideWhenUsed="0"/>
+    <w:lsdException w:name="Medium Grid 3 Accent 1" w:semiHidden="0" w:uiPriority="69" w:unhideWhenUsed="0"/>
+    <w:lsdException w:name="Dark List Accent 1" w:semiHidden="0" w:uiPriority="70" w:unhideWhenUsed="0"/>
+    <w:lsdException w:name="Colorful Shading Accent 1" w:semiHidden="0" w:uiPriority="71" w:unhideWhenUsed="0"/>
+    <w:lsdException w:name="Colorful List Accent 1" w:semiHidden="0" w:uiPriority="72" w:unhideWhenUsed="0"/>
+    <w:lsdException w:name="Colorful Grid Accent 1" w:semiHidden="0" w:uiPriority="73" w:unhideWhenUsed="0"/>
+    <w:lsdException w:name="Light Shading Accent 2" w:semiHidden="0" w:uiPriority="60" w:unhideWhenUsed="0"/>
+    <w:lsdException w:name="Light List Accent 2" w:semiHidden="0" w:uiPriority="61" w:unhideWhenUsed="0"/>
+    <w:lsdException w:name="Light Grid Accent 2" w:semiHidden="0" w:uiPriority="62" w:unhideWhenUsed="0"/>
+    <w:lsdException w:name="Medium Shading 1 Accent 2" w:semiHidden="0" w:uiPriority="63" w:unhideWhenUsed="0"/>
+    <w:lsdException w:name="Medium Shading 2 Accent 2" w:semiHidden="0" w:uiPriority="64" w:unhideWhenUsed="0"/>
+    <w:lsdException w:name="Medium List 1 Accent 2" w:semiHidden="0" w:uiPriority="65" w:unhideWhenUsed="0"/>
+    <w:lsdException w:name="Medium List 2 Accent 2" w:semiHidden="0" w:uiPriority="66" w:unhideWhenUsed="0"/>
+    <w:lsdException w:name="Medium Grid 1 Accent 2" w:semiHidden="0" w:uiPriority="67" w:unhideWhenUsed="0"/>
+    <w:lsdException w:name="Medium Grid 2 Accent 2" w:semiHidden="0" w:uiPriority="68" w:unhideWhenUsed="0"/>
+    <w:lsdException w:name="Medium Grid 3 Accent 2" w:semiHidden="0" w:uiPriority="69" w:unhideWhenUsed="0"/>
+    <w:lsdException w:name="Dark List Accent 2" w:semiHidden="0" w:uiPriority="70" w:unhideWhenUsed="0"/>
+    <w:lsdException w:name="Colorful Shading Accent 2" w:semiHidden="0" w:uiPriority="71" w:unhideWhenUsed="0"/>
+    <w:lsdException w:name="Colorful List Accent 2" w:semiHidden="0" w:uiPriority="72" w:unhideWhenUsed="0"/>
+    <w:lsdException w:name="Colorful Grid Accent 2" w:semiHidden="0" w:uiPriority="73" w:unhideWhenUsed="0"/>
+    <w:lsdException w:name="Light Shading Accent 3" w:semiHidden="0" w:uiPriority="60" w:unhideWhenUsed="0"/>
+    <w:lsdException w:name="Light List Accent 3" w:semiHidden="0" w:uiPriority="61" w:unhideWhenUsed="0"/>
+    <w:lsdException w:name="Light Grid Accent 3" w:semiHidden="0" w:uiPriority="62" w:unhideWhenUsed="0"/>
+    <w:lsdException w:name="Medium Shading 1 Accent 3" w:semiHidden="0" w:uiPriority="63" w:unhideWhenUsed="0"/>
+    <w:lsdException w:name="Medium Shading 2 Accent 3" w:semiHidden="0" w:uiPriority="64" w:unhideWhenUsed="0"/>
+    <w:lsdException w:name="Medium List 1 Accent 3" w:semiHidden="0" w:uiPriority="65" w:unhideWhenUsed="0"/>
+    <w:lsdException w:name="Medium List 2 Accent 3" w:semiHidden="0" w:uiPriority="66" w:unhideWhenUsed="0"/>
+    <w:lsdException w:name="Medium Grid 1 Accent 3" w:semiHidden="0" w:uiPriority="67" w:unhideWhenUsed="0"/>
+    <w:lsdException w:name="Medium Grid 2 Accent 3" w:semiHidden="0" w:uiPriority="68" w:unhideWhenUsed="0"/>
+    <w:lsdException w:name="Medium Grid 3 Accent 3" w:semiHidden="0" w:uiPriority="69" w:unhideWhenUsed="0"/>
+    <w:lsdException w:name="Dark List Accent 3" w:semiHidden="0" w:uiPriority="70" w:unhideWhenUsed="0"/>
+    <w:lsdException w:name="Colorful Shading Accent 3" w:semiHidden="0" w:uiPriority="71" w:unhideWhenUsed="0"/>
+    <w:lsdException w:name="Colorful List Accent 3" w:semiHidden="0" w:uiPriority="72" w:unhideWhenUsed="0"/>
+    <w:lsdException w:name="Colorful Grid Accent 3" w:semiHidden="0" w:uiPriority="73" w:unhideWhenUsed="0"/>
+    <w:lsdException w:name="Light Shading Accent 4" w:semiHidden="0" w:uiPriority="60" w:unhideWhenUsed="0"/>
+    <w:lsdException w:name="Light List Accent 4" w:semiHidden="0" w:uiPriority="61" w:unhideWhenUsed="0"/>
+    <w:lsdException w:name="Light Grid Accent 4" w:semiHidden="0" w:uiPriority="62" w:unhideWhenUsed="0"/>
+    <w:lsdException w:name="Medium Shading 1 Accent 4" w:semiHidden="0" w:uiPriority="63" w:unhideWhenUsed="0"/>
+    <w:lsdException w:name="Medium Shading 2 Accent 4" w:semiHidden="0" w:uiPriority="64" w:unhideWhenUsed="0"/>
+    <w:lsdException w:name="Medium List 1 Accent 4" w:semiHidden="0" w:uiPriority="65" w:unhideWhenUsed="0"/>
+    <w:lsdException w:name="Medium List 2 Accent 4" w:semiHidden="0" w:uiPriority="66" w:unhideWhenUsed="0"/>
+    <w:lsdException w:name="Medium Grid 1 Accent 4" w:semiHidden="0" w:uiPriority="67" w:unhideWhenUsed="0"/>
+    <w:lsdException w:name="Medium Grid 2 Accent 4" w:semiHidden="0" w:uiPriority="68" w:unhideWhenUsed="0"/>
+    <w:lsdException w:name="Medium Grid 3 Accent 4" w:semiHidden="0" w:uiPriority="69" w:unhideWhenUsed="0"/>
+    <w:lsdException w:name="Dark List Accent 4" w:semiHidden="0" w:uiPriority="70" w:unhideWhenUsed="0"/>
+    <w:lsdException w:name="Colorful Shading Accent 4" w:semiHidden="0" w:uiPriority="71" w:unhideWhenUsed="0"/>
+    <w:lsdException w:name="Colorful List Accent 4" w:semiHidden="0" w:uiPriority="72" w:unhideWhenUsed="0"/>
+    <w:lsdException w:name="Colorful Grid Accent 4" w:semiHidden="0" w:uiPriority="73" w:unhideWhenUsed="0"/>
+    <w:lsdException w:name="Light Shading Accent 5" w:semiHidden="0" w:uiPriority="60" w:unhideWhenUsed="0"/>
+    <w:lsdException w:name="Light List Accent 5" w:semiHidden="0" w:uiPriority="61" w:unhideWhenUsed="0"/>
+    <w:lsdException w:name="Light Grid Accent 5" w:semiHidden="0" w:uiPriority="62" w:unhideWhenUsed="0"/>
+    <w:lsdException w:name="Medium Shading 1 Accent 5" w:semiHidden="0" w:uiPriority="63" w:unhideWhenUsed="0"/>
+    <w:lsdException w:name="Medium Shading 2 Accent 5" w:semiHidden="0" w:uiPriority="64" w:unhideWhenUsed="0"/>
+    <w:lsdException w:name="Medium List 1 Accent 5" w:semiHidden="0" w:uiPriority="65" w:unhideWhenUsed="0"/>
+    <w:lsdException w:name="Medium List 2 Accent 5" w:semiHidden="0" w:uiPriority="66" w:unhideWhenUsed="0"/>
+    <w:lsdException w:name="Medium Grid 1 Accent 5" w:semiHidden="0" w:uiPriority="67" w:unhideWhenUsed="0"/>
+    <w:lsdException w:name="Medium Grid 2 Accent 5" w:semiHidden="0" w:uiPriority="68" w:unhideWhenUsed="0"/>
+    <w:lsdException w:name="Medium Grid 3 Accent 5" w:semiHidden="0" w:uiPriority="69" w:unhideWhenUsed="0"/>
+    <w:lsdException w:name="Dark List Accent 5" w:semiHidden="0" w:uiPriority="70" w:unhideWhenUsed="0"/>
+    <w:lsdException w:name="Colorful Shading Accent 5" w:semiHidden="0" w:uiPriority="71" w:unhideWhenUsed="0"/>
+    <w:lsdException w:name="Colorful List Accent 5" w:semiHidden="0" w:uiPriority="72" w:unhideWhenUsed="0"/>
+    <w:lsdException w:name="Colorful Grid Accent 5" w:semiHidden="0" w:uiPriority="73" w:unhideWhenUsed="0"/>
+    <w:lsdException w:name="Light Shading Accent 6" w:semiHidden="0" w:uiPriority="60" w:unhideWhenUsed="0"/>
+    <w:lsdException w:name="Light List Accent 6" w:semiHidden="0" w:uiPriority="61" w:unhideWhenUsed="0"/>
+    <w:lsdException w:name="Light Grid Accent 6" w:semiHidden="0" w:uiPriority="62" w:unhideWhenUsed="0"/>
+    <w:lsdException w:name="Medium Shading 1 Accent 6" w:semiHidden="0" w:uiPriority="63" w:unhideWhenUsed="0"/>
+    <w:lsdException w:name="Medium Shading 2 Accent 6" w:semiHidden="0" w:uiPriority="64" w:unhideWhenUsed="0"/>
+    <w:lsdException w:name="Medium List 1 Accent 6" w:semiHidden="0" w:uiPriority="65" w:unhideWhenUsed="0"/>
+    <w:lsdException w:name="Medium List 2 Accent 6" w:semiHidden="0" w:uiPriority="66" w:unhideWhenUsed="0"/>
+    <w:lsdException w:name="Medium Grid 1 Accent 6" w:semiHidden="0" w:uiPriority="67" w:unhideWhenUsed="0"/>
+    <w:lsdException w:name="Medium Grid 2 Accent 6" w:semiHidden="0" w:uiPriority="68" w:unhideWhenUsed="0"/>
+    <w:lsdException w:name="Medium Grid 3 Accent 6" w:semiHidden="0" w:uiPriority="69" w:unhideWhenUsed="0"/>
+    <w:lsdException w:name="Dark List Accent 6" w:semiHidden="0" w:uiPriority="70" w:unhideWhenUsed="0"/>
+    <w:lsdException w:name="Colorful Shading Accent 6" w:semiHidden="0" w:uiPriority="71" w:unhideWhenUsed="0"/>
+    <w:lsdException w:name="Colorful List Accent 6" w:semiHidden="0" w:uiPriority="72" w:unhideWhenUsed="0"/>
+    <w:lsdException w:name="Colorful Grid Accent 6" w:semiHidden="0" w:uiPriority="73" w:unhideWhenUsed="0"/>
+    <w:lsdException w:name="Subtle Emphasis" w:semiHidden="0" w:uiPriority="19" w:unhideWhenUsed="0" w:qFormat="1"/>
+    <w:lsdException w:name="Intense Emphasis" w:semiHidden="0" w:uiPriority="21" w:unhideWhenUsed="0" w:qFormat="1"/>
+    <w:lsdException w:name="Subtle Reference" w:semiHidden="0" w:uiPriority="31" w:unhideWhenUsed="0" w:qFormat="1"/>
+    <w:lsdException w:name="Intense Reference" w:semiHidden="0" w:uiPriority="32" w:unhideWhenUsed="0" w:qFormat="1"/>
+    <w:lsdException w:name="Book Title" w:semiHidden="0" w:uiPriority="33" w:unhideWhenUsed="0" w:qFormat="1"/>
+    <w:lsdException w:name="Bibliography" w:uiPriority="37"/>
+    <w:lsdException w:name="TOC Heading" w:uiPriority="39" w:qFormat="1"/>
+  </w:latentStyles>
+  <w:style w:type="paragraph" w:default="1" w:styleId="Normal">
+    <w:name w:val="Normal"/>
+    <w:qFormat/>
+  </w:style>
+  <w:style w:type="paragraph" w:styleId="Heading1">
+    <w:name w:val="heading 1"/>
+    <w:basedOn w:val="Normal"/>
+    <w:next w:val="Normal"/>
+    <w:link w:val="Heading1Char"/>
+    <w:uiPriority w:val="9"/>
+    <w:qFormat/>
+    <w:rsid w:val="00A67D70"/>
+    <w:pPr>
+      <w:keepNext/>
+      <w:keepLines/>
+      <w:spacing w:before="240" w:after="0"/>
+      <w:outlineLvl w:val="0"/>
+    </w:pPr>
+    <w:rPr>
+      <w:rFonts w:asciiTheme="majorHAnsi" w:eastAsiaTheme="majorEastAsia" w:hAnsiTheme="majorHAnsi" w:cstheme="majorBidi"/>
+      <w:color w:val="2E74B5" w:themeColor="accent1" w:themeShade="BF"/>
+      <w:sz w:val="32"/>
+      <w:szCs w:val="32"/>
+    </w:rPr>
+  </w:style>
+  <w:style w:type="character" w:default="1" w:styleId="DefaultParagraphFont">
+    <w:name w:val="Default Paragraph Font"/>
+    <w:uiPriority w:val="1"/>
+    <w:semiHidden/>
+    <w:unhideWhenUsed/>
+  </w:style>
+  <w:style w:type="table" w:default="1" w:styleId="TableNormal">
+    <w:name w:val="Normal Table"/>
+    <w:uiPriority w:val="99"/>
+    <w:semiHidden/>
+    <w:unhideWhenUsed/>
+    <w:tblPr>
+      <w:tblInd w:w="0" w:type="dxa"/>
+      <w:tblCellMar>
+        <w:top w:w="0" w:type="dxa"/>
+        <w:left w:w="108" w:type="dxa"/>
+        <w:bottom w:w="0" w:type="dxa"/>
+        <w:right w:w="108" w:type="dxa"/>
+      </w:tblCellMar>
+    </w:tblPr>
+  </w:style>
+  <w:style w:type="numbering" w:default="1" w:styleId="NoList">
+    <w:name w:val="No List"/>
+    <w:uiPriority w:val="99"/>
+    <w:semiHidden/>
+    <w:unhideWhenUsed/>
+  </w:style>
+  <w:style w:type="table" w:styleId="TableGrid">
+    <w:name w:val="Table Grid"/>
+    <w:basedOn w:val="TableNormal"/>
+    <w:uiPriority w:val="39"/>
+    <w:rsid w:val="001858AE"/>
+    <w:pPr>
+      <w:spacing w:after="0" w:line="240" w:lineRule="auto"/>
+    </w:pPr>
+    <w:tblPr>
+      <w:tblInd w:w="0" w:type="dxa"/>
+      <w:tblBorders>
+        <w:top w:val="single" w:sz="4" w:space="0" w:color="auto"/>
+        <w:left w:val="single" w:sz="4" w:space="0" w:color="auto"/>
+        <w:bottom w:val="single" w:sz="4" w:space="0" w:color="auto"/>
+        <w:right w:val="single" w:sz="4" w:space="0" w:color="auto"/>
+        <w:insideH w:val="single" w:sz="4" w:space="0" w:color="auto"/>
+        <w:insideV w:val="single" w:sz="4" w:space="0" w:color="auto"/>
+      </w:tblBorders>
+      <w:tblCellMar>
+        <w:top w:w="0" w:type="dxa"/>
+        <w:left w:w="108" w:type="dxa"/>
+        <w:bottom w:w="0" w:type="dxa"/>
+        <w:right w:w="108" w:type="dxa"/>
+      </w:tblCellMar>
+    </w:tblPr>
+  </w:style>
+  <w:style w:type="character" w:customStyle="1" w:styleId="Heading1Char">
+    <w:name w:val="Heading 1 Char"/>
+    <w:basedOn w:val="DefaultParagraphFont"/>
+    <w:link w:val="Heading1"/>
+    <w:uiPriority w:val="9"/>
+    <w:rsid w:val="00A67D70"/>
+    <w:rPr>
+      <w:rFonts w:asciiTheme="majorHAnsi" w:eastAsiaTheme="majorEastAsia" w:hAnsiTheme="majorHAnsi" w:cstheme="majorBidi"/>
+      <w:color w:val="2E74B5" w:themeColor="accent1" w:themeShade="BF"/>
+      <w:sz w:val="32"/>
+      <w:szCs w:val="32"/>
+    </w:rPr>
+  </w:style>
+  <w:style w:type="paragraph" w:styleId="TOCHeading">
+    <w:name w:val="TOC Heading"/>
+    <w:basedOn w:val="Heading1"/>
+    <w:next w:val="Normal"/>
+    <w:uiPriority w:val="39"/>
+    <w:unhideWhenUsed/>
+    <w:qFormat/>
+    <w:rsid w:val="00A67D70"/>
+    <w:pPr>
+      <w:outlineLvl w:val="9"/>
+    </w:pPr>
+  </w:style>
+  <w:style w:type="paragraph" w:styleId="BalloonText">
+    <w:name w:val="Balloon Text"/>
+    <w:basedOn w:val="Normal"/>
+    <w:link w:val="BalloonTextChar"/>
+    <w:uiPriority w:val="99"/>
+    <w:semiHidden/>
+    <w:unhideWhenUsed/>
+    <w:rsid w:val="00A67D70"/>
+    <w:pPr>
+      <w:spacing w:after="0" w:line="240" w:lineRule="auto"/>
+    </w:pPr>
+    <w:rPr>
+      <w:rFonts w:ascii="Segoe UI" w:hAnsi="Segoe UI" w:cs="Segoe UI"/>
+      <w:sz w:val="18"/>
+      <w:szCs w:val="18"/>
+    </w:rPr>
+  </w:style>
+  <w:style w:type="character" w:customStyle="1" w:styleId="BalloonTextChar">
+    <w:name w:val="Balloon Text Char"/>
+    <w:basedOn w:val="DefaultParagraphFont"/>
+    <w:link w:val="BalloonText"/>
+    <w:uiPriority w:val="99"/>
+    <w:semiHidden/>
+    <w:rsid w:val="00A67D70"/>
+    <w:rPr>
+      <w:rFonts w:ascii="Segoe UI" w:hAnsi="Segoe UI" w:cs="Segoe UI"/>
+      <w:sz w:val="18"/>
+      <w:szCs w:val="18"/>
+    </w:rPr>
+  </w:style>
+  <w:style w:type="paragraph" w:customStyle="1" w:styleId="Header1">
+    <w:name w:val="Header1"/>
+    <w:basedOn w:val="Normal"/>
+    <w:link w:val="Header1Char"/>
+    <w:qFormat/>
+    <w:rsid w:val="00A67D70"/>
+    <w:rPr>
+      <w:rFonts w:ascii="Cambria" w:hAnsi="Cambria"/>
+      <w:b/>
+      <w:sz w:val="48"/>
+      <w:szCs w:val="48"/>
+    </w:rPr>
+  </w:style>
+  <w:style w:type="paragraph" w:customStyle="1" w:styleId="Header2">
+    <w:name w:val="Header2"/>
+    <w:basedOn w:val="Normal"/>
+    <w:link w:val="Header2Char"/>
+    <w:qFormat/>
+    <w:rsid w:val="00A67D70"/>
+    <w:rPr>
+      <w:rFonts w:ascii="Cambria" w:hAnsi="Cambria"/>
+      <w:b/>
+      <w:sz w:val="40"/>
+      <w:szCs w:val="40"/>
+    </w:rPr>
+  </w:style>
+  <w:style w:type="character" w:customStyle="1" w:styleId="Header1Char">
+    <w:name w:val="Header1 Char"/>
+    <w:basedOn w:val="DefaultParagraphFont"/>
+    <w:link w:val="Header1"/>
+    <w:rsid w:val="00A67D70"/>
+    <w:rPr>
+      <w:rFonts w:ascii="Cambria" w:hAnsi="Cambria"/>
+      <w:b/>
+      <w:sz w:val="48"/>
+      <w:szCs w:val="48"/>
+    </w:rPr>
+  </w:style>
+  <w:style w:type="paragraph" w:customStyle="1" w:styleId="Header3">
+    <w:name w:val="Header3"/>
+    <w:basedOn w:val="Normal"/>
+    <w:link w:val="Header3Char"/>
+    <w:qFormat/>
+    <w:rsid w:val="00A67D70"/>
+    <w:rPr>
+      <w:rFonts w:ascii="Cambria" w:hAnsi="Cambria"/>
+      <w:b/>
+      <w:sz w:val="32"/>
+      <w:szCs w:val="32"/>
+    </w:rPr>
+  </w:style>
+  <w:style w:type="character" w:customStyle="1" w:styleId="Header2Char">
+    <w:name w:val="Header2 Char"/>
+    <w:basedOn w:val="DefaultParagraphFont"/>
+    <w:link w:val="Header2"/>
+    <w:rsid w:val="00A67D70"/>
+    <w:rPr>
+      <w:rFonts w:ascii="Cambria" w:hAnsi="Cambria"/>
+      <w:b/>
+      <w:sz w:val="40"/>
+      <w:szCs w:val="40"/>
+    </w:rPr>
+  </w:style>
+  <w:style w:type="paragraph" w:styleId="TOC2">
+    <w:name w:val="toc 2"/>
+    <w:basedOn w:val="Normal"/>
+    <w:next w:val="Normal"/>
+    <w:autoRedefine/>
+    <w:uiPriority w:val="39"/>
+    <w:unhideWhenUsed/>
+    <w:rsid w:val="00A67D70"/>
+    <w:pPr>
+      <w:spacing w:after="100"/>
+      <w:ind w:left="220"/>
+    </w:pPr>
+    <w:rPr>
+      <w:rFonts w:eastAsiaTheme="minorEastAsia" w:cs="Times New Roman"/>
+    </w:rPr>
+  </w:style>
+  <w:style w:type="character" w:customStyle="1" w:styleId="Header3Char">
+    <w:name w:val="Header3 Char"/>
+    <w:basedOn w:val="DefaultParagraphFont"/>
+    <w:link w:val="Header3"/>
+    <w:rsid w:val="00A67D70"/>
+    <w:rPr>
+      <w:rFonts w:ascii="Cambria" w:hAnsi="Cambria"/>
+      <w:b/>
+      <w:sz w:val="32"/>
+      <w:szCs w:val="32"/>
+    </w:rPr>
+  </w:style>
+  <w:style w:type="paragraph" w:styleId="TOC1">
+    <w:name w:val="toc 1"/>
+    <w:basedOn w:val="Normal"/>
+    <w:next w:val="Normal"/>
+    <w:autoRedefine/>
+    <w:uiPriority w:val="39"/>
+    <w:unhideWhenUsed/>
+    <w:rsid w:val="00A67D70"/>
+    <w:pPr>
+      <w:spacing w:after="100"/>
+    </w:pPr>
+    <w:rPr>
+      <w:rFonts w:eastAsiaTheme="minorEastAsia" w:cs="Times New Roman"/>
+    </w:rPr>
+  </w:style>
+  <w:style w:type="paragraph" w:styleId="TOC3">
+    <w:name w:val="toc 3"/>
+    <w:basedOn w:val="Normal"/>
+    <w:next w:val="Normal"/>
+    <w:autoRedefine/>
+    <w:uiPriority w:val="39"/>
+    <w:unhideWhenUsed/>
+    <w:rsid w:val="00A67D70"/>
+    <w:pPr>
+      <w:spacing w:after="100"/>
+      <w:ind w:left="440"/>
+    </w:pPr>
+    <w:rPr>
+      <w:rFonts w:eastAsiaTheme="minorEastAsia" w:cs="Times New Roman"/>
+    </w:rPr>
+  </w:style>
+  <w:style w:type="character" w:styleId="Hyperlink">
+    <w:name w:val="Hyperlink"/>
+    <w:basedOn w:val="DefaultParagraphFont"/>
+    <w:uiPriority w:val="99"/>
+    <w:unhideWhenUsed/>
+    <w:rsid w:val="00A67D70"/>
+    <w:rPr>
+      <w:color w:val="0563C1" w:themeColor="hyperlink"/>
+      <w:u w:val="single"/>
+    </w:rPr>
+  </w:style>
+  <w:style w:type="paragraph" w:styleId="TOC4">
+    <w:name w:val="toc 4"/>
+    <w:basedOn w:val="Normal"/>
+    <w:next w:val="Normal"/>
+    <w:autoRedefine/>
+    <w:uiPriority w:val="39"/>
+    <w:semiHidden/>
+    <w:unhideWhenUsed/>
+    <w:rsid w:val="00A67D70"/>
+    <w:pPr>
+      <w:spacing w:after="100"/>
+      <w:ind w:left="660"/>
+    </w:pPr>
+  </w:style>
+  <w:style w:type="paragraph" w:customStyle="1" w:styleId="Body1">
+    <w:name w:val="Body1"/>
+    <w:basedOn w:val="Normal"/>
+    <w:link w:val="Body1Char"/>
+    <w:qFormat/>
+    <w:rsid w:val="00A67D70"/>
+    <w:pPr>
+      <w:spacing w:line="288" w:lineRule="auto"/>
+      <w:jc w:val="both"/>
+    </w:pPr>
+    <w:rPr>
+      <w:rFonts w:ascii="Cambria" w:hAnsi="Cambria"/>
+      <w:sz w:val="24"/>
+      <w:szCs w:val="24"/>
+    </w:rPr>
+  </w:style>
+  <w:style w:type="character" w:customStyle="1" w:styleId="Body1Char">
+    <w:name w:val="Body1 Char"/>
+    <w:basedOn w:val="DefaultParagraphFont"/>
+    <w:link w:val="Body1"/>
+    <w:rsid w:val="00A67D70"/>
+    <w:rPr>
+      <w:rFonts w:ascii="Cambria" w:hAnsi="Cambria"/>
+      <w:sz w:val="24"/>
+      <w:szCs w:val="24"/>
+    </w:rPr>
+  </w:style>
+  <w:style w:type="table" w:customStyle="1" w:styleId="GridTable1Light1">
+    <w:name w:val="Grid Table 1 Light1"/>
+    <w:basedOn w:val="TableNormal"/>
+    <w:uiPriority w:val="46"/>
+    <w:rsid w:val="00A82D89"/>
+    <w:pPr>
+      <w:spacing w:after="0" w:line="240" w:lineRule="auto"/>
+    </w:pPr>
+    <w:tblPr>
+      <w:tblStyleRowBandSize w:val="1"/>
+      <w:tblStyleColBandSize w:val="1"/>
+      <w:tblInd w:w="0" w:type="dxa"/>
+      <w:tblBorders>
+        <w:top w:val="single" w:sz="4" w:space="0" w:color="999999" w:themeColor="text1" w:themeTint="66"/>
+        <w:left w:val="single" w:sz="4" w:space="0" w:color="999999" w:themeColor="text1" w:themeTint="66"/>
+        <w:bottom w:val="single" w:sz="4" w:space="0" w:color="999999" w:themeColor="text1" w:themeTint="66"/>
+        <w:right w:val="single" w:sz="4" w:space="0" w:color="999999" w:themeColor="text1" w:themeTint="66"/>
+        <w:insideH w:val="single" w:sz="4" w:space="0" w:color="999999" w:themeColor="text1" w:themeTint="66"/>
+        <w:insideV w:val="single" w:sz="4" w:space="0" w:color="999999" w:themeColor="text1" w:themeTint="66"/>
+      </w:tblBorders>
+      <w:tblCellMar>
+        <w:top w:w="0" w:type="dxa"/>
+        <w:left w:w="108" w:type="dxa"/>
+        <w:bottom w:w="0" w:type="dxa"/>
+        <w:right w:w="108" w:type="dxa"/>
+      </w:tblCellMar>
     </w:tblPr>
     <w:tblStylePr w:type="firstRow">
       <w:rPr>
@@ -5702,30 +6274,30 @@
 </file>
 
 <file path=word/glossary/document.xml><?xml version="1.0" encoding="utf-8"?>
-<w:glossaryDocument xmlns:wpc="http://schemas.microsoft.com/office/word/2010/wordprocessingCanvas" xmlns:mc="http://schemas.openxmlformats.org/markup-compatibility/2006" xmlns:o="urn:schemas-microsoft-com:office:office" xmlns:r="http://schemas.openxmlformats.org/officeDocument/2006/relationships" xmlns:m="http://schemas.openxmlformats.org/officeDocument/2006/math" xmlns:v="urn:schemas-microsoft-com:vml" xmlns:wp14="http://schemas.microsoft.com/office/word/2010/wordprocessingDrawing" xmlns:wp="http://schemas.openxmlformats.org/drawingml/2006/wordprocessingDrawing" xmlns:w10="urn:schemas-microsoft-com:office:word" xmlns:w="http://schemas.openxmlformats.org/wordprocessingml/2006/main" xmlns:w14="http://schemas.microsoft.com/office/word/2010/wordml" xmlns:w15="http://schemas.microsoft.com/office/word/2012/wordml" xmlns:wpg="http://schemas.microsoft.com/office/word/2010/wordprocessingGroup" xmlns:wpi="http://schemas.microsoft.com/office/word/2010/wordprocessingInk" xmlns:wne="http://schemas.microsoft.com/office/word/2006/wordml" xmlns:wps="http://schemas.microsoft.com/office/word/2010/wordprocessingShape" mc:Ignorable="w14 w15 wp14"/>
+<w:glossaryDocument xmlns:wpc="http://schemas.microsoft.com/office/word/2010/wordprocessingCanvas" xmlns:mo="http://schemas.microsoft.com/office/mac/office/2008/main" xmlns:mc="http://schemas.openxmlformats.org/markup-compatibility/2006" xmlns:mv="urn:schemas-microsoft-com:mac:vml" xmlns:o="urn:schemas-microsoft-com:office:office" xmlns:r="http://schemas.openxmlformats.org/officeDocument/2006/relationships" xmlns:m="http://schemas.openxmlformats.org/officeDocument/2006/math" xmlns:v="urn:schemas-microsoft-com:vml" xmlns:wp14="http://schemas.microsoft.com/office/word/2010/wordprocessingDrawing" xmlns:wp="http://schemas.openxmlformats.org/drawingml/2006/wordprocessingDrawing" xmlns:w10="urn:schemas-microsoft-com:office:word" xmlns:w="http://schemas.openxmlformats.org/wordprocessingml/2006/main" xmlns:w14="http://schemas.microsoft.com/office/word/2010/wordml" xmlns:wpg="http://schemas.microsoft.com/office/word/2010/wordprocessingGroup" xmlns:wpi="http://schemas.microsoft.com/office/word/2010/wordprocessingInk" xmlns:wne="http://schemas.microsoft.com/office/word/2006/wordml" xmlns:wps="http://schemas.microsoft.com/office/word/2010/wordprocessingShape" mc:Ignorable="w14 wp14"/>
 </file>
 
 <file path=word/glossary/fontTable.xml><?xml version="1.0" encoding="utf-8"?>
-<w:fonts xmlns:mc="http://schemas.openxmlformats.org/markup-compatibility/2006" xmlns:r="http://schemas.openxmlformats.org/officeDocument/2006/relationships" xmlns:w="http://schemas.openxmlformats.org/wordprocessingml/2006/main" xmlns:w14="http://schemas.microsoft.com/office/word/2010/wordml" xmlns:w15="http://schemas.microsoft.com/office/word/2012/wordml" mc:Ignorable="w14 w15">
+<w:fonts xmlns:mc="http://schemas.openxmlformats.org/markup-compatibility/2006" xmlns:r="http://schemas.openxmlformats.org/officeDocument/2006/relationships" xmlns:w="http://schemas.openxmlformats.org/wordprocessingml/2006/main" xmlns:w14="http://schemas.microsoft.com/office/word/2010/wordml" mc:Ignorable="w14">
   <w:font w:name="Symbol">
-    <w:panose1 w:val="05050102010706020507"/>
+    <w:panose1 w:val="00000000000000000000"/>
     <w:charset w:val="02"/>
-    <w:family w:val="roman"/>
+    <w:family w:val="auto"/>
     <w:pitch w:val="variable"/>
     <w:sig w:usb0="00000000" w:usb1="10000000" w:usb2="00000000" w:usb3="00000000" w:csb0="80000000" w:csb1="00000000"/>
   </w:font>
   <w:font w:name="Times New Roman">
     <w:panose1 w:val="02020603050405020304"/>
     <w:charset w:val="00"/>
-    <w:family w:val="roman"/>
+    <w:family w:val="auto"/>
     <w:pitch w:val="variable"/>
-    <w:sig w:usb0="E0002EFF" w:usb1="C0007843" w:usb2="00000009" w:usb3="00000000" w:csb0="000001FF" w:csb1="00000000"/>
+    <w:sig w:usb0="E0002AFF" w:usb1="C0007841" w:usb2="00000009" w:usb3="00000000" w:csb0="000001FF" w:csb1="00000000"/>
   </w:font>
   <w:font w:name="Courier New">
     <w:panose1 w:val="02070309020205020404"/>
     <w:charset w:val="00"/>
-    <w:family w:val="modern"/>
-    <w:pitch w:val="fixed"/>
+    <w:family w:val="auto"/>
+    <w:pitch w:val="variable"/>
     <w:sig w:usb0="E0002AFF" w:usb1="C0007843" w:usb2="00000009" w:usb3="00000000" w:csb0="000001FF" w:csb1="00000000"/>
   </w:font>
   <w:font w:name="Wingdings">
@@ -5738,27 +6310,24 @@
   <w:font w:name="Calibri">
     <w:panose1 w:val="020F0502020204030204"/>
     <w:charset w:val="00"/>
-    <w:family w:val="swiss"/>
+    <w:family w:val="auto"/>
     <w:pitch w:val="variable"/>
-    <w:sig w:usb0="E00002FF" w:usb1="4000ACFF" w:usb2="00000001" w:usb3="00000000" w:csb0="0000019F" w:csb1="00000000"/>
+    <w:sig w:usb0="E10002FF" w:usb1="4000ACFF" w:usb2="00000009" w:usb3="00000000" w:csb0="0000019F" w:csb1="00000000"/>
   </w:font>
   <w:font w:name="Calibri Light">
-    <w:panose1 w:val="020F0302020204030204"/>
+    <w:altName w:val="Consolas"/>
     <w:charset w:val="00"/>
     <w:family w:val="swiss"/>
     <w:pitch w:val="variable"/>
     <w:sig w:usb0="A00002EF" w:usb1="4000207B" w:usb2="00000000" w:usb3="00000000" w:csb0="0000019F" w:csb1="00000000"/>
   </w:font>
-  <w:font w:name="MS Gothic">
-    <w:altName w:val="ＭＳ ゴシック"/>
-    <w:panose1 w:val="020B0609070205080204"/>
-    <w:charset w:val="80"/>
-    <w:family w:val="modern"/>
-    <w:pitch w:val="fixed"/>
-    <w:sig w:usb0="E00002FF" w:usb1="6AC7FDFB" w:usb2="08000012" w:usb3="00000000" w:csb0="0002009F" w:csb1="00000000"/>
+  <w:font w:name="ＭＳ ゴシック">
+    <w:charset w:val="4E"/>
+    <w:family w:val="auto"/>
+    <w:pitch w:val="variable"/>
+    <w:sig w:usb0="E00002FF" w:usb1="6AC7FDFB" w:usb2="00000012" w:usb3="00000000" w:csb0="0002009F" w:csb1="00000000"/>
   </w:font>
   <w:font w:name="Segoe UI">
-    <w:panose1 w:val="020B0502040204020203"/>
     <w:charset w:val="00"/>
     <w:family w:val="swiss"/>
     <w:pitch w:val="variable"/>
@@ -5767,44 +6336,49 @@
   <w:font w:name="Cambria">
     <w:panose1 w:val="02040503050406030204"/>
     <w:charset w:val="00"/>
-    <w:family w:val="roman"/>
+    <w:family w:val="auto"/>
     <w:pitch w:val="variable"/>
     <w:sig w:usb0="E00002FF" w:usb1="400004FF" w:usb2="00000000" w:usb3="00000000" w:csb0="0000019F" w:csb1="00000000"/>
   </w:font>
-  <w:font w:name="MS Mincho">
-    <w:altName w:val="ＭＳ 明朝"/>
-    <w:panose1 w:val="02020609040205080304"/>
-    <w:charset w:val="80"/>
-    <w:family w:val="modern"/>
-    <w:pitch w:val="fixed"/>
-    <w:sig w:usb0="E00002FF" w:usb1="6AC7FDFB" w:usb2="08000012" w:usb3="00000000" w:csb0="0002009F" w:csb1="00000000"/>
+  <w:font w:name="ＭＳ 明朝">
+    <w:charset w:val="4E"/>
+    <w:family w:val="auto"/>
+    <w:pitch w:val="variable"/>
+    <w:sig w:usb0="E00002FF" w:usb1="6AC7FDFB" w:usb2="00000012" w:usb3="00000000" w:csb0="0002009F" w:csb1="00000000"/>
   </w:font>
   <w:font w:name="Cambria Math">
     <w:panose1 w:val="02040503050406030204"/>
     <w:charset w:val="00"/>
-    <w:family w:val="roman"/>
+    <w:family w:val="auto"/>
     <w:pitch w:val="variable"/>
     <w:sig w:usb0="E00002FF" w:usb1="420024FF" w:usb2="00000000" w:usb3="00000000" w:csb0="0000019F" w:csb1="00000000"/>
+  </w:font>
+  <w:font w:name="Arial">
+    <w:panose1 w:val="020B0604020202020204"/>
+    <w:charset w:val="00"/>
+    <w:family w:val="auto"/>
+    <w:pitch w:val="variable"/>
+    <w:sig w:usb0="E0002AFF" w:usb1="C0007843" w:usb2="00000009" w:usb3="00000000" w:csb0="000001FF" w:csb1="00000000"/>
   </w:font>
 </w:fonts>
 </file>
 
 <file path=word/glossary/settings.xml><?xml version="1.0" encoding="utf-8"?>
-<w:settings xmlns:mc="http://schemas.openxmlformats.org/markup-compatibility/2006" xmlns:o="urn:schemas-microsoft-com:office:office" xmlns:r="http://schemas.openxmlformats.org/officeDocument/2006/relationships" xmlns:m="http://schemas.openxmlformats.org/officeDocument/2006/math" xmlns:v="urn:schemas-microsoft-com:vml" xmlns:w10="urn:schemas-microsoft-com:office:word" xmlns:w="http://schemas.openxmlformats.org/wordprocessingml/2006/main" xmlns:w14="http://schemas.microsoft.com/office/word/2010/wordml" xmlns:w15="http://schemas.microsoft.com/office/word/2012/wordml" xmlns:sl="http://schemas.openxmlformats.org/schemaLibrary/2006/main" mc:Ignorable="w14 w15">
+<w:settings xmlns:mc="http://schemas.openxmlformats.org/markup-compatibility/2006" xmlns:o="urn:schemas-microsoft-com:office:office" xmlns:r="http://schemas.openxmlformats.org/officeDocument/2006/relationships" xmlns:m="http://schemas.openxmlformats.org/officeDocument/2006/math" xmlns:v="urn:schemas-microsoft-com:vml" xmlns:w10="urn:schemas-microsoft-com:office:word" xmlns:w="http://schemas.openxmlformats.org/wordprocessingml/2006/main" xmlns:w14="http://schemas.microsoft.com/office/word/2010/wordml" xmlns:sl="http://schemas.openxmlformats.org/schemaLibrary/2006/main" mc:Ignorable="w14">
   <w:view w:val="normal"/>
   <w:defaultTabStop w:val="720"/>
   <w:characterSpacingControl w:val="doNotCompress"/>
   <w:compat>
     <w:useFELayout/>
-    <w:compatSetting w:name="compatibilityMode" w:uri="http://schemas.microsoft.com/office/word" w:val="15"/>
+    <w:compatSetting w:name="compatibilityMode" w:uri="http://schemas.microsoft.com/office/word" w:val="14"/>
     <w:compatSetting w:name="overrideTableStyleFontSizeAndJustification" w:uri="http://schemas.microsoft.com/office/word" w:val="1"/>
     <w:compatSetting w:name="enableOpenTypeFeatures" w:uri="http://schemas.microsoft.com/office/word" w:val="1"/>
     <w:compatSetting w:name="doNotFlipMirrorIndents" w:uri="http://schemas.microsoft.com/office/word" w:val="1"/>
-    <w:compatSetting w:name="differentiateMultirowTableHeaders" w:uri="http://schemas.microsoft.com/office/word" w:val="1"/>
   </w:compat>
   <w:rsids>
     <w:rsidRoot w:val="002C392F"/>
     <w:rsid w:val="002C392F"/>
+    <w:rsid w:val="00775AED"/>
     <w:rsid w:val="00DF0D34"/>
   </w:rsids>
   <m:mathPr>
@@ -5820,16 +6394,16 @@
     <m:intLim m:val="subSup"/>
     <m:naryLim m:val="undOvr"/>
   </m:mathPr>
-  <w:themeFontLang w:val="en-US"/>
+  <w:themeFontLang w:val="en-US" w:eastAsia="ja-JP"/>
   <w:clrSchemeMapping w:bg1="light1" w:t1="dark1" w:bg2="light2" w:t2="dark2" w:accent1="accent1" w:accent2="accent2" w:accent3="accent3" w:accent4="accent4" w:accent5="accent5" w:accent6="accent6" w:hyperlink="hyperlink" w:followedHyperlink="followedHyperlink"/>
+  <w:doNotAutoCompressPictures/>
   <w:decimalSymbol w:val="."/>
   <w:listSeparator w:val=","/>
-  <w15:chartTrackingRefBased/>
 </w:settings>
 </file>
 
 <file path=word/glossary/styles.xml><?xml version="1.0" encoding="utf-8"?>
-<w:styles xmlns:mc="http://schemas.openxmlformats.org/markup-compatibility/2006" xmlns:r="http://schemas.openxmlformats.org/officeDocument/2006/relationships" xmlns:w="http://schemas.openxmlformats.org/wordprocessingml/2006/main" xmlns:w14="http://schemas.microsoft.com/office/word/2010/wordml" xmlns:w15="http://schemas.microsoft.com/office/word/2012/wordml" mc:Ignorable="w14 w15">
+<w:styles xmlns:mc="http://schemas.openxmlformats.org/markup-compatibility/2006" xmlns:r="http://schemas.openxmlformats.org/officeDocument/2006/relationships" xmlns:w="http://schemas.openxmlformats.org/wordprocessingml/2006/main" xmlns:w14="http://schemas.microsoft.com/office/word/2010/wordml" mc:Ignorable="w14">
   <w:docDefaults>
     <w:rPrDefault>
       <w:rPr>
@@ -5845,378 +6419,153 @@
       </w:pPr>
     </w:pPrDefault>
   </w:docDefaults>
-  <w:latentStyles w:defLockedState="0" w:defUIPriority="99" w:defSemiHidden="0" w:defUnhideWhenUsed="0" w:defQFormat="0" w:count="371">
-    <w:lsdException w:name="Normal" w:uiPriority="0" w:qFormat="1"/>
-    <w:lsdException w:name="heading 1" w:uiPriority="9" w:qFormat="1"/>
-    <w:lsdException w:name="heading 2" w:semiHidden="1" w:uiPriority="9" w:unhideWhenUsed="1" w:qFormat="1"/>
-    <w:lsdException w:name="heading 3" w:semiHidden="1" w:uiPriority="9" w:unhideWhenUsed="1" w:qFormat="1"/>
-    <w:lsdException w:name="heading 4" w:semiHidden="1" w:uiPriority="9" w:unhideWhenUsed="1" w:qFormat="1"/>
-    <w:lsdException w:name="heading 5" w:semiHidden="1" w:uiPriority="9" w:unhideWhenUsed="1" w:qFormat="1"/>
-    <w:lsdException w:name="heading 6" w:semiHidden="1" w:uiPriority="9" w:unhideWhenUsed="1" w:qFormat="1"/>
-    <w:lsdException w:name="heading 7" w:semiHidden="1" w:uiPriority="9" w:unhideWhenUsed="1" w:qFormat="1"/>
-    <w:lsdException w:name="heading 8" w:semiHidden="1" w:uiPriority="9" w:unhideWhenUsed="1" w:qFormat="1"/>
-    <w:lsdException w:name="heading 9" w:semiHidden="1" w:uiPriority="9" w:unhideWhenUsed="1" w:qFormat="1"/>
-    <w:lsdException w:name="index 1" w:semiHidden="1" w:unhideWhenUsed="1"/>
-    <w:lsdException w:name="index 2" w:semiHidden="1" w:unhideWhenUsed="1"/>
-    <w:lsdException w:name="index 3" w:semiHidden="1" w:unhideWhenUsed="1"/>
-    <w:lsdException w:name="index 4" w:semiHidden="1" w:unhideWhenUsed="1"/>
-    <w:lsdException w:name="index 5" w:semiHidden="1" w:unhideWhenUsed="1"/>
-    <w:lsdException w:name="index 6" w:semiHidden="1" w:unhideWhenUsed="1"/>
-    <w:lsdException w:name="index 7" w:semiHidden="1" w:unhideWhenUsed="1"/>
-    <w:lsdException w:name="index 8" w:semiHidden="1" w:unhideWhenUsed="1"/>
-    <w:lsdException w:name="index 9" w:semiHidden="1" w:unhideWhenUsed="1"/>
-    <w:lsdException w:name="toc 1" w:semiHidden="1" w:uiPriority="39" w:unhideWhenUsed="1"/>
-    <w:lsdException w:name="toc 2" w:semiHidden="1" w:uiPriority="39" w:unhideWhenUsed="1"/>
-    <w:lsdException w:name="toc 3" w:semiHidden="1" w:uiPriority="39" w:unhideWhenUsed="1"/>
-    <w:lsdException w:name="toc 4" w:semiHidden="1" w:uiPriority="39" w:unhideWhenUsed="1"/>
-    <w:lsdException w:name="toc 5" w:semiHidden="1" w:uiPriority="39" w:unhideWhenUsed="1"/>
-    <w:lsdException w:name="toc 6" w:semiHidden="1" w:uiPriority="39" w:unhideWhenUsed="1"/>
-    <w:lsdException w:name="toc 7" w:semiHidden="1" w:uiPriority="39" w:unhideWhenUsed="1"/>
-    <w:lsdException w:name="toc 8" w:semiHidden="1" w:uiPriority="39" w:unhideWhenUsed="1"/>
-    <w:lsdException w:name="toc 9" w:semiHidden="1" w:uiPriority="39" w:unhideWhenUsed="1"/>
-    <w:lsdException w:name="Normal Indent" w:semiHidden="1" w:unhideWhenUsed="1"/>
-    <w:lsdException w:name="footnote text" w:semiHidden="1" w:unhideWhenUsed="1"/>
-    <w:lsdException w:name="annotation text" w:semiHidden="1" w:unhideWhenUsed="1"/>
-    <w:lsdException w:name="header" w:semiHidden="1" w:unhideWhenUsed="1"/>
-    <w:lsdException w:name="footer" w:semiHidden="1" w:unhideWhenUsed="1"/>
-    <w:lsdException w:name="index heading" w:semiHidden="1" w:unhideWhenUsed="1"/>
-    <w:lsdException w:name="caption" w:semiHidden="1" w:uiPriority="35" w:unhideWhenUsed="1" w:qFormat="1"/>
-    <w:lsdException w:name="table of figures" w:semiHidden="1" w:unhideWhenUsed="1"/>
-    <w:lsdException w:name="envelope address" w:semiHidden="1" w:unhideWhenUsed="1"/>
-    <w:lsdException w:name="envelope return" w:semiHidden="1" w:unhideWhenUsed="1"/>
-    <w:lsdException w:name="footnote reference" w:semiHidden="1" w:unhideWhenUsed="1"/>
-    <w:lsdException w:name="annotation reference" w:semiHidden="1" w:unhideWhenUsed="1"/>
-    <w:lsdException w:name="line number" w:semiHidden="1" w:unhideWhenUsed="1"/>
-    <w:lsdException w:name="page number" w:semiHidden="1" w:unhideWhenUsed="1"/>
-    <w:lsdException w:name="endnote reference" w:semiHidden="1" w:unhideWhenUsed="1"/>
-    <w:lsdException w:name="endnote text" w:semiHidden="1" w:unhideWhenUsed="1"/>
-    <w:lsdException w:name="table of authorities" w:semiHidden="1" w:unhideWhenUsed="1"/>
-    <w:lsdException w:name="macro" w:semiHidden="1" w:unhideWhenUsed="1"/>
-    <w:lsdException w:name="toa heading" w:semiHidden="1" w:unhideWhenUsed="1"/>
-    <w:lsdException w:name="List" w:semiHidden="1" w:unhideWhenUsed="1"/>
-    <w:lsdException w:name="List Bullet" w:semiHidden="1" w:unhideWhenUsed="1"/>
-    <w:lsdException w:name="List Number" w:semiHidden="1" w:unhideWhenUsed="1"/>
-    <w:lsdException w:name="List 2" w:semiHidden="1" w:unhideWhenUsed="1"/>
-    <w:lsdException w:name="List 3" w:semiHidden="1" w:unhideWhenUsed="1"/>
-    <w:lsdException w:name="List 4" w:semiHidden="1" w:unhideWhenUsed="1"/>
-    <w:lsdException w:name="List 5" w:semiHidden="1" w:unhideWhenUsed="1"/>
-    <w:lsdException w:name="List Bullet 2" w:semiHidden="1" w:unhideWhenUsed="1"/>
-    <w:lsdException w:name="List Bullet 3" w:semiHidden="1" w:unhideWhenUsed="1"/>
-    <w:lsdException w:name="List Bullet 4" w:semiHidden="1" w:unhideWhenUsed="1"/>
-    <w:lsdException w:name="List Bullet 5" w:semiHidden="1" w:unhideWhenUsed="1"/>
-    <w:lsdException w:name="List Number 2" w:semiHidden="1" w:unhideWhenUsed="1"/>
-    <w:lsdException w:name="List Number 3" w:semiHidden="1" w:unhideWhenUsed="1"/>
-    <w:lsdException w:name="List Number 4" w:semiHidden="1" w:unhideWhenUsed="1"/>
-    <w:lsdException w:name="List Number 5" w:semiHidden="1" w:unhideWhenUsed="1"/>
-    <w:lsdException w:name="Title" w:uiPriority="10" w:qFormat="1"/>
-    <w:lsdException w:name="Closing" w:semiHidden="1" w:unhideWhenUsed="1"/>
-    <w:lsdException w:name="Signature" w:semiHidden="1" w:unhideWhenUsed="1"/>
-    <w:lsdException w:name="Default Paragraph Font" w:semiHidden="1" w:uiPriority="1" w:unhideWhenUsed="1"/>
-    <w:lsdException w:name="Body Text" w:semiHidden="1" w:unhideWhenUsed="1"/>
-    <w:lsdException w:name="Body Text Indent" w:semiHidden="1" w:unhideWhenUsed="1"/>
-    <w:lsdException w:name="List Continue" w:semiHidden="1" w:unhideWhenUsed="1"/>
-    <w:lsdException w:name="List Continue 2" w:semiHidden="1" w:unhideWhenUsed="1"/>
-    <w:lsdException w:name="List Continue 3" w:semiHidden="1" w:unhideWhenUsed="1"/>
-    <w:lsdException w:name="List Continue 4" w:semiHidden="1" w:unhideWhenUsed="1"/>
-    <w:lsdException w:name="List Continue 5" w:semiHidden="1" w:unhideWhenUsed="1"/>
-    <w:lsdException w:name="Message Header" w:semiHidden="1" w:unhideWhenUsed="1"/>
-    <w:lsdException w:name="Subtitle" w:uiPriority="11" w:qFormat="1"/>
-    <w:lsdException w:name="Salutation" w:semiHidden="1" w:unhideWhenUsed="1"/>
-    <w:lsdException w:name="Date" w:semiHidden="1" w:unhideWhenUsed="1"/>
-    <w:lsdException w:name="Body Text First Indent" w:semiHidden="1" w:unhideWhenUsed="1"/>
-    <w:lsdException w:name="Body Text First Indent 2" w:semiHidden="1" w:unhideWhenUsed="1"/>
-    <w:lsdException w:name="Note Heading" w:semiHidden="1" w:unhideWhenUsed="1"/>
-    <w:lsdException w:name="Body Text 2" w:semiHidden="1" w:unhideWhenUsed="1"/>
-    <w:lsdException w:name="Body Text 3" w:semiHidden="1" w:unhideWhenUsed="1"/>
-    <w:lsdException w:name="Body Text Indent 2" w:semiHidden="1" w:unhideWhenUsed="1"/>
-    <w:lsdException w:name="Body Text Indent 3" w:semiHidden="1" w:unhideWhenUsed="1"/>
-    <w:lsdException w:name="Block Text" w:semiHidden="1" w:unhideWhenUsed="1"/>
-    <w:lsdException w:name="Hyperlink" w:semiHidden="1" w:unhideWhenUsed="1"/>
-    <w:lsdException w:name="FollowedHyperlink" w:semiHidden="1" w:unhideWhenUsed="1"/>
-    <w:lsdException w:name="Strong" w:uiPriority="22" w:qFormat="1"/>
-    <w:lsdException w:name="Emphasis" w:uiPriority="20" w:qFormat="1"/>
-    <w:lsdException w:name="Document Map" w:semiHidden="1" w:unhideWhenUsed="1"/>
-    <w:lsdException w:name="Plain Text" w:semiHidden="1" w:unhideWhenUsed="1"/>
-    <w:lsdException w:name="E-mail Signature" w:semiHidden="1" w:unhideWhenUsed="1"/>
-    <w:lsdException w:name="HTML Top of Form" w:semiHidden="1" w:unhideWhenUsed="1"/>
-    <w:lsdException w:name="HTML Bottom of Form" w:semiHidden="1" w:unhideWhenUsed="1"/>
-    <w:lsdException w:name="Normal (Web)" w:semiHidden="1" w:unhideWhenUsed="1"/>
-    <w:lsdException w:name="HTML Acronym" w:semiHidden="1" w:unhideWhenUsed="1"/>
-    <w:lsdException w:name="HTML Address" w:semiHidden="1" w:unhideWhenUsed="1"/>
-    <w:lsdException w:name="HTML Cite" w:semiHidden="1" w:unhideWhenUsed="1"/>
-    <w:lsdException w:name="HTML Code" w:semiHidden="1" w:unhideWhenUsed="1"/>
-    <w:lsdException w:name="HTML Definition" w:semiHidden="1" w:unhideWhenUsed="1"/>
-    <w:lsdException w:name="HTML Keyboard" w:semiHidden="1" w:unhideWhenUsed="1"/>
-    <w:lsdException w:name="HTML Preformatted" w:semiHidden="1" w:unhideWhenUsed="1"/>
-    <w:lsdException w:name="HTML Sample" w:semiHidden="1" w:unhideWhenUsed="1"/>
-    <w:lsdException w:name="HTML Typewriter" w:semiHidden="1" w:unhideWhenUsed="1"/>
-    <w:lsdException w:name="HTML Variable" w:semiHidden="1" w:unhideWhenUsed="1"/>
-    <w:lsdException w:name="Normal Table" w:semiHidden="1" w:unhideWhenUsed="1"/>
-    <w:lsdException w:name="annotation subject" w:semiHidden="1" w:unhideWhenUsed="1"/>
-    <w:lsdException w:name="No List" w:semiHidden="1" w:unhideWhenUsed="1"/>
-    <w:lsdException w:name="Outline List 1" w:semiHidden="1" w:unhideWhenUsed="1"/>
-    <w:lsdException w:name="Outline List 2" w:semiHidden="1" w:unhideWhenUsed="1"/>
-    <w:lsdException w:name="Outline List 3" w:semiHidden="1" w:unhideWhenUsed="1"/>
-    <w:lsdException w:name="Table Simple 1" w:semiHidden="1" w:unhideWhenUsed="1"/>
-    <w:lsdException w:name="Table Simple 2" w:semiHidden="1" w:unhideWhenUsed="1"/>
-    <w:lsdException w:name="Table Simple 3" w:semiHidden="1" w:unhideWhenUsed="1"/>
-    <w:lsdException w:name="Table Classic 1" w:semiHidden="1" w:unhideWhenUsed="1"/>
-    <w:lsdException w:name="Table Classic 2" w:semiHidden="1" w:unhideWhenUsed="1"/>
-    <w:lsdException w:name="Table Classic 3" w:semiHidden="1" w:unhideWhenUsed="1"/>
-    <w:lsdException w:name="Table Classic 4" w:semiHidden="1" w:unhideWhenUsed="1"/>
-    <w:lsdException w:name="Table Colorful 1" w:semiHidden="1" w:unhideWhenUsed="1"/>
-    <w:lsdException w:name="Table Colorful 2" w:semiHidden="1" w:unhideWhenUsed="1"/>
-    <w:lsdException w:name="Table Colorful 3" w:semiHidden="1" w:unhideWhenUsed="1"/>
-    <w:lsdException w:name="Table Columns 1" w:semiHidden="1" w:unhideWhenUsed="1"/>
-    <w:lsdException w:name="Table Columns 2" w:semiHidden="1" w:unhideWhenUsed="1"/>
-    <w:lsdException w:name="Table Columns 3" w:semiHidden="1" w:unhideWhenUsed="1"/>
-    <w:lsdException w:name="Table Columns 4" w:semiHidden="1" w:unhideWhenUsed="1"/>
-    <w:lsdException w:name="Table Columns 5" w:semiHidden="1" w:unhideWhenUsed="1"/>
-    <w:lsdException w:name="Table Grid 1" w:semiHidden="1" w:unhideWhenUsed="1"/>
-    <w:lsdException w:name="Table Grid 2" w:semiHidden="1" w:unhideWhenUsed="1"/>
-    <w:lsdException w:name="Table Grid 3" w:semiHidden="1" w:unhideWhenUsed="1"/>
-    <w:lsdException w:name="Table Grid 4" w:semiHidden="1" w:unhideWhenUsed="1"/>
-    <w:lsdException w:name="Table Grid 5" w:semiHidden="1" w:unhideWhenUsed="1"/>
-    <w:lsdException w:name="Table Grid 6" w:semiHidden="1" w:unhideWhenUsed="1"/>
-    <w:lsdException w:name="Table Grid 7" w:semiHidden="1" w:unhideWhenUsed="1"/>
-    <w:lsdException w:name="Table Grid 8" w:semiHidden="1" w:unhideWhenUsed="1"/>
-    <w:lsdException w:name="Table List 1" w:semiHidden="1" w:unhideWhenUsed="1"/>
-    <w:lsdException w:name="Table List 2" w:semiHidden="1" w:unhideWhenUsed="1"/>
-    <w:lsdException w:name="Table List 3" w:semiHidden="1" w:unhideWhenUsed="1"/>
-    <w:lsdException w:name="Table List 4" w:semiHidden="1" w:unhideWhenUsed="1"/>
-    <w:lsdException w:name="Table List 5" w:semiHidden="1" w:unhideWhenUsed="1"/>
-    <w:lsdException w:name="Table List 6" w:semiHidden="1" w:unhideWhenUsed="1"/>
-    <w:lsdException w:name="Table List 7" w:semiHidden="1" w:unhideWhenUsed="1"/>
-    <w:lsdException w:name="Table List 8" w:semiHidden="1" w:unhideWhenUsed="1"/>
-    <w:lsdException w:name="Table 3D effects 1" w:semiHidden="1" w:unhideWhenUsed="1"/>
-    <w:lsdException w:name="Table 3D effects 2" w:semiHidden="1" w:unhideWhenUsed="1"/>
-    <w:lsdException w:name="Table 3D effects 3" w:semiHidden="1" w:unhideWhenUsed="1"/>
-    <w:lsdException w:name="Table Contemporary" w:semiHidden="1" w:unhideWhenUsed="1"/>
-    <w:lsdException w:name="Table Elegant" w:semiHidden="1" w:unhideWhenUsed="1"/>
-    <w:lsdException w:name="Table Professional" w:semiHidden="1" w:unhideWhenUsed="1"/>
-    <w:lsdException w:name="Table Subtle 1" w:semiHidden="1" w:unhideWhenUsed="1"/>
-    <w:lsdException w:name="Table Subtle 2" w:semiHidden="1" w:unhideWhenUsed="1"/>
-    <w:lsdException w:name="Table Web 1" w:semiHidden="1" w:unhideWhenUsed="1"/>
-    <w:lsdException w:name="Table Web 2" w:semiHidden="1" w:unhideWhenUsed="1"/>
-    <w:lsdException w:name="Table Web 3" w:semiHidden="1" w:unhideWhenUsed="1"/>
-    <w:lsdException w:name="Balloon Text" w:semiHidden="1" w:unhideWhenUsed="1"/>
-    <w:lsdException w:name="Table Grid" w:uiPriority="39"/>
-    <w:lsdException w:name="Table Theme" w:semiHidden="1" w:unhideWhenUsed="1"/>
-    <w:lsdException w:name="Placeholder Text" w:semiHidden="1"/>
-    <w:lsdException w:name="No Spacing" w:uiPriority="1" w:qFormat="1"/>
-    <w:lsdException w:name="Light Shading" w:uiPriority="60"/>
-    <w:lsdException w:name="Light List" w:uiPriority="61"/>
-    <w:lsdException w:name="Light Grid" w:uiPriority="62"/>
-    <w:lsdException w:name="Medium Shading 1" w:uiPriority="63"/>
-    <w:lsdException w:name="Medium Shading 2" w:uiPriority="64"/>
-    <w:lsdException w:name="Medium List 1" w:uiPriority="65"/>
-    <w:lsdException w:name="Medium List 2" w:uiPriority="66"/>
-    <w:lsdException w:name="Medium Grid 1" w:uiPriority="67"/>
-    <w:lsdException w:name="Medium Grid 2" w:uiPriority="68"/>
-    <w:lsdException w:name="Medium Grid 3" w:uiPriority="69"/>
-    <w:lsdException w:name="Dark List" w:uiPriority="70"/>
-    <w:lsdException w:name="Colorful Shading" w:uiPriority="71"/>
-    <w:lsdException w:name="Colorful List" w:uiPriority="72"/>
-    <w:lsdException w:name="Colorful Grid" w:uiPriority="73"/>
-    <w:lsdException w:name="Light Shading Accent 1" w:uiPriority="60"/>
-    <w:lsdException w:name="Light List Accent 1" w:uiPriority="61"/>
-    <w:lsdException w:name="Light Grid Accent 1" w:uiPriority="62"/>
-    <w:lsdException w:name="Medium Shading 1 Accent 1" w:uiPriority="63"/>
-    <w:lsdException w:name="Medium Shading 2 Accent 1" w:uiPriority="64"/>
-    <w:lsdException w:name="Medium List 1 Accent 1" w:uiPriority="65"/>
-    <w:lsdException w:name="Revision" w:semiHidden="1"/>
-    <w:lsdException w:name="List Paragraph" w:uiPriority="34" w:qFormat="1"/>
-    <w:lsdException w:name="Quote" w:uiPriority="29" w:qFormat="1"/>
-    <w:lsdException w:name="Intense Quote" w:uiPriority="30" w:qFormat="1"/>
-    <w:lsdException w:name="Medium List 2 Accent 1" w:uiPriority="66"/>
-    <w:lsdException w:name="Medium Grid 1 Accent 1" w:uiPriority="67"/>
-    <w:lsdException w:name="Medium Grid 2 Accent 1" w:uiPriority="68"/>
-    <w:lsdException w:name="Medium Grid 3 Accent 1" w:uiPriority="69"/>
-    <w:lsdException w:name="Dark List Accent 1" w:uiPriority="70"/>
-    <w:lsdException w:name="Colorful Shading Accent 1" w:uiPriority="71"/>
-    <w:lsdException w:name="Colorful List Accent 1" w:uiPriority="72"/>
-    <w:lsdException w:name="Colorful Grid Accent 1" w:uiPriority="73"/>
-    <w:lsdException w:name="Light Shading Accent 2" w:uiPriority="60"/>
-    <w:lsdException w:name="Light List Accent 2" w:uiPriority="61"/>
-    <w:lsdException w:name="Light Grid Accent 2" w:uiPriority="62"/>
-    <w:lsdException w:name="Medium Shading 1 Accent 2" w:uiPriority="63"/>
-    <w:lsdException w:name="Medium Shading 2 Accent 2" w:uiPriority="64"/>
-    <w:lsdException w:name="Medium List 1 Accent 2" w:uiPriority="65"/>
-    <w:lsdException w:name="Medium List 2 Accent 2" w:uiPriority="66"/>
-    <w:lsdException w:name="Medium Grid 1 Accent 2" w:uiPriority="67"/>
-    <w:lsdException w:name="Medium Grid 2 Accent 2" w:uiPriority="68"/>
-    <w:lsdException w:name="Medium Grid 3 Accent 2" w:uiPriority="69"/>
-    <w:lsdException w:name="Dark List Accent 2" w:uiPriority="70"/>
-    <w:lsdException w:name="Colorful Shading Accent 2" w:uiPriority="71"/>
-    <w:lsdException w:name="Colorful List Accent 2" w:uiPriority="72"/>
-    <w:lsdException w:name="Colorful Grid Accent 2" w:uiPriority="73"/>
-    <w:lsdException w:name="Light Shading Accent 3" w:uiPriority="60"/>
-    <w:lsdException w:name="Light List Accent 3" w:uiPriority="61"/>
-    <w:lsdException w:name="Light Grid Accent 3" w:uiPriority="62"/>
-    <w:lsdException w:name="Medium Shading 1 Accent 3" w:uiPriority="63"/>
-    <w:lsdException w:name="Medium Shading 2 Accent 3" w:uiPriority="64"/>
-    <w:lsdException w:name="Medium List 1 Accent 3" w:uiPriority="65"/>
-    <w:lsdException w:name="Medium List 2 Accent 3" w:uiPriority="66"/>
-    <w:lsdException w:name="Medium Grid 1 Accent 3" w:uiPriority="67"/>
-    <w:lsdException w:name="Medium Grid 2 Accent 3" w:uiPriority="68"/>
-    <w:lsdException w:name="Medium Grid 3 Accent 3" w:uiPriority="69"/>
-    <w:lsdException w:name="Dark List Accent 3" w:uiPriority="70"/>
-    <w:lsdException w:name="Colorful Shading Accent 3" w:uiPriority="71"/>
-    <w:lsdException w:name="Colorful List Accent 3" w:uiPriority="72"/>
-    <w:lsdException w:name="Colorful Grid Accent 3" w:uiPriority="73"/>
-    <w:lsdException w:name="Light Shading Accent 4" w:uiPriority="60"/>
-    <w:lsdException w:name="Light List Accent 4" w:uiPriority="61"/>
-    <w:lsdException w:name="Light Grid Accent 4" w:uiPriority="62"/>
-    <w:lsdException w:name="Medium Shading 1 Accent 4" w:uiPriority="63"/>
-    <w:lsdException w:name="Medium Shading 2 Accent 4" w:uiPriority="64"/>
-    <w:lsdException w:name="Medium List 1 Accent 4" w:uiPriority="65"/>
-    <w:lsdException w:name="Medium List 2 Accent 4" w:uiPriority="66"/>
-    <w:lsdException w:name="Medium Grid 1 Accent 4" w:uiPriority="67"/>
-    <w:lsdException w:name="Medium Grid 2 Accent 4" w:uiPriority="68"/>
-    <w:lsdException w:name="Medium Grid 3 Accent 4" w:uiPriority="69"/>
-    <w:lsdException w:name="Dark List Accent 4" w:uiPriority="70"/>
-    <w:lsdException w:name="Colorful Shading Accent 4" w:uiPriority="71"/>
-    <w:lsdException w:name="Colorful List Accent 4" w:uiPriority="72"/>
-    <w:lsdException w:name="Colorful Grid Accent 4" w:uiPriority="73"/>
-    <w:lsdException w:name="Light Shading Accent 5" w:uiPriority="60"/>
-    <w:lsdException w:name="Light List Accent 5" w:uiPriority="61"/>
-    <w:lsdException w:name="Light Grid Accent 5" w:uiPriority="62"/>
-    <w:lsdException w:name="Medium Shading 1 Accent 5" w:uiPriority="63"/>
-    <w:lsdException w:name="Medium Shading 2 Accent 5" w:uiPriority="64"/>
-    <w:lsdException w:name="Medium List 1 Accent 5" w:uiPriority="65"/>
-    <w:lsdException w:name="Medium List 2 Accent 5" w:uiPriority="66"/>
-    <w:lsdException w:name="Medium Grid 1 Accent 5" w:uiPriority="67"/>
-    <w:lsdException w:name="Medium Grid 2 Accent 5" w:uiPriority="68"/>
-    <w:lsdException w:name="Medium Grid 3 Accent 5" w:uiPriority="69"/>
-    <w:lsdException w:name="Dark List Accent 5" w:uiPriority="70"/>
-    <w:lsdException w:name="Colorful Shading Accent 5" w:uiPriority="71"/>
-    <w:lsdException w:name="Colorful List Accent 5" w:uiPriority="72"/>
-    <w:lsdException w:name="Colorful Grid Accent 5" w:uiPriority="73"/>
-    <w:lsdException w:name="Light Shading Accent 6" w:uiPriority="60"/>
-    <w:lsdException w:name="Light List Accent 6" w:uiPriority="61"/>
-    <w:lsdException w:name="Light Grid Accent 6" w:uiPriority="62"/>
-    <w:lsdException w:name="Medium Shading 1 Accent 6" w:uiPriority="63"/>
-    <w:lsdException w:name="Medium Shading 2 Accent 6" w:uiPriority="64"/>
-    <w:lsdException w:name="Medium List 1 Accent 6" w:uiPriority="65"/>
-    <w:lsdException w:name="Medium List 2 Accent 6" w:uiPriority="66"/>
-    <w:lsdException w:name="Medium Grid 1 Accent 6" w:uiPriority="67"/>
-    <w:lsdException w:name="Medium Grid 2 Accent 6" w:uiPriority="68"/>
-    <w:lsdException w:name="Medium Grid 3 Accent 6" w:uiPriority="69"/>
-    <w:lsdException w:name="Dark List Accent 6" w:uiPriority="70"/>
-    <w:lsdException w:name="Colorful Shading Accent 6" w:uiPriority="71"/>
-    <w:lsdException w:name="Colorful List Accent 6" w:uiPriority="72"/>
-    <w:lsdException w:name="Colorful Grid Accent 6" w:uiPriority="73"/>
-    <w:lsdException w:name="Subtle Emphasis" w:uiPriority="19" w:qFormat="1"/>
-    <w:lsdException w:name="Intense Emphasis" w:uiPriority="21" w:qFormat="1"/>
-    <w:lsdException w:name="Subtle Reference" w:uiPriority="31" w:qFormat="1"/>
-    <w:lsdException w:name="Intense Reference" w:uiPriority="32" w:qFormat="1"/>
-    <w:lsdException w:name="Book Title" w:uiPriority="33" w:qFormat="1"/>
-    <w:lsdException w:name="Bibliography" w:semiHidden="1" w:uiPriority="37" w:unhideWhenUsed="1"/>
-    <w:lsdException w:name="TOC Heading" w:semiHidden="1" w:uiPriority="39" w:unhideWhenUsed="1" w:qFormat="1"/>
-    <w:lsdException w:name="Plain Table 1" w:uiPriority="41"/>
-    <w:lsdException w:name="Plain Table 2" w:uiPriority="42"/>
-    <w:lsdException w:name="Plain Table 3" w:uiPriority="43"/>
-    <w:lsdException w:name="Plain Table 4" w:uiPriority="44"/>
-    <w:lsdException w:name="Plain Table 5" w:uiPriority="45"/>
-    <w:lsdException w:name="Grid Table Light" w:uiPriority="40"/>
-    <w:lsdException w:name="Grid Table 1 Light" w:uiPriority="46"/>
-    <w:lsdException w:name="Grid Table 2" w:uiPriority="47"/>
-    <w:lsdException w:name="Grid Table 3" w:uiPriority="48"/>
-    <w:lsdException w:name="Grid Table 4" w:uiPriority="49"/>
-    <w:lsdException w:name="Grid Table 5 Dark" w:uiPriority="50"/>
-    <w:lsdException w:name="Grid Table 6 Colorful" w:uiPriority="51"/>
-    <w:lsdException w:name="Grid Table 7 Colorful" w:uiPriority="52"/>
-    <w:lsdException w:name="Grid Table 1 Light Accent 1" w:uiPriority="46"/>
-    <w:lsdException w:name="Grid Table 2 Accent 1" w:uiPriority="47"/>
-    <w:lsdException w:name="Grid Table 3 Accent 1" w:uiPriority="48"/>
-    <w:lsdException w:name="Grid Table 4 Accent 1" w:uiPriority="49"/>
-    <w:lsdException w:name="Grid Table 5 Dark Accent 1" w:uiPriority="50"/>
-    <w:lsdException w:name="Grid Table 6 Colorful Accent 1" w:uiPriority="51"/>
-    <w:lsdException w:name="Grid Table 7 Colorful Accent 1" w:uiPriority="52"/>
-    <w:lsdException w:name="Grid Table 1 Light Accent 2" w:uiPriority="46"/>
-    <w:lsdException w:name="Grid Table 2 Accent 2" w:uiPriority="47"/>
-    <w:lsdException w:name="Grid Table 3 Accent 2" w:uiPriority="48"/>
-    <w:lsdException w:name="Grid Table 4 Accent 2" w:uiPriority="49"/>
-    <w:lsdException w:name="Grid Table 5 Dark Accent 2" w:uiPriority="50"/>
-    <w:lsdException w:name="Grid Table 6 Colorful Accent 2" w:uiPriority="51"/>
-    <w:lsdException w:name="Grid Table 7 Colorful Accent 2" w:uiPriority="52"/>
-    <w:lsdException w:name="Grid Table 1 Light Accent 3" w:uiPriority="46"/>
-    <w:lsdException w:name="Grid Table 2 Accent 3" w:uiPriority="47"/>
-    <w:lsdException w:name="Grid Table 3 Accent 3" w:uiPriority="48"/>
-    <w:lsdException w:name="Grid Table 4 Accent 3" w:uiPriority="49"/>
-    <w:lsdException w:name="Grid Table 5 Dark Accent 3" w:uiPriority="50"/>
-    <w:lsdException w:name="Grid Table 6 Colorful Accent 3" w:uiPriority="51"/>
-    <w:lsdException w:name="Grid Table 7 Colorful Accent 3" w:uiPriority="52"/>
-    <w:lsdException w:name="Grid Table 1 Light Accent 4" w:uiPriority="46"/>
-    <w:lsdException w:name="Grid Table 2 Accent 4" w:uiPriority="47"/>
-    <w:lsdException w:name="Grid Table 3 Accent 4" w:uiPriority="48"/>
-    <w:lsdException w:name="Grid Table 4 Accent 4" w:uiPriority="49"/>
-    <w:lsdException w:name="Grid Table 5 Dark Accent 4" w:uiPriority="50"/>
-    <w:lsdException w:name="Grid Table 6 Colorful Accent 4" w:uiPriority="51"/>
-    <w:lsdException w:name="Grid Table 7 Colorful Accent 4" w:uiPriority="52"/>
-    <w:lsdException w:name="Grid Table 1 Light Accent 5" w:uiPriority="46"/>
-    <w:lsdException w:name="Grid Table 2 Accent 5" w:uiPriority="47"/>
-    <w:lsdException w:name="Grid Table 3 Accent 5" w:uiPriority="48"/>
-    <w:lsdException w:name="Grid Table 4 Accent 5" w:uiPriority="49"/>
-    <w:lsdException w:name="Grid Table 5 Dark Accent 5" w:uiPriority="50"/>
-    <w:lsdException w:name="Grid Table 6 Colorful Accent 5" w:uiPriority="51"/>
-    <w:lsdException w:name="Grid Table 7 Colorful Accent 5" w:uiPriority="52"/>
-    <w:lsdException w:name="Grid Table 1 Light Accent 6" w:uiPriority="46"/>
-    <w:lsdException w:name="Grid Table 2 Accent 6" w:uiPriority="47"/>
-    <w:lsdException w:name="Grid Table 3 Accent 6" w:uiPriority="48"/>
-    <w:lsdException w:name="Grid Table 4 Accent 6" w:uiPriority="49"/>
-    <w:lsdException w:name="Grid Table 5 Dark Accent 6" w:uiPriority="50"/>
-    <w:lsdException w:name="Grid Table 6 Colorful Accent 6" w:uiPriority="51"/>
-    <w:lsdException w:name="Grid Table 7 Colorful Accent 6" w:uiPriority="52"/>
-    <w:lsdException w:name="List Table 1 Light" w:uiPriority="46"/>
-    <w:lsdException w:name="List Table 2" w:uiPriority="47"/>
-    <w:lsdException w:name="List Table 3" w:uiPriority="48"/>
-    <w:lsdException w:name="List Table 4" w:uiPriority="49"/>
-    <w:lsdException w:name="List Table 5 Dark" w:uiPriority="50"/>
-    <w:lsdException w:name="List Table 6 Colorful" w:uiPriority="51"/>
-    <w:lsdException w:name="List Table 7 Colorful" w:uiPriority="52"/>
-    <w:lsdException w:name="List Table 1 Light Accent 1" w:uiPriority="46"/>
-    <w:lsdException w:name="List Table 2 Accent 1" w:uiPriority="47"/>
-    <w:lsdException w:name="List Table 3 Accent 1" w:uiPriority="48"/>
-    <w:lsdException w:name="List Table 4 Accent 1" w:uiPriority="49"/>
-    <w:lsdException w:name="List Table 5 Dark Accent 1" w:uiPriority="50"/>
-    <w:lsdException w:name="List Table 6 Colorful Accent 1" w:uiPriority="51"/>
-    <w:lsdException w:name="List Table 7 Colorful Accent 1" w:uiPriority="52"/>
-    <w:lsdException w:name="List Table 1 Light Accent 2" w:uiPriority="46"/>
-    <w:lsdException w:name="List Table 2 Accent 2" w:uiPriority="47"/>
-    <w:lsdException w:name="List Table 3 Accent 2" w:uiPriority="48"/>
-    <w:lsdException w:name="List Table 4 Accent 2" w:uiPriority="49"/>
-    <w:lsdException w:name="List Table 5 Dark Accent 2" w:uiPriority="50"/>
-    <w:lsdException w:name="List Table 6 Colorful Accent 2" w:uiPriority="51"/>
-    <w:lsdException w:name="List Table 7 Colorful Accent 2" w:uiPriority="52"/>
-    <w:lsdException w:name="List Table 1 Light Accent 3" w:uiPriority="46"/>
-    <w:lsdException w:name="List Table 2 Accent 3" w:uiPriority="47"/>
-    <w:lsdException w:name="List Table 3 Accent 3" w:uiPriority="48"/>
-    <w:lsdException w:name="List Table 4 Accent 3" w:uiPriority="49"/>
-    <w:lsdException w:name="List Table 5 Dark Accent 3" w:uiPriority="50"/>
-    <w:lsdException w:name="List Table 6 Colorful Accent 3" w:uiPriority="51"/>
-    <w:lsdException w:name="List Table 7 Colorful Accent 3" w:uiPriority="52"/>
-    <w:lsdException w:name="List Table 1 Light Accent 4" w:uiPriority="46"/>
-    <w:lsdException w:name="List Table 2 Accent 4" w:uiPriority="47"/>
-    <w:lsdException w:name="List Table 3 Accent 4" w:uiPriority="48"/>
-    <w:lsdException w:name="List Table 4 Accent 4" w:uiPriority="49"/>
-    <w:lsdException w:name="List Table 5 Dark Accent 4" w:uiPriority="50"/>
-    <w:lsdException w:name="List Table 6 Colorful Accent 4" w:uiPriority="51"/>
-    <w:lsdException w:name="List Table 7 Colorful Accent 4" w:uiPriority="52"/>
-    <w:lsdException w:name="List Table 1 Light Accent 5" w:uiPriority="46"/>
-    <w:lsdException w:name="List Table 2 Accent 5" w:uiPriority="47"/>
-    <w:lsdException w:name="List Table 3 Accent 5" w:uiPriority="48"/>
-    <w:lsdException w:name="List Table 4 Accent 5" w:uiPriority="49"/>
-    <w:lsdException w:name="List Table 5 Dark Accent 5" w:uiPriority="50"/>
-    <w:lsdException w:name="List Table 6 Colorful Accent 5" w:uiPriority="51"/>
-    <w:lsdException w:name="List Table 7 Colorful Accent 5" w:uiPriority="52"/>
-    <w:lsdException w:name="List Table 1 Light Accent 6" w:uiPriority="46"/>
-    <w:lsdException w:name="List Table 2 Accent 6" w:uiPriority="47"/>
-    <w:lsdException w:name="List Table 3 Accent 6" w:uiPriority="48"/>
-    <w:lsdException w:name="List Table 4 Accent 6" w:uiPriority="49"/>
-    <w:lsdException w:name="List Table 5 Dark Accent 6" w:uiPriority="50"/>
-    <w:lsdException w:name="List Table 6 Colorful Accent 6" w:uiPriority="51"/>
-    <w:lsdException w:name="List Table 7 Colorful Accent 6" w:uiPriority="52"/>
+  <w:latentStyles w:defLockedState="0" w:defUIPriority="99" w:defSemiHidden="1" w:defUnhideWhenUsed="1" w:defQFormat="0" w:count="276">
+    <w:lsdException w:name="Normal" w:semiHidden="0" w:uiPriority="0" w:unhideWhenUsed="0" w:qFormat="1"/>
+    <w:lsdException w:name="heading 1" w:semiHidden="0" w:uiPriority="9" w:unhideWhenUsed="0" w:qFormat="1"/>
+    <w:lsdException w:name="heading 2" w:uiPriority="9" w:qFormat="1"/>
+    <w:lsdException w:name="heading 3" w:uiPriority="9" w:qFormat="1"/>
+    <w:lsdException w:name="heading 4" w:uiPriority="9" w:qFormat="1"/>
+    <w:lsdException w:name="heading 5" w:uiPriority="9" w:qFormat="1"/>
+    <w:lsdException w:name="heading 6" w:uiPriority="9" w:qFormat="1"/>
+    <w:lsdException w:name="heading 7" w:uiPriority="9" w:qFormat="1"/>
+    <w:lsdException w:name="heading 8" w:uiPriority="9" w:qFormat="1"/>
+    <w:lsdException w:name="heading 9" w:uiPriority="9" w:qFormat="1"/>
+    <w:lsdException w:name="toc 1" w:uiPriority="39"/>
+    <w:lsdException w:name="toc 2" w:uiPriority="39"/>
+    <w:lsdException w:name="toc 3" w:uiPriority="39"/>
+    <w:lsdException w:name="toc 4" w:uiPriority="39"/>
+    <w:lsdException w:name="toc 5" w:uiPriority="39"/>
+    <w:lsdException w:name="toc 6" w:uiPriority="39"/>
+    <w:lsdException w:name="toc 7" w:uiPriority="39"/>
+    <w:lsdException w:name="toc 8" w:uiPriority="39"/>
+    <w:lsdException w:name="toc 9" w:uiPriority="39"/>
+    <w:lsdException w:name="caption" w:uiPriority="35" w:qFormat="1"/>
+    <w:lsdException w:name="Title" w:semiHidden="0" w:uiPriority="10" w:unhideWhenUsed="0" w:qFormat="1"/>
+    <w:lsdException w:name="Default Paragraph Font" w:uiPriority="1"/>
+    <w:lsdException w:name="Subtitle" w:semiHidden="0" w:uiPriority="11" w:unhideWhenUsed="0" w:qFormat="1"/>
+    <w:lsdException w:name="Strong" w:semiHidden="0" w:uiPriority="22" w:unhideWhenUsed="0" w:qFormat="1"/>
+    <w:lsdException w:name="Emphasis" w:semiHidden="0" w:uiPriority="20" w:unhideWhenUsed="0" w:qFormat="1"/>
+    <w:lsdException w:name="Table Grid" w:semiHidden="0" w:uiPriority="39" w:unhideWhenUsed="0"/>
+    <w:lsdException w:name="Note Level 1" w:semiHidden="0" w:unhideWhenUsed="0"/>
+    <w:lsdException w:name="Note Level 2" w:semiHidden="0" w:unhideWhenUsed="0"/>
+    <w:lsdException w:name="Note Level 3" w:semiHidden="0" w:unhideWhenUsed="0"/>
+    <w:lsdException w:name="Note Level 4" w:semiHidden="0" w:unhideWhenUsed="0"/>
+    <w:lsdException w:name="Note Level 5" w:semiHidden="0" w:unhideWhenUsed="0"/>
+    <w:lsdException w:name="Note Level 6" w:semiHidden="0" w:unhideWhenUsed="0"/>
+    <w:lsdException w:name="Note Level 7" w:semiHidden="0" w:unhideWhenUsed="0"/>
+    <w:lsdException w:name="Note Level 8" w:semiHidden="0" w:unhideWhenUsed="0"/>
+    <w:lsdException w:name="Note Level 9" w:semiHidden="0" w:unhideWhenUsed="0"/>
+    <w:lsdException w:name="Placeholder Text" w:unhideWhenUsed="0"/>
+    <w:lsdException w:name="No Spacing" w:semiHidden="0" w:uiPriority="1" w:unhideWhenUsed="0" w:qFormat="1"/>
+    <w:lsdException w:name="Light Shading" w:semiHidden="0" w:uiPriority="60" w:unhideWhenUsed="0"/>
+    <w:lsdException w:name="Light List" w:semiHidden="0" w:uiPriority="61" w:unhideWhenUsed="0"/>
+    <w:lsdException w:name="Light Grid" w:semiHidden="0" w:uiPriority="62" w:unhideWhenUsed="0"/>
+    <w:lsdException w:name="Medium Shading 1" w:semiHidden="0" w:uiPriority="63" w:unhideWhenUsed="0"/>
+    <w:lsdException w:name="Medium Shading 2" w:semiHidden="0" w:uiPriority="64" w:unhideWhenUsed="0"/>
+    <w:lsdException w:name="Medium List 1" w:semiHidden="0" w:uiPriority="65" w:unhideWhenUsed="0"/>
+    <w:lsdException w:name="Medium List 2" w:semiHidden="0" w:uiPriority="66" w:unhideWhenUsed="0"/>
+    <w:lsdException w:name="Medium Grid 1" w:semiHidden="0" w:uiPriority="67" w:unhideWhenUsed="0"/>
+    <w:lsdException w:name="Medium Grid 2" w:semiHidden="0" w:uiPriority="68" w:unhideWhenUsed="0"/>
+    <w:lsdException w:name="Medium Grid 3" w:semiHidden="0" w:uiPriority="69" w:unhideWhenUsed="0"/>
+    <w:lsdException w:name="Dark List" w:semiHidden="0" w:uiPriority="70" w:unhideWhenUsed="0"/>
+    <w:lsdException w:name="Colorful Shading" w:semiHidden="0" w:uiPriority="71" w:unhideWhenUsed="0"/>
+    <w:lsdException w:name="Colorful List" w:semiHidden="0" w:uiPriority="72" w:unhideWhenUsed="0"/>
+    <w:lsdException w:name="Colorful Grid" w:semiHidden="0" w:uiPriority="73" w:unhideWhenUsed="0"/>
+    <w:lsdException w:name="Light Shading Accent 1" w:semiHidden="0" w:uiPriority="60" w:unhideWhenUsed="0"/>
+    <w:lsdException w:name="Light List Accent 1" w:semiHidden="0" w:uiPriority="61" w:unhideWhenUsed="0"/>
+    <w:lsdException w:name="Light Grid Accent 1" w:semiHidden="0" w:uiPriority="62" w:unhideWhenUsed="0"/>
+    <w:lsdException w:name="Medium Shading 1 Accent 1" w:semiHidden="0" w:uiPriority="63" w:unhideWhenUsed="0"/>
+    <w:lsdException w:name="Medium Shading 2 Accent 1" w:semiHidden="0" w:uiPriority="64" w:unhideWhenUsed="0"/>
+    <w:lsdException w:name="Medium List 1 Accent 1" w:semiHidden="0" w:uiPriority="65" w:unhideWhenUsed="0"/>
+    <w:lsdException w:name="Revision" w:unhideWhenUsed="0"/>
+    <w:lsdException w:name="List Paragraph" w:semiHidden="0" w:uiPriority="34" w:unhideWhenUsed="0" w:qFormat="1"/>
+    <w:lsdException w:name="Quote" w:semiHidden="0" w:uiPriority="29" w:unhideWhenUsed="0" w:qFormat="1"/>
+    <w:lsdException w:name="Intense Quote" w:semiHidden="0" w:uiPriority="30" w:unhideWhenUsed="0" w:qFormat="1"/>
+    <w:lsdException w:name="Medium List 2 Accent 1" w:semiHidden="0" w:uiPriority="66" w:unhideWhenUsed="0"/>
+    <w:lsdException w:name="Medium Grid 1 Accent 1" w:semiHidden="0" w:uiPriority="67" w:unhideWhenUsed="0"/>
+    <w:lsdException w:name="Medium Grid 2 Accent 1" w:semiHidden="0" w:uiPriority="68" w:unhideWhenUsed="0"/>
+    <w:lsdException w:name="Medium Grid 3 Accent 1" w:semiHidden="0" w:uiPriority="69" w:unhideWhenUsed="0"/>
+    <w:lsdException w:name="Dark List Accent 1" w:semiHidden="0" w:uiPriority="70" w:unhideWhenUsed="0"/>
+    <w:lsdException w:name="Colorful Shading Accent 1" w:semiHidden="0" w:uiPriority="71" w:unhideWhenUsed="0"/>
+    <w:lsdException w:name="Colorful List Accent 1" w:semiHidden="0" w:uiPriority="72" w:unhideWhenUsed="0"/>
+    <w:lsdException w:name="Colorful Grid Accent 1" w:semiHidden="0" w:uiPriority="73" w:unhideWhenUsed="0"/>
+    <w:lsdException w:name="Light Shading Accent 2" w:semiHidden="0" w:uiPriority="60" w:unhideWhenUsed="0"/>
+    <w:lsdException w:name="Light List Accent 2" w:semiHidden="0" w:uiPriority="61" w:unhideWhenUsed="0"/>
+    <w:lsdException w:name="Light Grid Accent 2" w:semiHidden="0" w:uiPriority="62" w:unhideWhenUsed="0"/>
+    <w:lsdException w:name="Medium Shading 1 Accent 2" w:semiHidden="0" w:uiPriority="63" w:unhideWhenUsed="0"/>
+    <w:lsdException w:name="Medium Shading 2 Accent 2" w:semiHidden="0" w:uiPriority="64" w:unhideWhenUsed="0"/>
+    <w:lsdException w:name="Medium List 1 Accent 2" w:semiHidden="0" w:uiPriority="65" w:unhideWhenUsed="0"/>
+    <w:lsdException w:name="Medium List 2 Accent 2" w:semiHidden="0" w:uiPriority="66" w:unhideWhenUsed="0"/>
+    <w:lsdException w:name="Medium Grid 1 Accent 2" w:semiHidden="0" w:uiPriority="67" w:unhideWhenUsed="0"/>
+    <w:lsdException w:name="Medium Grid 2 Accent 2" w:semiHidden="0" w:uiPriority="68" w:unhideWhenUsed="0"/>
+    <w:lsdException w:name="Medium Grid 3 Accent 2" w:semiHidden="0" w:uiPriority="69" w:unhideWhenUsed="0"/>
+    <w:lsdException w:name="Dark List Accent 2" w:semiHidden="0" w:uiPriority="70" w:unhideWhenUsed="0"/>
+    <w:lsdException w:name="Colorful Shading Accent 2" w:semiHidden="0" w:uiPriority="71" w:unhideWhenUsed="0"/>
+    <w:lsdException w:name="Colorful List Accent 2" w:semiHidden="0" w:uiPriority="72" w:unhideWhenUsed="0"/>
+    <w:lsdException w:name="Colorful Grid Accent 2" w:semiHidden="0" w:uiPriority="73" w:unhideWhenUsed="0"/>
+    <w:lsdException w:name="Light Shading Accent 3" w:semiHidden="0" w:uiPriority="60" w:unhideWhenUsed="0"/>
+    <w:lsdException w:name="Light List Accent 3" w:semiHidden="0" w:uiPriority="61" w:unhideWhenUsed="0"/>
+    <w:lsdException w:name="Light Grid Accent 3" w:semiHidden="0" w:uiPriority="62" w:unhideWhenUsed="0"/>
+    <w:lsdException w:name="Medium Shading 1 Accent 3" w:semiHidden="0" w:uiPriority="63" w:unhideWhenUsed="0"/>
+    <w:lsdException w:name="Medium Shading 2 Accent 3" w:semiHidden="0" w:uiPriority="64" w:unhideWhenUsed="0"/>
+    <w:lsdException w:name="Medium List 1 Accent 3" w:semiHidden="0" w:uiPriority="65" w:unhideWhenUsed="0"/>
+    <w:lsdException w:name="Medium List 2 Accent 3" w:semiHidden="0" w:uiPriority="66" w:unhideWhenUsed="0"/>
+    <w:lsdException w:name="Medium Grid 1 Accent 3" w:semiHidden="0" w:uiPriority="67" w:unhideWhenUsed="0"/>
+    <w:lsdException w:name="Medium Grid 2 Accent 3" w:semiHidden="0" w:uiPriority="68" w:unhideWhenUsed="0"/>
+    <w:lsdException w:name="Medium Grid 3 Accent 3" w:semiHidden="0" w:uiPriority="69" w:unhideWhenUsed="0"/>
+    <w:lsdException w:name="Dark List Accent 3" w:semiHidden="0" w:uiPriority="70" w:unhideWhenUsed="0"/>
+    <w:lsdException w:name="Colorful Shading Accent 3" w:semiHidden="0" w:uiPriority="71" w:unhideWhenUsed="0"/>
+    <w:lsdException w:name="Colorful List Accent 3" w:semiHidden="0" w:uiPriority="72" w:unhideWhenUsed="0"/>
+    <w:lsdException w:name="Colorful Grid Accent 3" w:semiHidden="0" w:uiPriority="73" w:unhideWhenUsed="0"/>
+    <w:lsdException w:name="Light Shading Accent 4" w:semiHidden="0" w:uiPriority="60" w:unhideWhenUsed="0"/>
+    <w:lsdException w:name="Light List Accent 4" w:semiHidden="0" w:uiPriority="61" w:unhideWhenUsed="0"/>
+    <w:lsdException w:name="Light Grid Accent 4" w:semiHidden="0" w:uiPriority="62" w:unhideWhenUsed="0"/>
+    <w:lsdException w:name="Medium Shading 1 Accent 4" w:semiHidden="0" w:uiPriority="63" w:unhideWhenUsed="0"/>
+    <w:lsdException w:name="Medium Shading 2 Accent 4" w:semiHidden="0" w:uiPriority="64" w:unhideWhenUsed="0"/>
+    <w:lsdException w:name="Medium List 1 Accent 4" w:semiHidden="0" w:uiPriority="65" w:unhideWhenUsed="0"/>
+    <w:lsdException w:name="Medium List 2 Accent 4" w:semiHidden="0" w:uiPriority="66" w:unhideWhenUsed="0"/>
+    <w:lsdException w:name="Medium Grid 1 Accent 4" w:semiHidden="0" w:uiPriority="67" w:unhideWhenUsed="0"/>
+    <w:lsdException w:name="Medium Grid 2 Accent 4" w:semiHidden="0" w:uiPriority="68" w:unhideWhenUsed="0"/>
+    <w:lsdException w:name="Medium Grid 3 Accent 4" w:semiHidden="0" w:uiPriority="69" w:unhideWhenUsed="0"/>
+    <w:lsdException w:name="Dark List Accent 4" w:semiHidden="0" w:uiPriority="70" w:unhideWhenUsed="0"/>
+    <w:lsdException w:name="Colorful Shading Accent 4" w:semiHidden="0" w:uiPriority="71" w:unhideWhenUsed="0"/>
+    <w:lsdException w:name="Colorful List Accent 4" w:semiHidden="0" w:uiPriority="72" w:unhideWhenUsed="0"/>
+    <w:lsdException w:name="Colorful Grid Accent 4" w:semiHidden="0" w:uiPriority="73" w:unhideWhenUsed="0"/>
+    <w:lsdException w:name="Light Shading Accent 5" w:semiHidden="0" w:uiPriority="60" w:unhideWhenUsed="0"/>
+    <w:lsdException w:name="Light List Accent 5" w:semiHidden="0" w:uiPriority="61" w:unhideWhenUsed="0"/>
+    <w:lsdException w:name="Light Grid Accent 5" w:semiHidden="0" w:uiPriority="62" w:unhideWhenUsed="0"/>
+    <w:lsdException w:name="Medium Shading 1 Accent 5" w:semiHidden="0" w:uiPriority="63" w:unhideWhenUsed="0"/>
+    <w:lsdException w:name="Medium Shading 2 Accent 5" w:semiHidden="0" w:uiPriority="64" w:unhideWhenUsed="0"/>
+    <w:lsdException w:name="Medium List 1 Accent 5" w:semiHidden="0" w:uiPriority="65" w:unhideWhenUsed="0"/>
+    <w:lsdException w:name="Medium List 2 Accent 5" w:semiHidden="0" w:uiPriority="66" w:unhideWhenUsed="0"/>
+    <w:lsdException w:name="Medium Grid 1 Accent 5" w:semiHidden="0" w:uiPriority="67" w:unhideWhenUsed="0"/>
+    <w:lsdException w:name="Medium Grid 2 Accent 5" w:semiHidden="0" w:uiPriority="68" w:unhideWhenUsed="0"/>
+    <w:lsdException w:name="Medium Grid 3 Accent 5" w:semiHidden="0" w:uiPriority="69" w:unhideWhenUsed="0"/>
+    <w:lsdException w:name="Dark List Accent 5" w:semiHidden="0" w:uiPriority="70" w:unhideWhenUsed="0"/>
+    <w:lsdException w:name="Colorful Shading Accent 5" w:semiHidden="0" w:uiPriority="71" w:unhideWhenUsed="0"/>
+    <w:lsdException w:name="Colorful List Accent 5" w:semiHidden="0" w:uiPriority="72" w:unhideWhenUsed="0"/>
+    <w:lsdException w:name="Colorful Grid Accent 5" w:semiHidden="0" w:uiPriority="73" w:unhideWhenUsed="0"/>
+    <w:lsdException w:name="Light Shading Accent 6" w:semiHidden="0" w:uiPriority="60" w:unhideWhenUsed="0"/>
+    <w:lsdException w:name="Light List Accent 6" w:semiHidden="0" w:uiPriority="61" w:unhideWhenUsed="0"/>
+    <w:lsdException w:name="Light Grid Accent 6" w:semiHidden="0" w:uiPriority="62" w:unhideWhenUsed="0"/>
+    <w:lsdException w:name="Medium Shading 1 Accent 6" w:semiHidden="0" w:uiPriority="63" w:unhideWhenUsed="0"/>
+    <w:lsdException w:name="Medium Shading 2 Accent 6" w:semiHidden="0" w:uiPriority="64" w:unhideWhenUsed="0"/>
+    <w:lsdException w:name="Medium List 1 Accent 6" w:semiHidden="0" w:uiPriority="65" w:unhideWhenUsed="0"/>
+    <w:lsdException w:name="Medium List 2 Accent 6" w:semiHidden="0" w:uiPriority="66" w:unhideWhenUsed="0"/>
+    <w:lsdException w:name="Medium Grid 1 Accent 6" w:semiHidden="0" w:uiPriority="67" w:unhideWhenUsed="0"/>
+    <w:lsdException w:name="Medium Grid 2 Accent 6" w:semiHidden="0" w:uiPriority="68" w:unhideWhenUsed="0"/>
+    <w:lsdException w:name="Medium Grid 3 Accent 6" w:semiHidden="0" w:uiPriority="69" w:unhideWhenUsed="0"/>
+    <w:lsdException w:name="Dark List Accent 6" w:semiHidden="0" w:uiPriority="70" w:unhideWhenUsed="0"/>
+    <w:lsdException w:name="Colorful Shading Accent 6" w:semiHidden="0" w:uiPriority="71" w:unhideWhenUsed="0"/>
+    <w:lsdException w:name="Colorful List Accent 6" w:semiHidden="0" w:uiPriority="72" w:unhideWhenUsed="0"/>
+    <w:lsdException w:name="Colorful Grid Accent 6" w:semiHidden="0" w:uiPriority="73" w:unhideWhenUsed="0"/>
+    <w:lsdException w:name="Subtle Emphasis" w:semiHidden="0" w:uiPriority="19" w:unhideWhenUsed="0" w:qFormat="1"/>
+    <w:lsdException w:name="Intense Emphasis" w:semiHidden="0" w:uiPriority="21" w:unhideWhenUsed="0" w:qFormat="1"/>
+    <w:lsdException w:name="Subtle Reference" w:semiHidden="0" w:uiPriority="31" w:unhideWhenUsed="0" w:qFormat="1"/>
+    <w:lsdException w:name="Intense Reference" w:semiHidden="0" w:uiPriority="32" w:unhideWhenUsed="0" w:qFormat="1"/>
+    <w:lsdException w:name="Book Title" w:semiHidden="0" w:uiPriority="33" w:unhideWhenUsed="0" w:qFormat="1"/>
+    <w:lsdException w:name="Bibliography" w:uiPriority="37"/>
+    <w:lsdException w:name="TOC Heading" w:uiPriority="39" w:qFormat="1"/>
   </w:latentStyles>
   <w:style w:type="paragraph" w:default="1" w:styleId="Normal">
     <w:name w:val="Normal"/>
@@ -6254,7 +6603,216 @@
     <w:basedOn w:val="DefaultParagraphFont"/>
     <w:uiPriority w:val="99"/>
     <w:semiHidden/>
-    <w:rsid w:val="002C392F"/>
+    <w:rsid w:val="00775AED"/>
+    <w:rPr>
+      <w:color w:val="808080"/>
+    </w:rPr>
+  </w:style>
+</w:styles>
+</file>
+
+<file path=word/glossary/stylesWithEffects.xml><?xml version="1.0" encoding="utf-8"?>
+<w:styles xmlns:wpc="http://schemas.microsoft.com/office/word/2010/wordprocessingCanvas" xmlns:mo="http://schemas.microsoft.com/office/mac/office/2008/main" xmlns:mc="http://schemas.openxmlformats.org/markup-compatibility/2006" xmlns:mv="urn:schemas-microsoft-com:mac:vml" xmlns:o="urn:schemas-microsoft-com:office:office" xmlns:r="http://schemas.openxmlformats.org/officeDocument/2006/relationships" xmlns:m="http://schemas.openxmlformats.org/officeDocument/2006/math" xmlns:v="urn:schemas-microsoft-com:vml" xmlns:wp14="http://schemas.microsoft.com/office/word/2010/wordprocessingDrawing" xmlns:wp="http://schemas.openxmlformats.org/drawingml/2006/wordprocessingDrawing" xmlns:w10="urn:schemas-microsoft-com:office:word" xmlns:w="http://schemas.openxmlformats.org/wordprocessingml/2006/main" xmlns:w14="http://schemas.microsoft.com/office/word/2010/wordml" xmlns:wpg="http://schemas.microsoft.com/office/word/2010/wordprocessingGroup" xmlns:wpi="http://schemas.microsoft.com/office/word/2010/wordprocessingInk" xmlns:wne="http://schemas.microsoft.com/office/word/2006/wordml" xmlns:wps="http://schemas.microsoft.com/office/word/2010/wordprocessingShape" mc:Ignorable="w14 wp14">
+  <w:docDefaults>
+    <w:rPrDefault>
+      <w:rPr>
+        <w:rFonts w:asciiTheme="minorHAnsi" w:eastAsiaTheme="minorEastAsia" w:hAnsiTheme="minorHAnsi" w:cstheme="minorBidi"/>
+        <w:sz w:val="22"/>
+        <w:szCs w:val="22"/>
+        <w:lang w:val="en-US" w:eastAsia="en-US" w:bidi="ar-SA"/>
+      </w:rPr>
+    </w:rPrDefault>
+    <w:pPrDefault>
+      <w:pPr>
+        <w:spacing w:after="160" w:line="259" w:lineRule="auto"/>
+      </w:pPr>
+    </w:pPrDefault>
+  </w:docDefaults>
+  <w:latentStyles w:defLockedState="0" w:defUIPriority="99" w:defSemiHidden="1" w:defUnhideWhenUsed="1" w:defQFormat="0" w:count="276">
+    <w:lsdException w:name="Normal" w:semiHidden="0" w:uiPriority="0" w:unhideWhenUsed="0" w:qFormat="1"/>
+    <w:lsdException w:name="heading 1" w:semiHidden="0" w:uiPriority="9" w:unhideWhenUsed="0" w:qFormat="1"/>
+    <w:lsdException w:name="heading 2" w:uiPriority="9" w:qFormat="1"/>
+    <w:lsdException w:name="heading 3" w:uiPriority="9" w:qFormat="1"/>
+    <w:lsdException w:name="heading 4" w:uiPriority="9" w:qFormat="1"/>
+    <w:lsdException w:name="heading 5" w:uiPriority="9" w:qFormat="1"/>
+    <w:lsdException w:name="heading 6" w:uiPriority="9" w:qFormat="1"/>
+    <w:lsdException w:name="heading 7" w:uiPriority="9" w:qFormat="1"/>
+    <w:lsdException w:name="heading 8" w:uiPriority="9" w:qFormat="1"/>
+    <w:lsdException w:name="heading 9" w:uiPriority="9" w:qFormat="1"/>
+    <w:lsdException w:name="toc 1" w:uiPriority="39"/>
+    <w:lsdException w:name="toc 2" w:uiPriority="39"/>
+    <w:lsdException w:name="toc 3" w:uiPriority="39"/>
+    <w:lsdException w:name="toc 4" w:uiPriority="39"/>
+    <w:lsdException w:name="toc 5" w:uiPriority="39"/>
+    <w:lsdException w:name="toc 6" w:uiPriority="39"/>
+    <w:lsdException w:name="toc 7" w:uiPriority="39"/>
+    <w:lsdException w:name="toc 8" w:uiPriority="39"/>
+    <w:lsdException w:name="toc 9" w:uiPriority="39"/>
+    <w:lsdException w:name="caption" w:uiPriority="35" w:qFormat="1"/>
+    <w:lsdException w:name="Title" w:semiHidden="0" w:uiPriority="10" w:unhideWhenUsed="0" w:qFormat="1"/>
+    <w:lsdException w:name="Default Paragraph Font" w:uiPriority="1"/>
+    <w:lsdException w:name="Subtitle" w:semiHidden="0" w:uiPriority="11" w:unhideWhenUsed="0" w:qFormat="1"/>
+    <w:lsdException w:name="Strong" w:semiHidden="0" w:uiPriority="22" w:unhideWhenUsed="0" w:qFormat="1"/>
+    <w:lsdException w:name="Emphasis" w:semiHidden="0" w:uiPriority="20" w:unhideWhenUsed="0" w:qFormat="1"/>
+    <w:lsdException w:name="Table Grid" w:semiHidden="0" w:uiPriority="39" w:unhideWhenUsed="0"/>
+    <w:lsdException w:name="Note Level 1" w:semiHidden="0" w:unhideWhenUsed="0"/>
+    <w:lsdException w:name="Note Level 2" w:semiHidden="0" w:unhideWhenUsed="0"/>
+    <w:lsdException w:name="Note Level 3" w:semiHidden="0" w:unhideWhenUsed="0"/>
+    <w:lsdException w:name="Note Level 4" w:semiHidden="0" w:unhideWhenUsed="0"/>
+    <w:lsdException w:name="Note Level 5" w:semiHidden="0" w:unhideWhenUsed="0"/>
+    <w:lsdException w:name="Note Level 6" w:semiHidden="0" w:unhideWhenUsed="0"/>
+    <w:lsdException w:name="Note Level 7" w:semiHidden="0" w:unhideWhenUsed="0"/>
+    <w:lsdException w:name="Note Level 8" w:semiHidden="0" w:unhideWhenUsed="0"/>
+    <w:lsdException w:name="Note Level 9" w:semiHidden="0" w:unhideWhenUsed="0"/>
+    <w:lsdException w:name="Placeholder Text" w:unhideWhenUsed="0"/>
+    <w:lsdException w:name="No Spacing" w:semiHidden="0" w:uiPriority="1" w:unhideWhenUsed="0" w:qFormat="1"/>
+    <w:lsdException w:name="Light Shading" w:semiHidden="0" w:uiPriority="60" w:unhideWhenUsed="0"/>
+    <w:lsdException w:name="Light List" w:semiHidden="0" w:uiPriority="61" w:unhideWhenUsed="0"/>
+    <w:lsdException w:name="Light Grid" w:semiHidden="0" w:uiPriority="62" w:unhideWhenUsed="0"/>
+    <w:lsdException w:name="Medium Shading 1" w:semiHidden="0" w:uiPriority="63" w:unhideWhenUsed="0"/>
+    <w:lsdException w:name="Medium Shading 2" w:semiHidden="0" w:uiPriority="64" w:unhideWhenUsed="0"/>
+    <w:lsdException w:name="Medium List 1" w:semiHidden="0" w:uiPriority="65" w:unhideWhenUsed="0"/>
+    <w:lsdException w:name="Medium List 2" w:semiHidden="0" w:uiPriority="66" w:unhideWhenUsed="0"/>
+    <w:lsdException w:name="Medium Grid 1" w:semiHidden="0" w:uiPriority="67" w:unhideWhenUsed="0"/>
+    <w:lsdException w:name="Medium Grid 2" w:semiHidden="0" w:uiPriority="68" w:unhideWhenUsed="0"/>
+    <w:lsdException w:name="Medium Grid 3" w:semiHidden="0" w:uiPriority="69" w:unhideWhenUsed="0"/>
+    <w:lsdException w:name="Dark List" w:semiHidden="0" w:uiPriority="70" w:unhideWhenUsed="0"/>
+    <w:lsdException w:name="Colorful Shading" w:semiHidden="0" w:uiPriority="71" w:unhideWhenUsed="0"/>
+    <w:lsdException w:name="Colorful List" w:semiHidden="0" w:uiPriority="72" w:unhideWhenUsed="0"/>
+    <w:lsdException w:name="Colorful Grid" w:semiHidden="0" w:uiPriority="73" w:unhideWhenUsed="0"/>
+    <w:lsdException w:name="Light Shading Accent 1" w:semiHidden="0" w:uiPriority="60" w:unhideWhenUsed="0"/>
+    <w:lsdException w:name="Light List Accent 1" w:semiHidden="0" w:uiPriority="61" w:unhideWhenUsed="0"/>
+    <w:lsdException w:name="Light Grid Accent 1" w:semiHidden="0" w:uiPriority="62" w:unhideWhenUsed="0"/>
+    <w:lsdException w:name="Medium Shading 1 Accent 1" w:semiHidden="0" w:uiPriority="63" w:unhideWhenUsed="0"/>
+    <w:lsdException w:name="Medium Shading 2 Accent 1" w:semiHidden="0" w:uiPriority="64" w:unhideWhenUsed="0"/>
+    <w:lsdException w:name="Medium List 1 Accent 1" w:semiHidden="0" w:uiPriority="65" w:unhideWhenUsed="0"/>
+    <w:lsdException w:name="Revision" w:unhideWhenUsed="0"/>
+    <w:lsdException w:name="List Paragraph" w:semiHidden="0" w:uiPriority="34" w:unhideWhenUsed="0" w:qFormat="1"/>
+    <w:lsdException w:name="Quote" w:semiHidden="0" w:uiPriority="29" w:unhideWhenUsed="0" w:qFormat="1"/>
+    <w:lsdException w:name="Intense Quote" w:semiHidden="0" w:uiPriority="30" w:unhideWhenUsed="0" w:qFormat="1"/>
+    <w:lsdException w:name="Medium List 2 Accent 1" w:semiHidden="0" w:uiPriority="66" w:unhideWhenUsed="0"/>
+    <w:lsdException w:name="Medium Grid 1 Accent 1" w:semiHidden="0" w:uiPriority="67" w:unhideWhenUsed="0"/>
+    <w:lsdException w:name="Medium Grid 2 Accent 1" w:semiHidden="0" w:uiPriority="68" w:unhideWhenUsed="0"/>
+    <w:lsdException w:name="Medium Grid 3 Accent 1" w:semiHidden="0" w:uiPriority="69" w:unhideWhenUsed="0"/>
+    <w:lsdException w:name="Dark List Accent 1" w:semiHidden="0" w:uiPriority="70" w:unhideWhenUsed="0"/>
+    <w:lsdException w:name="Colorful Shading Accent 1" w:semiHidden="0" w:uiPriority="71" w:unhideWhenUsed="0"/>
+    <w:lsdException w:name="Colorful List Accent 1" w:semiHidden="0" w:uiPriority="72" w:unhideWhenUsed="0"/>
+    <w:lsdException w:name="Colorful Grid Accent 1" w:semiHidden="0" w:uiPriority="73" w:unhideWhenUsed="0"/>
+    <w:lsdException w:name="Light Shading Accent 2" w:semiHidden="0" w:uiPriority="60" w:unhideWhenUsed="0"/>
+    <w:lsdException w:name="Light List Accent 2" w:semiHidden="0" w:uiPriority="61" w:unhideWhenUsed="0"/>
+    <w:lsdException w:name="Light Grid Accent 2" w:semiHidden="0" w:uiPriority="62" w:unhideWhenUsed="0"/>
+    <w:lsdException w:name="Medium Shading 1 Accent 2" w:semiHidden="0" w:uiPriority="63" w:unhideWhenUsed="0"/>
+    <w:lsdException w:name="Medium Shading 2 Accent 2" w:semiHidden="0" w:uiPriority="64" w:unhideWhenUsed="0"/>
+    <w:lsdException w:name="Medium List 1 Accent 2" w:semiHidden="0" w:uiPriority="65" w:unhideWhenUsed="0"/>
+    <w:lsdException w:name="Medium List 2 Accent 2" w:semiHidden="0" w:uiPriority="66" w:unhideWhenUsed="0"/>
+    <w:lsdException w:name="Medium Grid 1 Accent 2" w:semiHidden="0" w:uiPriority="67" w:unhideWhenUsed="0"/>
+    <w:lsdException w:name="Medium Grid 2 Accent 2" w:semiHidden="0" w:uiPriority="68" w:unhideWhenUsed="0"/>
+    <w:lsdException w:name="Medium Grid 3 Accent 2" w:semiHidden="0" w:uiPriority="69" w:unhideWhenUsed="0"/>
+    <w:lsdException w:name="Dark List Accent 2" w:semiHidden="0" w:uiPriority="70" w:unhideWhenUsed="0"/>
+    <w:lsdException w:name="Colorful Shading Accent 2" w:semiHidden="0" w:uiPriority="71" w:unhideWhenUsed="0"/>
+    <w:lsdException w:name="Colorful List Accent 2" w:semiHidden="0" w:uiPriority="72" w:unhideWhenUsed="0"/>
+    <w:lsdException w:name="Colorful Grid Accent 2" w:semiHidden="0" w:uiPriority="73" w:unhideWhenUsed="0"/>
+    <w:lsdException w:name="Light Shading Accent 3" w:semiHidden="0" w:uiPriority="60" w:unhideWhenUsed="0"/>
+    <w:lsdException w:name="Light List Accent 3" w:semiHidden="0" w:uiPriority="61" w:unhideWhenUsed="0"/>
+    <w:lsdException w:name="Light Grid Accent 3" w:semiHidden="0" w:uiPriority="62" w:unhideWhenUsed="0"/>
+    <w:lsdException w:name="Medium Shading 1 Accent 3" w:semiHidden="0" w:uiPriority="63" w:unhideWhenUsed="0"/>
+    <w:lsdException w:name="Medium Shading 2 Accent 3" w:semiHidden="0" w:uiPriority="64" w:unhideWhenUsed="0"/>
+    <w:lsdException w:name="Medium List 1 Accent 3" w:semiHidden="0" w:uiPriority="65" w:unhideWhenUsed="0"/>
+    <w:lsdException w:name="Medium List 2 Accent 3" w:semiHidden="0" w:uiPriority="66" w:unhideWhenUsed="0"/>
+    <w:lsdException w:name="Medium Grid 1 Accent 3" w:semiHidden="0" w:uiPriority="67" w:unhideWhenUsed="0"/>
+    <w:lsdException w:name="Medium Grid 2 Accent 3" w:semiHidden="0" w:uiPriority="68" w:unhideWhenUsed="0"/>
+    <w:lsdException w:name="Medium Grid 3 Accent 3" w:semiHidden="0" w:uiPriority="69" w:unhideWhenUsed="0"/>
+    <w:lsdException w:name="Dark List Accent 3" w:semiHidden="0" w:uiPriority="70" w:unhideWhenUsed="0"/>
+    <w:lsdException w:name="Colorful Shading Accent 3" w:semiHidden="0" w:uiPriority="71" w:unhideWhenUsed="0"/>
+    <w:lsdException w:name="Colorful List Accent 3" w:semiHidden="0" w:uiPriority="72" w:unhideWhenUsed="0"/>
+    <w:lsdException w:name="Colorful Grid Accent 3" w:semiHidden="0" w:uiPriority="73" w:unhideWhenUsed="0"/>
+    <w:lsdException w:name="Light Shading Accent 4" w:semiHidden="0" w:uiPriority="60" w:unhideWhenUsed="0"/>
+    <w:lsdException w:name="Light List Accent 4" w:semiHidden="0" w:uiPriority="61" w:unhideWhenUsed="0"/>
+    <w:lsdException w:name="Light Grid Accent 4" w:semiHidden="0" w:uiPriority="62" w:unhideWhenUsed="0"/>
+    <w:lsdException w:name="Medium Shading 1 Accent 4" w:semiHidden="0" w:uiPriority="63" w:unhideWhenUsed="0"/>
+    <w:lsdException w:name="Medium Shading 2 Accent 4" w:semiHidden="0" w:uiPriority="64" w:unhideWhenUsed="0"/>
+    <w:lsdException w:name="Medium List 1 Accent 4" w:semiHidden="0" w:uiPriority="65" w:unhideWhenUsed="0"/>
+    <w:lsdException w:name="Medium List 2 Accent 4" w:semiHidden="0" w:uiPriority="66" w:unhideWhenUsed="0"/>
+    <w:lsdException w:name="Medium Grid 1 Accent 4" w:semiHidden="0" w:uiPriority="67" w:unhideWhenUsed="0"/>
+    <w:lsdException w:name="Medium Grid 2 Accent 4" w:semiHidden="0" w:uiPriority="68" w:unhideWhenUsed="0"/>
+    <w:lsdException w:name="Medium Grid 3 Accent 4" w:semiHidden="0" w:uiPriority="69" w:unhideWhenUsed="0"/>
+    <w:lsdException w:name="Dark List Accent 4" w:semiHidden="0" w:uiPriority="70" w:unhideWhenUsed="0"/>
+    <w:lsdException w:name="Colorful Shading Accent 4" w:semiHidden="0" w:uiPriority="71" w:unhideWhenUsed="0"/>
+    <w:lsdException w:name="Colorful List Accent 4" w:semiHidden="0" w:uiPriority="72" w:unhideWhenUsed="0"/>
+    <w:lsdException w:name="Colorful Grid Accent 4" w:semiHidden="0" w:uiPriority="73" w:unhideWhenUsed="0"/>
+    <w:lsdException w:name="Light Shading Accent 5" w:semiHidden="0" w:uiPriority="60" w:unhideWhenUsed="0"/>
+    <w:lsdException w:name="Light List Accent 5" w:semiHidden="0" w:uiPriority="61" w:unhideWhenUsed="0"/>
+    <w:lsdException w:name="Light Grid Accent 5" w:semiHidden="0" w:uiPriority="62" w:unhideWhenUsed="0"/>
+    <w:lsdException w:name="Medium Shading 1 Accent 5" w:semiHidden="0" w:uiPriority="63" w:unhideWhenUsed="0"/>
+    <w:lsdException w:name="Medium Shading 2 Accent 5" w:semiHidden="0" w:uiPriority="64" w:unhideWhenUsed="0"/>
+    <w:lsdException w:name="Medium List 1 Accent 5" w:semiHidden="0" w:uiPriority="65" w:unhideWhenUsed="0"/>
+    <w:lsdException w:name="Medium List 2 Accent 5" w:semiHidden="0" w:uiPriority="66" w:unhideWhenUsed="0"/>
+    <w:lsdException w:name="Medium Grid 1 Accent 5" w:semiHidden="0" w:uiPriority="67" w:unhideWhenUsed="0"/>
+    <w:lsdException w:name="Medium Grid 2 Accent 5" w:semiHidden="0" w:uiPriority="68" w:unhideWhenUsed="0"/>
+    <w:lsdException w:name="Medium Grid 3 Accent 5" w:semiHidden="0" w:uiPriority="69" w:unhideWhenUsed="0"/>
+    <w:lsdException w:name="Dark List Accent 5" w:semiHidden="0" w:uiPriority="70" w:unhideWhenUsed="0"/>
+    <w:lsdException w:name="Colorful Shading Accent 5" w:semiHidden="0" w:uiPriority="71" w:unhideWhenUsed="0"/>
+    <w:lsdException w:name="Colorful List Accent 5" w:semiHidden="0" w:uiPriority="72" w:unhideWhenUsed="0"/>
+    <w:lsdException w:name="Colorful Grid Accent 5" w:semiHidden="0" w:uiPriority="73" w:unhideWhenUsed="0"/>
+    <w:lsdException w:name="Light Shading Accent 6" w:semiHidden="0" w:uiPriority="60" w:unhideWhenUsed="0"/>
+    <w:lsdException w:name="Light List Accent 6" w:semiHidden="0" w:uiPriority="61" w:unhideWhenUsed="0"/>
+    <w:lsdException w:name="Light Grid Accent 6" w:semiHidden="0" w:uiPriority="62" w:unhideWhenUsed="0"/>
+    <w:lsdException w:name="Medium Shading 1 Accent 6" w:semiHidden="0" w:uiPriority="63" w:unhideWhenUsed="0"/>
+    <w:lsdException w:name="Medium Shading 2 Accent 6" w:semiHidden="0" w:uiPriority="64" w:unhideWhenUsed="0"/>
+    <w:lsdException w:name="Medium List 1 Accent 6" w:semiHidden="0" w:uiPriority="65" w:unhideWhenUsed="0"/>
+    <w:lsdException w:name="Medium List 2 Accent 6" w:semiHidden="0" w:uiPriority="66" w:unhideWhenUsed="0"/>
+    <w:lsdException w:name="Medium Grid 1 Accent 6" w:semiHidden="0" w:uiPriority="67" w:unhideWhenUsed="0"/>
+    <w:lsdException w:name="Medium Grid 2 Accent 6" w:semiHidden="0" w:uiPriority="68" w:unhideWhenUsed="0"/>
+    <w:lsdException w:name="Medium Grid 3 Accent 6" w:semiHidden="0" w:uiPriority="69" w:unhideWhenUsed="0"/>
+    <w:lsdException w:name="Dark List Accent 6" w:semiHidden="0" w:uiPriority="70" w:unhideWhenUsed="0"/>
+    <w:lsdException w:name="Colorful Shading Accent 6" w:semiHidden="0" w:uiPriority="71" w:unhideWhenUsed="0"/>
+    <w:lsdException w:name="Colorful List Accent 6" w:semiHidden="0" w:uiPriority="72" w:unhideWhenUsed="0"/>
+    <w:lsdException w:name="Colorful Grid Accent 6" w:semiHidden="0" w:uiPriority="73" w:unhideWhenUsed="0"/>
+    <w:lsdException w:name="Subtle Emphasis" w:semiHidden="0" w:uiPriority="19" w:unhideWhenUsed="0" w:qFormat="1"/>
+    <w:lsdException w:name="Intense Emphasis" w:semiHidden="0" w:uiPriority="21" w:unhideWhenUsed="0" w:qFormat="1"/>
+    <w:lsdException w:name="Subtle Reference" w:semiHidden="0" w:uiPriority="31" w:unhideWhenUsed="0" w:qFormat="1"/>
+    <w:lsdException w:name="Intense Reference" w:semiHidden="0" w:uiPriority="32" w:unhideWhenUsed="0" w:qFormat="1"/>
+    <w:lsdException w:name="Book Title" w:semiHidden="0" w:uiPriority="33" w:unhideWhenUsed="0" w:qFormat="1"/>
+    <w:lsdException w:name="Bibliography" w:uiPriority="37"/>
+    <w:lsdException w:name="TOC Heading" w:uiPriority="39" w:qFormat="1"/>
+  </w:latentStyles>
+  <w:style w:type="paragraph" w:default="1" w:styleId="Normal">
+    <w:name w:val="Normal"/>
+    <w:qFormat/>
+  </w:style>
+  <w:style w:type="character" w:default="1" w:styleId="DefaultParagraphFont">
+    <w:name w:val="Default Paragraph Font"/>
+    <w:uiPriority w:val="1"/>
+    <w:semiHidden/>
+    <w:unhideWhenUsed/>
+  </w:style>
+  <w:style w:type="table" w:default="1" w:styleId="TableNormal">
+    <w:name w:val="Normal Table"/>
+    <w:uiPriority w:val="99"/>
+    <w:semiHidden/>
+    <w:unhideWhenUsed/>
+    <w:tblPr>
+      <w:tblInd w:w="0" w:type="dxa"/>
+      <w:tblCellMar>
+        <w:top w:w="0" w:type="dxa"/>
+        <w:left w:w="108" w:type="dxa"/>
+        <w:bottom w:w="0" w:type="dxa"/>
+        <w:right w:w="108" w:type="dxa"/>
+      </w:tblCellMar>
+    </w:tblPr>
+  </w:style>
+  <w:style w:type="numbering" w:default="1" w:styleId="NoList">
+    <w:name w:val="No List"/>
+    <w:uiPriority w:val="99"/>
+    <w:semiHidden/>
+    <w:unhideWhenUsed/>
+  </w:style>
+  <w:style w:type="character" w:styleId="PlaceholderText">
+    <w:name w:val="Placeholder Text"/>
+    <w:basedOn w:val="DefaultParagraphFont"/>
+    <w:uiPriority w:val="99"/>
+    <w:semiHidden/>
+    <w:rsid w:val="00775AED"/>
     <w:rPr>
       <w:color w:val="808080"/>
     </w:rPr>
@@ -6263,9 +6821,10 @@
 </file>
 
 <file path=word/glossary/webSettings.xml><?xml version="1.0" encoding="utf-8"?>
-<w:webSettings xmlns:mc="http://schemas.openxmlformats.org/markup-compatibility/2006" xmlns:r="http://schemas.openxmlformats.org/officeDocument/2006/relationships" xmlns:w="http://schemas.openxmlformats.org/wordprocessingml/2006/main" xmlns:w14="http://schemas.microsoft.com/office/word/2010/wordml" xmlns:w15="http://schemas.microsoft.com/office/word/2012/wordml" mc:Ignorable="w14 w15">
+<w:webSettings xmlns:mc="http://schemas.openxmlformats.org/markup-compatibility/2006" xmlns:r="http://schemas.openxmlformats.org/officeDocument/2006/relationships" xmlns:w="http://schemas.openxmlformats.org/wordprocessingml/2006/main" xmlns:w14="http://schemas.microsoft.com/office/word/2010/wordml" mc:Ignorable="w14">
   <w:optimizeForBrowser/>
   <w:allowPNG/>
+  <w:doNotSaveAsSingleFile/>
 </w:webSettings>
 </file>
 
@@ -6524,7 +7083,7 @@
   <a:extraClrSchemeLst/>
   <a:extLst>
     <a:ext uri="{05A4C25C-085E-4340-85A3-A5531E510DB2}">
-      <thm15:themeFamily xmlns:thm15="http://schemas.microsoft.com/office/thememl/2012/main" name="Office Theme" id="{62F939B6-93AF-4DB8-9C6B-D6C7DFDC589F}" vid="{4A3C46E8-61CC-4603-A589-7422A47A8E4A}"/>
+      <thm15:themeFamily xmlns:thm15="http://schemas.microsoft.com/office/thememl/2012/main" xmlns="" name="Office Theme" id="{62F939B6-93AF-4DB8-9C6B-D6C7DFDC589F}" vid="{4A3C46E8-61CC-4603-A589-7422A47A8E4A}"/>
     </a:ext>
   </a:extLst>
 </a:theme>
@@ -6535,7 +7094,7 @@
 </file>
 
 <file path=customXml/itemProps1.xml><?xml version="1.0" encoding="utf-8"?>
-<ds:datastoreItem xmlns:ds="http://schemas.openxmlformats.org/officeDocument/2006/customXml" ds:itemID="{F51E258D-06E3-47DB-952D-594893A599F2}">
+<ds:datastoreItem xmlns:ds="http://schemas.openxmlformats.org/officeDocument/2006/customXml" ds:itemID="{A6A61F7A-84A5-8D4A-A489-23A06EB8857E}">
   <ds:schemaRefs>
     <ds:schemaRef ds:uri="http://schemas.openxmlformats.org/officeDocument/2006/bibliography"/>
   </ds:schemaRefs>

</xml_diff>

<commit_message>
Macro and Automation Information
Process for generating macros and python scripts included, code will be
posted later.
</commit_message>
<xml_diff>
--- a/Hot End and Extruder Analysis VER 2.20.docx
+++ b/Hot End and Extruder Analysis VER 2.20.docx
@@ -4267,10 +4267,7 @@
         <w:ind w:firstLine="720"/>
       </w:pPr>
     </w:p>
-    <w:p>
-      <w:bookmarkStart w:id="0" w:name="_GoBack"/>
-      <w:bookmarkEnd w:id="0"/>
-    </w:p>
+    <w:p/>
     <w:p>
       <w:r>
         <w:t>Rough Testing Results Outline:</w:t>
@@ -5164,7 +5161,15 @@
                         <w:sz w:val="28"/>
                         <w:szCs w:val="28"/>
                       </w:rPr>
-                      <m:t>actual</m:t>
+                      <m:t>a</m:t>
+                    </m:r>
+                    <m:r>
+                      <w:rPr>
+                        <w:rFonts w:ascii="Cambria Math" w:hAnsi="Cambria Math"/>
+                        <w:sz w:val="28"/>
+                        <w:szCs w:val="28"/>
+                      </w:rPr>
+                      <m:t>ctual</m:t>
                     </m:r>
                   </m:sub>
                 </m:sSub>
@@ -5360,16 +5365,519 @@
     </w:p>
     <w:p>
       <w:pPr>
+        <w:pStyle w:val="Header2"/>
+      </w:pPr>
+      <w:r>
+        <w:t xml:space="preserve">Appendix B – </w:t>
+      </w:r>
+      <w:proofErr w:type="spellStart"/>
+      <w:r>
+        <w:t>Printrun</w:t>
+      </w:r>
+      <w:proofErr w:type="spellEnd"/>
+      <w:r>
+        <w:t xml:space="preserve"> Software</w:t>
+      </w:r>
+    </w:p>
+    <w:p>
+      <w:pPr>
         <w:pStyle w:val="Header3"/>
+      </w:pPr>
+      <w:r>
+        <w:t>Automating Calibration with Macros</w:t>
+      </w:r>
+    </w:p>
+    <w:p>
+      <w:pPr>
+        <w:pStyle w:val="Header3"/>
+        <w:ind w:firstLine="720"/>
         <w:rPr>
           <w:rFonts w:eastAsiaTheme="minorEastAsia"/>
-          <w:sz w:val="24"/>
-          <w:szCs w:val="24"/>
-        </w:rPr>
-      </w:pPr>
-      <w:r>
-        <w:t>Filament Diameter</w:t>
-      </w:r>
+          <w:b w:val="0"/>
+          <w:sz w:val="24"/>
+          <w:szCs w:val="24"/>
+        </w:rPr>
+      </w:pPr>
+      <w:r>
+        <w:rPr>
+          <w:rFonts w:eastAsiaTheme="minorEastAsia"/>
+          <w:b w:val="0"/>
+          <w:sz w:val="24"/>
+          <w:szCs w:val="24"/>
+        </w:rPr>
+        <w:t xml:space="preserve">Inputting G-Code for every calibration and manually inputting the extruded filament length as well as extrusion speed became exceedingly tedious after many tests thus </w:t>
+      </w:r>
+      <w:r>
+        <w:rPr>
+          <w:rFonts w:eastAsiaTheme="minorEastAsia"/>
+          <w:b w:val="0"/>
+          <w:sz w:val="24"/>
+          <w:szCs w:val="24"/>
+        </w:rPr>
+        <w:t>it w</w:t>
+      </w:r>
+      <w:r>
+        <w:rPr>
+          <w:rFonts w:eastAsiaTheme="minorEastAsia"/>
+          <w:b w:val="0"/>
+          <w:sz w:val="24"/>
+          <w:szCs w:val="24"/>
+        </w:rPr>
+        <w:t xml:space="preserve">as decided to fork the </w:t>
+      </w:r>
+      <w:proofErr w:type="spellStart"/>
+      <w:r>
+        <w:rPr>
+          <w:rFonts w:eastAsiaTheme="minorEastAsia"/>
+          <w:b w:val="0"/>
+          <w:sz w:val="24"/>
+          <w:szCs w:val="24"/>
+        </w:rPr>
+        <w:t>P</w:t>
+      </w:r>
+      <w:r>
+        <w:rPr>
+          <w:rFonts w:eastAsiaTheme="minorEastAsia"/>
+          <w:b w:val="0"/>
+          <w:sz w:val="24"/>
+          <w:szCs w:val="24"/>
+        </w:rPr>
+        <w:t>ronterface</w:t>
+      </w:r>
+      <w:proofErr w:type="spellEnd"/>
+      <w:r>
+        <w:rPr>
+          <w:rFonts w:eastAsiaTheme="minorEastAsia"/>
+          <w:b w:val="0"/>
+          <w:sz w:val="24"/>
+          <w:szCs w:val="24"/>
+        </w:rPr>
+        <w:t xml:space="preserve"> repository and then add some custom buttons and fields to automate the calibration process and write scripts to run the various tests.</w:t>
+      </w:r>
+    </w:p>
+    <w:p>
+      <w:pPr>
+        <w:pStyle w:val="Header3"/>
+        <w:ind w:firstLine="720"/>
+        <w:rPr>
+          <w:rFonts w:eastAsiaTheme="minorEastAsia"/>
+          <w:b w:val="0"/>
+          <w:sz w:val="24"/>
+          <w:szCs w:val="24"/>
+        </w:rPr>
+      </w:pPr>
+      <w:r>
+        <w:rPr>
+          <w:rFonts w:eastAsiaTheme="minorEastAsia"/>
+          <w:b w:val="0"/>
+          <w:sz w:val="24"/>
+          <w:szCs w:val="24"/>
+        </w:rPr>
+        <w:t xml:space="preserve">However, after reading through the </w:t>
+      </w:r>
+      <w:r>
+        <w:rPr>
+          <w:rFonts w:eastAsiaTheme="minorEastAsia"/>
+          <w:b w:val="0"/>
+          <w:sz w:val="24"/>
+          <w:szCs w:val="24"/>
+        </w:rPr>
+        <w:t>source code</w:t>
+      </w:r>
+      <w:r>
+        <w:rPr>
+          <w:rFonts w:eastAsiaTheme="minorEastAsia"/>
+          <w:b w:val="0"/>
+          <w:sz w:val="24"/>
+          <w:szCs w:val="24"/>
+        </w:rPr>
+        <w:t xml:space="preserve"> and documentation</w:t>
+      </w:r>
+      <w:r>
+        <w:rPr>
+          <w:rFonts w:eastAsiaTheme="minorEastAsia"/>
+          <w:b w:val="0"/>
+          <w:sz w:val="24"/>
+          <w:szCs w:val="24"/>
+        </w:rPr>
+        <w:t xml:space="preserve"> it was </w:t>
+      </w:r>
+      <w:bookmarkStart w:id="0" w:name="_GoBack"/>
+      <w:bookmarkEnd w:id="0"/>
+      <w:r>
+        <w:rPr>
+          <w:rFonts w:eastAsiaTheme="minorEastAsia"/>
+          <w:b w:val="0"/>
+          <w:sz w:val="24"/>
+          <w:szCs w:val="24"/>
+        </w:rPr>
+        <w:t>realized</w:t>
+      </w:r>
+      <w:r>
+        <w:rPr>
+          <w:rFonts w:eastAsiaTheme="minorEastAsia"/>
+          <w:b w:val="0"/>
+          <w:sz w:val="24"/>
+          <w:szCs w:val="24"/>
+        </w:rPr>
+        <w:t xml:space="preserve"> that </w:t>
+      </w:r>
+      <w:proofErr w:type="spellStart"/>
+      <w:r>
+        <w:rPr>
+          <w:rFonts w:eastAsiaTheme="minorEastAsia"/>
+          <w:b w:val="0"/>
+          <w:sz w:val="24"/>
+          <w:szCs w:val="24"/>
+        </w:rPr>
+        <w:t>Pronterface</w:t>
+      </w:r>
+      <w:proofErr w:type="spellEnd"/>
+      <w:r>
+        <w:rPr>
+          <w:rFonts w:eastAsiaTheme="minorEastAsia"/>
+          <w:b w:val="0"/>
+          <w:sz w:val="24"/>
+          <w:szCs w:val="24"/>
+        </w:rPr>
+        <w:t xml:space="preserve"> includes the capability to include custom macros, but the reason why this is truly powerful is </w:t>
+      </w:r>
+      <w:r>
+        <w:rPr>
+          <w:rFonts w:eastAsiaTheme="minorEastAsia"/>
+          <w:b w:val="0"/>
+          <w:sz w:val="24"/>
+          <w:szCs w:val="24"/>
+        </w:rPr>
+        <w:t>it</w:t>
+      </w:r>
+      <w:r>
+        <w:rPr>
+          <w:rFonts w:eastAsiaTheme="minorEastAsia"/>
+          <w:b w:val="0"/>
+          <w:sz w:val="24"/>
+          <w:szCs w:val="24"/>
+        </w:rPr>
+        <w:t xml:space="preserve"> allows the user</w:t>
+      </w:r>
+      <w:r>
+        <w:rPr>
+          <w:rFonts w:eastAsiaTheme="minorEastAsia"/>
+          <w:b w:val="0"/>
+          <w:sz w:val="24"/>
+          <w:szCs w:val="24"/>
+        </w:rPr>
+        <w:t xml:space="preserve"> to integrate python with the </w:t>
+      </w:r>
+      <w:proofErr w:type="spellStart"/>
+      <w:r>
+        <w:rPr>
+          <w:rFonts w:eastAsiaTheme="minorEastAsia"/>
+          <w:b w:val="0"/>
+          <w:sz w:val="24"/>
+          <w:szCs w:val="24"/>
+        </w:rPr>
+        <w:t>gC</w:t>
+      </w:r>
+      <w:r>
+        <w:rPr>
+          <w:rFonts w:eastAsiaTheme="minorEastAsia"/>
+          <w:b w:val="0"/>
+          <w:sz w:val="24"/>
+          <w:szCs w:val="24"/>
+        </w:rPr>
+        <w:t>ode</w:t>
+      </w:r>
+      <w:proofErr w:type="spellEnd"/>
+      <w:r>
+        <w:rPr>
+          <w:rFonts w:eastAsiaTheme="minorEastAsia"/>
+          <w:b w:val="0"/>
+          <w:sz w:val="24"/>
+          <w:szCs w:val="24"/>
+        </w:rPr>
+        <w:t xml:space="preserve"> macro making </w:t>
+      </w:r>
+      <w:r>
+        <w:rPr>
+          <w:rFonts w:eastAsiaTheme="minorEastAsia"/>
+          <w:b w:val="0"/>
+          <w:sz w:val="24"/>
+          <w:szCs w:val="24"/>
+        </w:rPr>
+        <w:t>it easier to execute program logic</w:t>
+      </w:r>
+      <w:r>
+        <w:rPr>
+          <w:rFonts w:eastAsiaTheme="minorEastAsia"/>
+          <w:b w:val="0"/>
+          <w:sz w:val="24"/>
+          <w:szCs w:val="24"/>
+        </w:rPr>
+        <w:t xml:space="preserve">. Because of this source wasn’t modified instead several python scripts were written to automate calibration and testing. </w:t>
+      </w:r>
+    </w:p>
+    <w:p>
+      <w:pPr>
+        <w:pStyle w:val="Header3"/>
+        <w:ind w:firstLine="720"/>
+        <w:rPr>
+          <w:rFonts w:eastAsiaTheme="minorEastAsia"/>
+          <w:b w:val="0"/>
+          <w:sz w:val="24"/>
+          <w:szCs w:val="24"/>
+        </w:rPr>
+      </w:pPr>
+      <w:r>
+        <w:rPr>
+          <w:rFonts w:eastAsiaTheme="minorEastAsia"/>
+          <w:b w:val="0"/>
+          <w:sz w:val="24"/>
+          <w:szCs w:val="24"/>
+        </w:rPr>
+        <w:t xml:space="preserve">First, </w:t>
+      </w:r>
+      <w:r>
+        <w:rPr>
+          <w:rFonts w:eastAsiaTheme="minorEastAsia"/>
+          <w:b w:val="0"/>
+          <w:sz w:val="24"/>
+          <w:szCs w:val="24"/>
+        </w:rPr>
+        <w:t>three</w:t>
+      </w:r>
+      <w:r>
+        <w:rPr>
+          <w:rFonts w:eastAsiaTheme="minorEastAsia"/>
+          <w:b w:val="0"/>
+          <w:sz w:val="24"/>
+          <w:szCs w:val="24"/>
+        </w:rPr>
+        <w:t xml:space="preserve"> si</w:t>
+      </w:r>
+      <w:r>
+        <w:rPr>
+          <w:rFonts w:eastAsiaTheme="minorEastAsia"/>
+          <w:b w:val="0"/>
+          <w:sz w:val="24"/>
+          <w:szCs w:val="24"/>
+        </w:rPr>
+        <w:t xml:space="preserve">mple buttons were added to </w:t>
+      </w:r>
+      <w:proofErr w:type="spellStart"/>
+      <w:r>
+        <w:rPr>
+          <w:rFonts w:eastAsiaTheme="minorEastAsia"/>
+          <w:b w:val="0"/>
+          <w:sz w:val="24"/>
+          <w:szCs w:val="24"/>
+        </w:rPr>
+        <w:t>P</w:t>
+      </w:r>
+      <w:r>
+        <w:rPr>
+          <w:rFonts w:eastAsiaTheme="minorEastAsia"/>
+          <w:b w:val="0"/>
+          <w:sz w:val="24"/>
+          <w:szCs w:val="24"/>
+        </w:rPr>
+        <w:t>ronterface</w:t>
+      </w:r>
+      <w:proofErr w:type="spellEnd"/>
+      <w:r>
+        <w:rPr>
+          <w:rFonts w:eastAsiaTheme="minorEastAsia"/>
+          <w:b w:val="0"/>
+          <w:sz w:val="24"/>
+          <w:szCs w:val="24"/>
+        </w:rPr>
+        <w:t xml:space="preserve"> labeled “800 steps,” “700 steps,” and “600 steps,” and each of these sets the extruder steps value to the number on the button. Then </w:t>
+      </w:r>
+      <w:r>
+        <w:rPr>
+          <w:rFonts w:eastAsiaTheme="minorEastAsia"/>
+          <w:b w:val="0"/>
+          <w:sz w:val="24"/>
+          <w:szCs w:val="24"/>
+        </w:rPr>
+        <w:t xml:space="preserve">the material would be extruded and the pulled amount </w:t>
+      </w:r>
+      <w:r>
+        <w:rPr>
+          <w:rFonts w:eastAsiaTheme="minorEastAsia"/>
+          <w:b w:val="0"/>
+          <w:sz w:val="24"/>
+          <w:szCs w:val="24"/>
+        </w:rPr>
+        <w:t>would</w:t>
+      </w:r>
+      <w:r>
+        <w:rPr>
+          <w:rFonts w:eastAsiaTheme="minorEastAsia"/>
+          <w:b w:val="0"/>
+          <w:sz w:val="24"/>
+          <w:szCs w:val="24"/>
+        </w:rPr>
+        <w:t xml:space="preserve"> </w:t>
+      </w:r>
+      <w:r>
+        <w:rPr>
+          <w:rFonts w:eastAsiaTheme="minorEastAsia"/>
+          <w:b w:val="0"/>
+          <w:sz w:val="24"/>
+          <w:szCs w:val="24"/>
+        </w:rPr>
+        <w:t>be</w:t>
+      </w:r>
+      <w:r>
+        <w:rPr>
+          <w:rFonts w:eastAsiaTheme="minorEastAsia"/>
+          <w:b w:val="0"/>
+          <w:sz w:val="24"/>
+          <w:szCs w:val="24"/>
+        </w:rPr>
+        <w:t xml:space="preserve"> measured and then the macro “</w:t>
+      </w:r>
+      <w:proofErr w:type="spellStart"/>
+      <w:r>
+        <w:rPr>
+          <w:rFonts w:eastAsiaTheme="minorEastAsia"/>
+          <w:b w:val="0"/>
+          <w:sz w:val="24"/>
+          <w:szCs w:val="24"/>
+        </w:rPr>
+        <w:t>calibrate_extruder</w:t>
+      </w:r>
+      <w:proofErr w:type="spellEnd"/>
+      <w:r>
+        <w:rPr>
+          <w:rFonts w:eastAsiaTheme="minorEastAsia"/>
+          <w:b w:val="0"/>
+          <w:sz w:val="24"/>
+          <w:szCs w:val="24"/>
+        </w:rPr>
+        <w:t xml:space="preserve">” </w:t>
+      </w:r>
+      <w:r>
+        <w:rPr>
+          <w:rFonts w:eastAsiaTheme="minorEastAsia"/>
+          <w:b w:val="0"/>
+          <w:sz w:val="24"/>
+          <w:szCs w:val="24"/>
+        </w:rPr>
+        <w:t>would</w:t>
+      </w:r>
+      <w:r>
+        <w:rPr>
+          <w:rFonts w:eastAsiaTheme="minorEastAsia"/>
+          <w:b w:val="0"/>
+          <w:sz w:val="24"/>
+          <w:szCs w:val="24"/>
+        </w:rPr>
+        <w:t xml:space="preserve"> be called by passing in the arguments for the “[set extruded length] [actual extruded length] [steps number]” and then this </w:t>
+      </w:r>
+      <w:r>
+        <w:rPr>
+          <w:rFonts w:eastAsiaTheme="minorEastAsia"/>
+          <w:b w:val="0"/>
+          <w:sz w:val="24"/>
+          <w:szCs w:val="24"/>
+        </w:rPr>
+        <w:t>would</w:t>
+      </w:r>
+      <w:r>
+        <w:rPr>
+          <w:rFonts w:eastAsiaTheme="minorEastAsia"/>
+          <w:b w:val="0"/>
+          <w:sz w:val="24"/>
+          <w:szCs w:val="24"/>
+        </w:rPr>
+        <w:t xml:space="preserve"> automatically generate the g-Code using the </w:t>
+      </w:r>
+      <w:r>
+        <w:rPr>
+          <w:rFonts w:eastAsiaTheme="minorEastAsia"/>
+          <w:b w:val="0"/>
+          <w:sz w:val="24"/>
+          <w:szCs w:val="24"/>
+        </w:rPr>
+        <w:t xml:space="preserve">calibration </w:t>
+      </w:r>
+      <w:r>
+        <w:rPr>
+          <w:rFonts w:eastAsiaTheme="minorEastAsia"/>
+          <w:b w:val="0"/>
+          <w:sz w:val="24"/>
+          <w:szCs w:val="24"/>
+        </w:rPr>
+        <w:t>formula for a very accurate</w:t>
+      </w:r>
+      <w:r>
+        <w:rPr>
+          <w:rFonts w:eastAsiaTheme="minorEastAsia"/>
+          <w:b w:val="0"/>
+          <w:sz w:val="24"/>
+          <w:szCs w:val="24"/>
+        </w:rPr>
+        <w:t xml:space="preserve"> printer steps</w:t>
+      </w:r>
+      <w:r>
+        <w:rPr>
+          <w:rFonts w:eastAsiaTheme="minorEastAsia"/>
+          <w:b w:val="0"/>
+          <w:sz w:val="24"/>
+          <w:szCs w:val="24"/>
+        </w:rPr>
+        <w:t xml:space="preserve"> calibration. </w:t>
+      </w:r>
+      <w:proofErr w:type="gramStart"/>
+      <w:r>
+        <w:rPr>
+          <w:rFonts w:eastAsiaTheme="minorEastAsia"/>
+          <w:b w:val="0"/>
+          <w:sz w:val="24"/>
+          <w:szCs w:val="24"/>
+        </w:rPr>
+        <w:t>This code</w:t>
+      </w:r>
+      <w:r>
+        <w:rPr>
+          <w:rFonts w:eastAsiaTheme="minorEastAsia"/>
+          <w:b w:val="0"/>
+          <w:sz w:val="24"/>
+          <w:szCs w:val="24"/>
+        </w:rPr>
+        <w:t xml:space="preserve"> as well as</w:t>
+      </w:r>
+      <w:r>
+        <w:rPr>
+          <w:rFonts w:eastAsiaTheme="minorEastAsia"/>
+          <w:b w:val="0"/>
+          <w:sz w:val="24"/>
+          <w:szCs w:val="24"/>
+        </w:rPr>
+        <w:t xml:space="preserve"> some of the other macros are</w:t>
+      </w:r>
+      <w:proofErr w:type="gramEnd"/>
+      <w:r>
+        <w:rPr>
+          <w:rFonts w:eastAsiaTheme="minorEastAsia"/>
+          <w:b w:val="0"/>
+          <w:sz w:val="24"/>
+          <w:szCs w:val="24"/>
+        </w:rPr>
+        <w:t xml:space="preserve"> attached below.</w:t>
+      </w:r>
+    </w:p>
+    <w:p>
+      <w:pPr>
+        <w:pStyle w:val="Header3"/>
+        <w:rPr>
+          <w:rFonts w:eastAsiaTheme="minorEastAsia"/>
+          <w:sz w:val="24"/>
+          <w:szCs w:val="24"/>
+        </w:rPr>
+      </w:pPr>
       <w:r>
         <w:br w:type="page"/>
       </w:r>
@@ -5454,7 +5962,7 @@
           <w:rPr>
             <w:noProof/>
           </w:rPr>
-          <w:t>xviii</w:t>
+          <w:t>xix</w:t>
         </w:r>
         <w:r>
           <w:rPr>
@@ -7713,7 +8221,7 @@
 </file>
 
 <file path=customXml/itemProps1.xml><?xml version="1.0" encoding="utf-8"?>
-<ds:datastoreItem xmlns:ds="http://schemas.openxmlformats.org/officeDocument/2006/customXml" ds:itemID="{48BA44B3-0A83-5349-9586-B9663CF2C665}">
+<ds:datastoreItem xmlns:ds="http://schemas.openxmlformats.org/officeDocument/2006/customXml" ds:itemID="{63E98F37-BB2D-8F48-A98B-6AF891D0860A}">
   <ds:schemaRefs>
     <ds:schemaRef ds:uri="http://schemas.openxmlformats.org/officeDocument/2006/bibliography"/>
   </ds:schemaRefs>

</xml_diff>